<commit_message>
Några få kommentarer på dokumenteringen.
</commit_message>
<xml_diff>
--- a/SGCT_users_guide.docx
+++ b/SGCT_users_guide.docx
@@ -383,6 +383,125 @@
       </w:pPr>
       <w:r>
         <w:rPr>
+          <w:noProof/>
+          <w:lang w:eastAsia="sv-SE"/>
+        </w:rPr>
+        <mc:AlternateContent>
+          <mc:Choice Requires="wps">
+            <w:drawing>
+              <wp:anchor distT="0" distB="0" distL="114300" distR="114300" simplePos="0" relativeHeight="251659264" behindDoc="0" locked="0" layoutInCell="1" allowOverlap="1" wp14:anchorId="6134B235" wp14:editId="3DA594F0">
+                <wp:simplePos x="0" y="0"/>
+                <wp:positionH relativeFrom="column">
+                  <wp:posOffset>719455</wp:posOffset>
+                </wp:positionH>
+                <wp:positionV relativeFrom="paragraph">
+                  <wp:posOffset>478790</wp:posOffset>
+                </wp:positionV>
+                <wp:extent cx="2247900" cy="304800"/>
+                <wp:effectExtent l="0" t="0" r="19050" b="19050"/>
+                <wp:wrapNone/>
+                <wp:docPr id="307" name="Text Box 2"/>
+                <wp:cNvGraphicFramePr>
+                  <a:graphicFrameLocks xmlns:a="http://schemas.openxmlformats.org/drawingml/2006/main"/>
+                </wp:cNvGraphicFramePr>
+                <a:graphic xmlns:a="http://schemas.openxmlformats.org/drawingml/2006/main">
+                  <a:graphicData uri="http://schemas.microsoft.com/office/word/2010/wordprocessingShape">
+                    <wps:wsp>
+                      <wps:cNvSpPr txBox="1">
+                        <a:spLocks noChangeArrowheads="1"/>
+                      </wps:cNvSpPr>
+                      <wps:spPr bwMode="auto">
+                        <a:xfrm>
+                          <a:off x="0" y="0"/>
+                          <a:ext cx="2247900" cy="304800"/>
+                        </a:xfrm>
+                        <a:prstGeom prst="rect">
+                          <a:avLst/>
+                        </a:prstGeom>
+                        <a:ln>
+                          <a:headEnd/>
+                          <a:tailEnd/>
+                        </a:ln>
+                      </wps:spPr>
+                      <wps:style>
+                        <a:lnRef idx="2">
+                          <a:schemeClr val="accent2"/>
+                        </a:lnRef>
+                        <a:fillRef idx="1">
+                          <a:schemeClr val="lt1"/>
+                        </a:fillRef>
+                        <a:effectRef idx="0">
+                          <a:schemeClr val="accent2"/>
+                        </a:effectRef>
+                        <a:fontRef idx="minor">
+                          <a:schemeClr val="dk1"/>
+                        </a:fontRef>
+                      </wps:style>
+                      <wps:txbx>
+                        <w:txbxContent>
+                          <w:p>
+                            <w:r>
+                              <w:t xml:space="preserve">Två </w:t>
+                            </w:r>
+                            <w:r>
+                              <w:rPr>
+                                <w:i/>
+                              </w:rPr>
+                              <w:t xml:space="preserve">in the future </w:t>
+                            </w:r>
+                            <w:r>
+                              <w:t>”nära” varandra</w:t>
+                            </w:r>
+                          </w:p>
+                        </w:txbxContent>
+                      </wps:txbx>
+                      <wps:bodyPr rot="0" vert="horz" wrap="square" lIns="91440" tIns="45720" rIns="91440" bIns="45720" anchor="t" anchorCtr="0">
+                        <a:noAutofit/>
+                      </wps:bodyPr>
+                    </wps:wsp>
+                  </a:graphicData>
+                </a:graphic>
+                <wp14:sizeRelH relativeFrom="margin">
+                  <wp14:pctWidth>0</wp14:pctWidth>
+                </wp14:sizeRelH>
+                <wp14:sizeRelV relativeFrom="margin">
+                  <wp14:pctHeight>0</wp14:pctHeight>
+                </wp14:sizeRelV>
+              </wp:anchor>
+            </w:drawing>
+          </mc:Choice>
+          <mc:Fallback>
+            <w:pict>
+              <v:shapetype id="_x0000_t202" coordsize="21600,21600" o:spt="202" path="m,l,21600r21600,l21600,xe">
+                <v:stroke joinstyle="miter"/>
+                <v:path gradientshapeok="t" o:connecttype="rect"/>
+              </v:shapetype>
+              <v:shape id="Text Box 2" o:spid="_x0000_s1026" type="#_x0000_t202" style="position:absolute;margin-left:56.65pt;margin-top:37.7pt;width:177pt;height:24pt;z-index:251659264;visibility:visible;mso-wrap-style:square;mso-width-percent:0;mso-height-percent:0;mso-wrap-distance-left:9pt;mso-wrap-distance-top:0;mso-wrap-distance-right:9pt;mso-wrap-distance-bottom:0;mso-position-horizontal:absolute;mso-position-horizontal-relative:text;mso-position-vertical:absolute;mso-position-vertical-relative:text;mso-width-percent:0;mso-height-percent:0;mso-width-relative:margin;mso-height-relative:margin;v-text-anchor:top" o:gfxdata="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" fillcolor="white [3201]" strokecolor="#c0504d [3205]" strokeweight="2pt">
+                <v:textbox>
+                  <w:txbxContent>
+                    <w:p>
+                      <w:r>
+                        <w:t xml:space="preserve">Två </w:t>
+                      </w:r>
+                      <w:r>
+                        <w:rPr>
+                          <w:i/>
+                        </w:rPr>
+                        <w:t xml:space="preserve">in the future </w:t>
+                      </w:r>
+                      <w:r>
+                        <w:t>”nära” varandra</w:t>
+                      </w:r>
+                    </w:p>
+                  </w:txbxContent>
+                </v:textbox>
+              </v:shape>
+            </w:pict>
+          </mc:Fallback>
+        </mc:AlternateContent>
+      </w:r>
+      <w:r>
+        <w:rPr>
           <w:lang w:val="en-US"/>
         </w:rPr>
         <w:t xml:space="preserve">Windows only at the moment (Visual Studio and </w:t>
@@ -399,13 +518,45 @@
         <w:rPr>
           <w:lang w:val="en-US"/>
         </w:rPr>
-        <w:t xml:space="preserve">) but will support more platforms in the future. </w:t>
-      </w:r>
-      <w:r>
-        <w:rPr>
-          <w:lang w:val="en-US"/>
-        </w:rPr>
-        <w:t>Currently there is no tracking support in the library but VRPN support will be implemented in the future.</w:t>
+        <w:t xml:space="preserve">) but will support more platforms </w:t>
+      </w:r>
+      <w:r>
+        <w:rPr>
+          <w:highlight w:val="yellow"/>
+          <w:lang w:val="en-US"/>
+        </w:rPr>
+        <w:t>in the future</w:t>
+      </w:r>
+      <w:r>
+        <w:rPr>
+          <w:lang w:val="en-US"/>
+        </w:rPr>
+        <w:t xml:space="preserve">. </w:t>
+      </w:r>
+      <w:r>
+        <w:rPr>
+          <w:lang w:val="en-US"/>
+        </w:rPr>
+        <w:t xml:space="preserve">Currently there is no </w:t>
+      </w:r>
+      <w:r>
+        <w:rPr>
+          <w:lang w:val="en-US"/>
+        </w:rPr>
+        <w:t xml:space="preserve">tracking support in the library, </w:t>
+      </w:r>
+      <w:r>
+        <w:rPr>
+          <w:lang w:val="en-US"/>
+        </w:rPr>
+        <w:t xml:space="preserve">VRPN support will be implemented </w:t>
+      </w:r>
+      <w:r>
+        <w:rPr>
+          <w:highlight w:val="yellow"/>
+          <w:lang w:val="en-US"/>
+        </w:rPr>
+        <w:t>in the future.</w:t>
       </w:r>
     </w:p>
     <w:p>
@@ -962,9 +1113,249 @@
       </w:pPr>
       <w:r>
         <w:rPr>
-          <w:lang w:val="en-US"/>
+          <w:noProof/>
+          <w:lang w:eastAsia="sv-SE"/>
         </w:rPr>
         <w:lastRenderedPageBreak/>
+        <mc:AlternateContent>
+          <mc:Choice Requires="wpg">
+            <w:drawing>
+              <wp:anchor distT="0" distB="0" distL="114300" distR="114300" simplePos="0" relativeHeight="251664384" behindDoc="0" locked="0" layoutInCell="1" allowOverlap="1">
+                <wp:simplePos x="0" y="0"/>
+                <wp:positionH relativeFrom="column">
+                  <wp:posOffset>1043305</wp:posOffset>
+                </wp:positionH>
+                <wp:positionV relativeFrom="paragraph">
+                  <wp:posOffset>-1109345</wp:posOffset>
+                </wp:positionV>
+                <wp:extent cx="2286000" cy="1798955"/>
+                <wp:effectExtent l="0" t="0" r="19050" b="29845"/>
+                <wp:wrapNone/>
+                <wp:docPr id="5" name="Group 5"/>
+                <wp:cNvGraphicFramePr/>
+                <a:graphic xmlns:a="http://schemas.openxmlformats.org/drawingml/2006/main">
+                  <a:graphicData uri="http://schemas.microsoft.com/office/word/2010/wordprocessingGroup">
+                    <wpg:wgp>
+                      <wpg:cNvGrpSpPr/>
+                      <wpg:grpSpPr>
+                        <a:xfrm>
+                          <a:off x="0" y="0"/>
+                          <a:ext cx="2286000" cy="1798955"/>
+                          <a:chOff x="0" y="0"/>
+                          <a:chExt cx="2286000" cy="1798955"/>
+                        </a:xfrm>
+                      </wpg:grpSpPr>
+                      <wps:wsp>
+                        <wps:cNvPr id="3" name="Text Box 2"/>
+                        <wps:cNvSpPr txBox="1">
+                          <a:spLocks noChangeArrowheads="1"/>
+                        </wps:cNvSpPr>
+                        <wps:spPr bwMode="auto">
+                          <a:xfrm>
+                            <a:off x="0" y="0"/>
+                            <a:ext cx="2286000" cy="1419225"/>
+                          </a:xfrm>
+                          <a:prstGeom prst="rect">
+                            <a:avLst/>
+                          </a:prstGeom>
+                          <a:ln>
+                            <a:headEnd/>
+                            <a:tailEnd/>
+                          </a:ln>
+                        </wps:spPr>
+                        <wps:style>
+                          <a:lnRef idx="2">
+                            <a:schemeClr val="accent2"/>
+                          </a:lnRef>
+                          <a:fillRef idx="1">
+                            <a:schemeClr val="lt1"/>
+                          </a:fillRef>
+                          <a:effectRef idx="0">
+                            <a:schemeClr val="accent2"/>
+                          </a:effectRef>
+                          <a:fontRef idx="minor">
+                            <a:schemeClr val="dk1"/>
+                          </a:fontRef>
+                        </wps:style>
+                        <wps:txbx>
+                          <w:txbxContent>
+                            <w:p>
+                              <w:r>
+                                <w:t>Customize execution, eller customize på något sätt.  För att påpeka att man kan förändrare ”beteendet” på motorn. Perform tasks låter som det är ”fristående” från motorn imo.</w:t>
+                              </w:r>
+                            </w:p>
+                          </w:txbxContent>
+                        </wps:txbx>
+                        <wps:bodyPr rot="0" vert="horz" wrap="square" lIns="91440" tIns="45720" rIns="91440" bIns="45720" anchor="t" anchorCtr="0">
+                          <a:spAutoFit/>
+                        </wps:bodyPr>
+                      </wps:wsp>
+                      <wps:wsp>
+                        <wps:cNvPr id="4" name="Straight Connector 4"/>
+                        <wps:cNvCnPr/>
+                        <wps:spPr>
+                          <a:xfrm flipH="1">
+                            <a:off x="1447800" y="1419225"/>
+                            <a:ext cx="19050" cy="379730"/>
+                          </a:xfrm>
+                          <a:prstGeom prst="line">
+                            <a:avLst/>
+                          </a:prstGeom>
+                          <a:ln w="12700"/>
+                        </wps:spPr>
+                        <wps:style>
+                          <a:lnRef idx="1">
+                            <a:schemeClr val="accent2"/>
+                          </a:lnRef>
+                          <a:fillRef idx="0">
+                            <a:schemeClr val="accent2"/>
+                          </a:fillRef>
+                          <a:effectRef idx="0">
+                            <a:schemeClr val="accent2"/>
+                          </a:effectRef>
+                          <a:fontRef idx="minor">
+                            <a:schemeClr val="tx1"/>
+                          </a:fontRef>
+                        </wps:style>
+                        <wps:bodyPr/>
+                      </wps:wsp>
+                    </wpg:wgp>
+                  </a:graphicData>
+                </a:graphic>
+              </wp:anchor>
+            </w:drawing>
+          </mc:Choice>
+          <mc:Fallback>
+            <w:pict>
+              <v:group id="Group 5" o:spid="_x0000_s1027" style="position:absolute;margin-left:82.15pt;margin-top:-87.35pt;width:180pt;height:141.65pt;z-index:251664384" coordsize="22860,17989" o:gfxdata="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">
+                <v:shape id="_x0000_s1028" type="#_x0000_t202" style="position:absolute;width:22860;height:14192;visibility:visible;mso-wrap-style:square;v-text-anchor:top" o:gfxdata="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" fillcolor="white [3201]" strokecolor="#c0504d [3205]" strokeweight="2pt">
+                  <v:textbox style="mso-fit-shape-to-text:t">
+                    <w:txbxContent>
+                      <w:p>
+                        <w:r>
+                          <w:t>Customize execution, eller customize på något sätt.  För att påpeka att man kan förändrare ”beteendet” på motorn. Perform tasks låter som det är ”fristående” från motorn imo.</w:t>
+                        </w:r>
+                      </w:p>
+                    </w:txbxContent>
+                  </v:textbox>
+                </v:shape>
+                <v:line id="Straight Connector 4" o:spid="_x0000_s1029" style="position:absolute;flip:x;visibility:visible;mso-wrap-style:square" from="14478,14192" to="14668,17989" o:connectortype="straight" o:gfxdata="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" strokecolor="#bc4542 [3045]" strokeweight="1pt"/>
+              </v:group>
+            </w:pict>
+          </mc:Fallback>
+        </mc:AlternateContent>
+      </w:r>
+      <w:r>
+        <w:rPr>
+          <w:noProof/>
+          <w:lang w:eastAsia="sv-SE"/>
+        </w:rPr>
+        <mc:AlternateContent>
+          <mc:Choice Requires="wps">
+            <w:drawing>
+              <wp:anchor distT="0" distB="0" distL="114300" distR="114300" simplePos="0" relativeHeight="251661312" behindDoc="0" locked="0" layoutInCell="1" allowOverlap="1" wp14:anchorId="446E55EC" wp14:editId="57E32097">
+                <wp:simplePos x="0" y="0"/>
+                <wp:positionH relativeFrom="column">
+                  <wp:posOffset>4652010</wp:posOffset>
+                </wp:positionH>
+                <wp:positionV relativeFrom="paragraph">
+                  <wp:posOffset>127635</wp:posOffset>
+                </wp:positionV>
+                <wp:extent cx="933450" cy="323850"/>
+                <wp:effectExtent l="0" t="0" r="19050" b="19050"/>
+                <wp:wrapNone/>
+                <wp:docPr id="1" name="Text Box 2"/>
+                <wp:cNvGraphicFramePr>
+                  <a:graphicFrameLocks xmlns:a="http://schemas.openxmlformats.org/drawingml/2006/main"/>
+                </wp:cNvGraphicFramePr>
+                <a:graphic xmlns:a="http://schemas.openxmlformats.org/drawingml/2006/main">
+                  <a:graphicData uri="http://schemas.microsoft.com/office/word/2010/wordprocessingShape">
+                    <wps:wsp>
+                      <wps:cNvSpPr txBox="1">
+                        <a:spLocks noChangeArrowheads="1"/>
+                      </wps:cNvSpPr>
+                      <wps:spPr bwMode="auto">
+                        <a:xfrm>
+                          <a:off x="0" y="0"/>
+                          <a:ext cx="933450" cy="323850"/>
+                        </a:xfrm>
+                        <a:prstGeom prst="rect">
+                          <a:avLst/>
+                        </a:prstGeom>
+                        <a:ln>
+                          <a:headEnd/>
+                          <a:tailEnd/>
+                        </a:ln>
+                      </wps:spPr>
+                      <wps:style>
+                        <a:lnRef idx="2">
+                          <a:schemeClr val="accent2"/>
+                        </a:lnRef>
+                        <a:fillRef idx="1">
+                          <a:schemeClr val="lt1"/>
+                        </a:fillRef>
+                        <a:effectRef idx="0">
+                          <a:schemeClr val="accent2"/>
+                        </a:effectRef>
+                        <a:fontRef idx="minor">
+                          <a:schemeClr val="dk1"/>
+                        </a:fontRef>
+                      </wps:style>
+                      <wps:txbx>
+                        <w:txbxContent>
+                          <w:p>
+                            <w:pPr>
+                              <w:rPr>
+                                <w:lang w:val="en-US"/>
+                              </w:rPr>
+                            </w:pPr>
+                            <w:r>
+                              <w:t>Redundant</w:t>
+                            </w:r>
+                          </w:p>
+                        </w:txbxContent>
+                      </wps:txbx>
+                      <wps:bodyPr rot="0" vert="horz" wrap="square" lIns="91440" tIns="45720" rIns="91440" bIns="45720" anchor="t" anchorCtr="0">
+                        <a:noAutofit/>
+                      </wps:bodyPr>
+                    </wps:wsp>
+                  </a:graphicData>
+                </a:graphic>
+                <wp14:sizeRelH relativeFrom="margin">
+                  <wp14:pctWidth>0</wp14:pctWidth>
+                </wp14:sizeRelH>
+                <wp14:sizeRelV relativeFrom="margin">
+                  <wp14:pctHeight>0</wp14:pctHeight>
+                </wp14:sizeRelV>
+              </wp:anchor>
+            </w:drawing>
+          </mc:Choice>
+          <mc:Fallback>
+            <w:pict>
+              <v:shape id="_x0000_s1030" type="#_x0000_t202" style="position:absolute;margin-left:366.3pt;margin-top:10.05pt;width:73.5pt;height:25.5pt;z-index:251661312;visibility:visible;mso-wrap-style:square;mso-width-percent:0;mso-height-percent:0;mso-wrap-distance-left:9pt;mso-wrap-distance-top:0;mso-wrap-distance-right:9pt;mso-wrap-distance-bottom:0;mso-position-horizontal:absolute;mso-position-horizontal-relative:text;mso-position-vertical:absolute;mso-position-vertical-relative:text;mso-width-percent:0;mso-height-percent:0;mso-width-relative:margin;mso-height-relative:margin;v-text-anchor:top" o:gfxdata="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" fillcolor="white [3201]" strokecolor="#c0504d [3205]" strokeweight="2pt">
+                <v:textbox>
+                  <w:txbxContent>
+                    <w:p>
+                      <w:pPr>
+                        <w:rPr>
+                          <w:lang w:val="en-US"/>
+                        </w:rPr>
+                      </w:pPr>
+                      <w:r>
+                        <w:t>Redundant</w:t>
+                      </w:r>
+                    </w:p>
+                  </w:txbxContent>
+                </v:textbox>
+              </v:shape>
+            </w:pict>
+          </mc:Fallback>
+        </mc:AlternateContent>
+      </w:r>
+      <w:r>
+        <w:rPr>
+          <w:lang w:val="en-US"/>
+        </w:rPr>
         <w:t>How it works</w:t>
       </w:r>
     </w:p>
@@ -976,6 +1367,109 @@
       </w:pPr>
       <w:r>
         <w:rPr>
+          <w:noProof/>
+          <w:lang w:eastAsia="sv-SE"/>
+        </w:rPr>
+        <mc:AlternateContent>
+          <mc:Choice Requires="wps">
+            <w:drawing>
+              <wp:anchor distT="0" distB="0" distL="114300" distR="114300" simplePos="0" relativeHeight="251666432" behindDoc="0" locked="0" layoutInCell="1" allowOverlap="1" wp14:editId="36B11C9B">
+                <wp:simplePos x="0" y="0"/>
+                <wp:positionH relativeFrom="column">
+                  <wp:posOffset>-196215</wp:posOffset>
+                </wp:positionH>
+                <wp:positionV relativeFrom="paragraph">
+                  <wp:posOffset>800100</wp:posOffset>
+                </wp:positionV>
+                <wp:extent cx="1800225" cy="1181100"/>
+                <wp:effectExtent l="0" t="0" r="28575" b="19050"/>
+                <wp:wrapNone/>
+                <wp:docPr id="7" name="Text Box 2"/>
+                <wp:cNvGraphicFramePr>
+                  <a:graphicFrameLocks xmlns:a="http://schemas.openxmlformats.org/drawingml/2006/main"/>
+                </wp:cNvGraphicFramePr>
+                <a:graphic xmlns:a="http://schemas.openxmlformats.org/drawingml/2006/main">
+                  <a:graphicData uri="http://schemas.microsoft.com/office/word/2010/wordprocessingShape">
+                    <wps:wsp>
+                      <wps:cNvSpPr txBox="1">
+                        <a:spLocks noChangeArrowheads="1"/>
+                      </wps:cNvSpPr>
+                      <wps:spPr bwMode="auto">
+                        <a:xfrm>
+                          <a:off x="0" y="0"/>
+                          <a:ext cx="1800225" cy="1181100"/>
+                        </a:xfrm>
+                        <a:prstGeom prst="rect">
+                          <a:avLst/>
+                        </a:prstGeom>
+                        <a:ln>
+                          <a:headEnd/>
+                          <a:tailEnd/>
+                        </a:ln>
+                      </wps:spPr>
+                      <wps:style>
+                        <a:lnRef idx="2">
+                          <a:schemeClr val="accent2"/>
+                        </a:lnRef>
+                        <a:fillRef idx="1">
+                          <a:schemeClr val="lt1"/>
+                        </a:fillRef>
+                        <a:effectRef idx="0">
+                          <a:schemeClr val="accent2"/>
+                        </a:effectRef>
+                        <a:fontRef idx="minor">
+                          <a:schemeClr val="dk1"/>
+                        </a:fontRef>
+                      </wps:style>
+                      <wps:txbx>
+                        <w:txbxContent>
+                          <w:p>
+                            <w:r>
+                              <w:t xml:space="preserve">Bonded? </w:t>
+                            </w:r>
+                            <w:r>
+                              <w:t>Antar att du menar en funktion som är bunden. Vet dock inte riktigt vad det heter. A bound function kanske?</w:t>
+                            </w:r>
+                          </w:p>
+                        </w:txbxContent>
+                      </wps:txbx>
+                      <wps:bodyPr rot="0" vert="horz" wrap="square" lIns="91440" tIns="45720" rIns="91440" bIns="45720" anchor="t" anchorCtr="0">
+                        <a:noAutofit/>
+                      </wps:bodyPr>
+                    </wps:wsp>
+                  </a:graphicData>
+                </a:graphic>
+                <wp14:sizeRelH relativeFrom="margin">
+                  <wp14:pctWidth>0</wp14:pctWidth>
+                </wp14:sizeRelH>
+                <wp14:sizeRelV relativeFrom="margin">
+                  <wp14:pctHeight>0</wp14:pctHeight>
+                </wp14:sizeRelV>
+              </wp:anchor>
+            </w:drawing>
+          </mc:Choice>
+          <mc:Fallback>
+            <w:pict>
+              <v:shape id="_x0000_s1031" type="#_x0000_t202" style="position:absolute;margin-left:-15.45pt;margin-top:63pt;width:141.75pt;height:93pt;z-index:251666432;visibility:visible;mso-wrap-style:square;mso-width-percent:0;mso-height-percent:0;mso-wrap-distance-left:9pt;mso-wrap-distance-top:0;mso-wrap-distance-right:9pt;mso-wrap-distance-bottom:0;mso-position-horizontal:absolute;mso-position-horizontal-relative:text;mso-position-vertical:absolute;mso-position-vertical-relative:text;mso-width-percent:0;mso-height-percent:0;mso-width-relative:margin;mso-height-relative:margin;v-text-anchor:top" o:gfxdata="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" fillcolor="white [3201]" strokecolor="#c0504d [3205]" strokeweight="2pt">
+                <v:textbox>
+                  <w:txbxContent>
+                    <w:p>
+                      <w:r>
+                        <w:t xml:space="preserve">Bonded? </w:t>
+                      </w:r>
+                      <w:r>
+                        <w:t>Antar att du menar en funktion som är bunden. Vet dock inte riktigt vad det heter. A bound function kanske?</w:t>
+                      </w:r>
+                    </w:p>
+                  </w:txbxContent>
+                </v:textbox>
+              </v:shape>
+            </w:pict>
+          </mc:Fallback>
+        </mc:AlternateContent>
+      </w:r>
+      <w:r>
+        <w:rPr>
           <w:lang w:val="en-US"/>
         </w:rPr>
         <w:t xml:space="preserve">The most important </w:t>
@@ -990,10 +1484,31 @@
         <w:rPr>
           <w:lang w:val="en-US"/>
         </w:rPr>
-        <w:t xml:space="preserve"> in SGCT is the engine. The engine handles all the initiation, rendering, network communication and configuration handling. The user can then bind functions (callbacks) to the engine to perform specific task</w:t>
-      </w:r>
-      <w:r>
-        <w:rPr>
+        <w:t xml:space="preserve"> in SGCT is the engine. The engine handles all the initiation, rendering, network communication and configuration handling. The user can </w:t>
+      </w:r>
+      <w:r>
+        <w:rPr>
+          <w:highlight w:val="yellow"/>
+          <w:lang w:val="en-US"/>
+        </w:rPr>
+        <w:t>then</w:t>
+      </w:r>
+      <w:r>
+        <w:rPr>
+          <w:lang w:val="en-US"/>
+        </w:rPr>
+        <w:t xml:space="preserve"> bind functions (callbacks) to the engine to </w:t>
+      </w:r>
+      <w:r>
+        <w:rPr>
+          <w:highlight w:val="yellow"/>
+          <w:lang w:val="en-US"/>
+        </w:rPr>
+        <w:t>perform specific task</w:t>
+      </w:r>
+      <w:r>
+        <w:rPr>
+          <w:highlight w:val="yellow"/>
           <w:lang w:val="en-US"/>
         </w:rPr>
         <w:t>s</w:t>
@@ -1026,7 +1541,20 @@
         <w:rPr>
           <w:lang w:val="en-US"/>
         </w:rPr>
-        <w:t xml:space="preserve"> Bonded functions will be called in different stages in the rendering process illustrated below:</w:t>
+        <w:t xml:space="preserve"> </w:t>
+      </w:r>
+      <w:r>
+        <w:rPr>
+          <w:highlight w:val="yellow"/>
+          <w:lang w:val="en-US"/>
+        </w:rPr>
+        <w:t>Bonded</w:t>
+      </w:r>
+      <w:r>
+        <w:rPr>
+          <w:lang w:val="en-US"/>
+        </w:rPr>
+        <w:t xml:space="preserve"> functions will be called in different stages in the rendering process illustrated below:</w:t>
       </w:r>
     </w:p>
     <w:p>
@@ -1214,8 +1742,6 @@
         </w:rPr>
         <w:t xml:space="preserve"> and serializes the data and the </w:t>
       </w:r>
-      <w:bookmarkStart w:id="0" w:name="_GoBack"/>
-      <w:bookmarkEnd w:id="0"/>
       <w:r>
         <w:rPr>
           <w:lang w:val="en-US"/>
@@ -1684,6 +2210,104 @@
       <w:pPr>
         <w:pStyle w:val="Code"/>
       </w:pPr>
+      <w:r>
+        <w:rPr>
+          <w:noProof/>
+          <w:color w:val="0000FF"/>
+          <w:lang w:val="sv-SE" w:eastAsia="sv-SE"/>
+        </w:rPr>
+        <mc:AlternateContent>
+          <mc:Choice Requires="wps">
+            <w:drawing>
+              <wp:anchor distT="0" distB="0" distL="114300" distR="114300" simplePos="0" relativeHeight="251668480" behindDoc="0" locked="0" layoutInCell="1" allowOverlap="1" wp14:anchorId="3A86560A" wp14:editId="4E9FA3FC">
+                <wp:simplePos x="0" y="0"/>
+                <wp:positionH relativeFrom="column">
+                  <wp:posOffset>3023870</wp:posOffset>
+                </wp:positionH>
+                <wp:positionV relativeFrom="paragraph">
+                  <wp:posOffset>67310</wp:posOffset>
+                </wp:positionV>
+                <wp:extent cx="2374265" cy="1403985"/>
+                <wp:effectExtent l="0" t="0" r="19685" b="24765"/>
+                <wp:wrapNone/>
+                <wp:docPr id="8" name="Text Box 2"/>
+                <wp:cNvGraphicFramePr>
+                  <a:graphicFrameLocks xmlns:a="http://schemas.openxmlformats.org/drawingml/2006/main"/>
+                </wp:cNvGraphicFramePr>
+                <a:graphic xmlns:a="http://schemas.openxmlformats.org/drawingml/2006/main">
+                  <a:graphicData uri="http://schemas.microsoft.com/office/word/2010/wordprocessingShape">
+                    <wps:wsp>
+                      <wps:cNvSpPr txBox="1">
+                        <a:spLocks noChangeArrowheads="1"/>
+                      </wps:cNvSpPr>
+                      <wps:spPr bwMode="auto">
+                        <a:xfrm>
+                          <a:off x="0" y="0"/>
+                          <a:ext cx="2374265" cy="1403985"/>
+                        </a:xfrm>
+                        <a:prstGeom prst="rect">
+                          <a:avLst/>
+                        </a:prstGeom>
+                        <a:ln>
+                          <a:headEnd/>
+                          <a:tailEnd/>
+                        </a:ln>
+                      </wps:spPr>
+                      <wps:style>
+                        <a:lnRef idx="2">
+                          <a:schemeClr val="accent2"/>
+                        </a:lnRef>
+                        <a:fillRef idx="1">
+                          <a:schemeClr val="lt1"/>
+                        </a:fillRef>
+                        <a:effectRef idx="0">
+                          <a:schemeClr val="accent2"/>
+                        </a:effectRef>
+                        <a:fontRef idx="minor">
+                          <a:schemeClr val="dk1"/>
+                        </a:fontRef>
+                      </wps:style>
+                      <wps:txbx>
+                        <w:txbxContent>
+                          <w:p>
+                            <w:r>
+                              <w:t>Variablerna till funktionspekaren väcker nyfikenhet. Kanske bara förklara snabbt vad de är till för?</w:t>
+                            </w:r>
+                          </w:p>
+                        </w:txbxContent>
+                      </wps:txbx>
+                      <wps:bodyPr rot="0" vert="horz" wrap="square" lIns="91440" tIns="45720" rIns="91440" bIns="45720" anchor="t" anchorCtr="0">
+                        <a:spAutoFit/>
+                      </wps:bodyPr>
+                    </wps:wsp>
+                  </a:graphicData>
+                </a:graphic>
+                <wp14:sizeRelH relativeFrom="margin">
+                  <wp14:pctWidth>40000</wp14:pctWidth>
+                </wp14:sizeRelH>
+                <wp14:sizeRelV relativeFrom="margin">
+                  <wp14:pctHeight>20000</wp14:pctHeight>
+                </wp14:sizeRelV>
+              </wp:anchor>
+            </w:drawing>
+          </mc:Choice>
+          <mc:Fallback>
+            <w:pict>
+              <v:shape id="_x0000_s1032" type="#_x0000_t202" style="position:absolute;margin-left:238.1pt;margin-top:5.3pt;width:186.95pt;height:110.55pt;z-index:251668480;visibility:visible;mso-wrap-style:square;mso-width-percent:400;mso-height-percent:200;mso-wrap-distance-left:9pt;mso-wrap-distance-top:0;mso-wrap-distance-right:9pt;mso-wrap-distance-bottom:0;mso-position-horizontal:absolute;mso-position-horizontal-relative:text;mso-position-vertical:absolute;mso-position-vertical-relative:text;mso-width-percent:400;mso-height-percent:200;mso-width-relative:margin;mso-height-relative:margin;v-text-anchor:top" o:gfxdata="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" fillcolor="white [3201]" strokecolor="#c0504d [3205]" strokeweight="2pt">
+                <v:textbox style="mso-fit-shape-to-text:t">
+                  <w:txbxContent>
+                    <w:p>
+                      <w:r>
+                        <w:t>Variablerna till funktionspekaren väcker nyfikenhet. Kanske bara förklara snabbt vad de är till för?</w:t>
+                      </w:r>
+                    </w:p>
+                  </w:txbxContent>
+                </v:textbox>
+              </v:shape>
+            </w:pict>
+          </mc:Fallback>
+        </mc:AlternateContent>
+      </w:r>
       <w:proofErr w:type="gramStart"/>
       <w:r>
         <w:rPr>
@@ -1747,13 +2371,7 @@
         <w:rPr>
           <w:lang w:val="en-US"/>
         </w:rPr>
-        <w:t>There is one additional function that binds a function as callback when an external TCP control interface is being used.</w:t>
-      </w:r>
-      <w:r>
-        <w:rPr>
-          <w:lang w:val="en-US"/>
-        </w:rPr>
-        <w:t xml:space="preserve"> This callback is called when TCP data is received.</w:t>
+        <w:t>There is one additional function that binds a function as callback when an external TCP control interface is being used. This callback is called when TCP data is received.</w:t>
       </w:r>
     </w:p>
     <w:p>
@@ -1782,60 +2400,86 @@
       <w:r>
         <w:rPr>
           <w:color w:val="0000FF"/>
+          <w:highlight w:val="yellow"/>
         </w:rPr>
         <w:t>void</w:t>
       </w:r>
       <w:r>
+        <w:rPr>
+          <w:highlight w:val="yellow"/>
+        </w:rPr>
         <w:t>(*</w:t>
       </w:r>
       <w:proofErr w:type="spellStart"/>
       <w:r>
+        <w:rPr>
+          <w:highlight w:val="yellow"/>
+        </w:rPr>
         <w:t>fnPtr</w:t>
       </w:r>
       <w:proofErr w:type="spellEnd"/>
       <w:r>
+        <w:rPr>
+          <w:highlight w:val="yellow"/>
+        </w:rPr>
         <w:t>)(</w:t>
       </w:r>
       <w:proofErr w:type="spellStart"/>
       <w:r>
         <w:rPr>
           <w:color w:val="0000FF"/>
+          <w:highlight w:val="yellow"/>
         </w:rPr>
         <w:t>const</w:t>
       </w:r>
       <w:proofErr w:type="spellEnd"/>
       <w:r>
+        <w:rPr>
+          <w:highlight w:val="yellow"/>
+        </w:rPr>
         <w:t xml:space="preserve"> </w:t>
       </w:r>
       <w:r>
         <w:rPr>
           <w:color w:val="0000FF"/>
+          <w:highlight w:val="yellow"/>
         </w:rPr>
         <w:t>char</w:t>
       </w:r>
       <w:r>
+        <w:rPr>
+          <w:highlight w:val="yellow"/>
+        </w:rPr>
         <w:t xml:space="preserve"> *, </w:t>
       </w:r>
       <w:proofErr w:type="spellStart"/>
       <w:r>
         <w:rPr>
           <w:color w:val="0000FF"/>
+          <w:highlight w:val="yellow"/>
         </w:rPr>
         <w:t>int</w:t>
       </w:r>
       <w:proofErr w:type="spellEnd"/>
       <w:r>
+        <w:rPr>
+          <w:highlight w:val="yellow"/>
+        </w:rPr>
         <w:t xml:space="preserve">, </w:t>
       </w:r>
       <w:proofErr w:type="spellStart"/>
       <w:r>
         <w:rPr>
           <w:color w:val="0000FF"/>
+          <w:highlight w:val="yellow"/>
         </w:rPr>
         <w:t>int</w:t>
       </w:r>
       <w:proofErr w:type="spellEnd"/>
       <w:r>
+        <w:rPr>
+          <w:highlight w:val="yellow"/>
+        </w:rPr>
         <w:t>) );</w:t>
       </w:r>
     </w:p>
@@ -3076,9 +3720,131 @@
       </w:pPr>
       <w:r>
         <w:rPr>
-          <w:lang w:val="en-US"/>
+          <w:noProof/>
+          <w:highlight w:val="yellow"/>
+          <w:lang w:eastAsia="sv-SE"/>
         </w:rPr>
         <w:lastRenderedPageBreak/>
+        <mc:AlternateContent>
+          <mc:Choice Requires="wps">
+            <w:drawing>
+              <wp:anchor distT="0" distB="0" distL="114300" distR="114300" simplePos="0" relativeHeight="251670528" behindDoc="0" locked="0" layoutInCell="1" allowOverlap="1" wp14:anchorId="258E9106" wp14:editId="695E6A2B">
+                <wp:simplePos x="0" y="0"/>
+                <wp:positionH relativeFrom="column">
+                  <wp:posOffset>1043305</wp:posOffset>
+                </wp:positionH>
+                <wp:positionV relativeFrom="paragraph">
+                  <wp:posOffset>138430</wp:posOffset>
+                </wp:positionV>
+                <wp:extent cx="2447925" cy="1403985"/>
+                <wp:effectExtent l="0" t="0" r="28575" b="19685"/>
+                <wp:wrapNone/>
+                <wp:docPr id="9" name="Text Box 2"/>
+                <wp:cNvGraphicFramePr>
+                  <a:graphicFrameLocks xmlns:a="http://schemas.openxmlformats.org/drawingml/2006/main"/>
+                </wp:cNvGraphicFramePr>
+                <a:graphic xmlns:a="http://schemas.openxmlformats.org/drawingml/2006/main">
+                  <a:graphicData uri="http://schemas.microsoft.com/office/word/2010/wordprocessingShape">
+                    <wps:wsp>
+                      <wps:cNvSpPr txBox="1">
+                        <a:spLocks noChangeArrowheads="1"/>
+                      </wps:cNvSpPr>
+                      <wps:spPr bwMode="auto">
+                        <a:xfrm>
+                          <a:off x="0" y="0"/>
+                          <a:ext cx="2447925" cy="1403985"/>
+                        </a:xfrm>
+                        <a:prstGeom prst="rect">
+                          <a:avLst/>
+                        </a:prstGeom>
+                        <a:ln>
+                          <a:headEnd/>
+                          <a:tailEnd/>
+                        </a:ln>
+                      </wps:spPr>
+                      <wps:style>
+                        <a:lnRef idx="2">
+                          <a:schemeClr val="accent2"/>
+                        </a:lnRef>
+                        <a:fillRef idx="1">
+                          <a:schemeClr val="lt1"/>
+                        </a:fillRef>
+                        <a:effectRef idx="0">
+                          <a:schemeClr val="accent2"/>
+                        </a:effectRef>
+                        <a:fontRef idx="minor">
+                          <a:schemeClr val="dk1"/>
+                        </a:fontRef>
+                      </wps:style>
+                      <wps:txbx>
+                        <w:txbxContent>
+                          <w:p>
+                            <w:r>
+                              <w:t xml:space="preserve">Kanske lättare att bara ha en </w:t>
+                            </w:r>
+                            <w:r>
+                              <w:t>--m</w:t>
+                            </w:r>
+                            <w:r>
+                              <w:t xml:space="preserve">aster istället för flera </w:t>
+                            </w:r>
+                            <w:r>
+                              <w:t>--</w:t>
+                            </w:r>
+                            <w:r>
+                              <w:t>slave? På det sättet slipper man pusha ut command line arguments till noderna.</w:t>
+                            </w:r>
+                          </w:p>
+                        </w:txbxContent>
+                      </wps:txbx>
+                      <wps:bodyPr rot="0" vert="horz" wrap="square" lIns="91440" tIns="45720" rIns="91440" bIns="45720" anchor="t" anchorCtr="0">
+                        <a:spAutoFit/>
+                      </wps:bodyPr>
+                    </wps:wsp>
+                  </a:graphicData>
+                </a:graphic>
+                <wp14:sizeRelH relativeFrom="margin">
+                  <wp14:pctWidth>0</wp14:pctWidth>
+                </wp14:sizeRelH>
+                <wp14:sizeRelV relativeFrom="margin">
+                  <wp14:pctHeight>20000</wp14:pctHeight>
+                </wp14:sizeRelV>
+              </wp:anchor>
+            </w:drawing>
+          </mc:Choice>
+          <mc:Fallback>
+            <w:pict>
+              <v:shape id="_x0000_s1033" type="#_x0000_t202" style="position:absolute;margin-left:82.15pt;margin-top:10.9pt;width:192.75pt;height:110.55pt;z-index:251670528;visibility:visible;mso-wrap-style:square;mso-width-percent:0;mso-height-percent:200;mso-wrap-distance-left:9pt;mso-wrap-distance-top:0;mso-wrap-distance-right:9pt;mso-wrap-distance-bottom:0;mso-position-horizontal:absolute;mso-position-horizontal-relative:text;mso-position-vertical:absolute;mso-position-vertical-relative:text;mso-width-percent:0;mso-height-percent:200;mso-width-relative:margin;mso-height-relative:margin;v-text-anchor:top" o:gfxdata="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" fillcolor="white [3201]" strokecolor="#c0504d [3205]" strokeweight="2pt">
+                <v:textbox style="mso-fit-shape-to-text:t">
+                  <w:txbxContent>
+                    <w:p>
+                      <w:r>
+                        <w:t xml:space="preserve">Kanske lättare att bara ha en </w:t>
+                      </w:r>
+                      <w:r>
+                        <w:t>--m</w:t>
+                      </w:r>
+                      <w:r>
+                        <w:t xml:space="preserve">aster istället för flera </w:t>
+                      </w:r>
+                      <w:r>
+                        <w:t>--</w:t>
+                      </w:r>
+                      <w:r>
+                        <w:t>slave? På det sättet slipper man pusha ut command line arguments till noderna.</w:t>
+                      </w:r>
+                    </w:p>
+                  </w:txbxContent>
+                </v:textbox>
+              </v:shape>
+            </w:pict>
+          </mc:Fallback>
+        </mc:AlternateContent>
+      </w:r>
+      <w:r>
+        <w:rPr>
+          <w:lang w:val="en-US"/>
+        </w:rPr>
         <w:t>Command line arguments</w:t>
       </w:r>
     </w:p>
@@ -3179,11 +3945,13 @@
           <w:numId w:val="4"/>
         </w:numPr>
         <w:rPr>
-          <w:lang w:val="en-US"/>
-        </w:rPr>
-      </w:pPr>
-      <w:r>
-        <w:rPr>
+          <w:highlight w:val="yellow"/>
+          <w:lang w:val="en-US"/>
+        </w:rPr>
+      </w:pPr>
+      <w:r>
+        <w:rPr>
+          <w:highlight w:val="yellow"/>
           <w:lang w:val="en-US"/>
         </w:rPr>
         <w:t>--slave</w:t>
@@ -3987,6 +4755,159 @@
           <w:lang w:val="en-US"/>
         </w:rPr>
       </w:pPr>
+      <w:r>
+        <w:rPr>
+          <w:noProof/>
+          <w:lang w:eastAsia="sv-SE"/>
+        </w:rPr>
+        <mc:AlternateContent>
+          <mc:Choice Requires="wps">
+            <w:drawing>
+              <wp:anchor distT="0" distB="0" distL="114300" distR="114300" simplePos="0" relativeHeight="251672576" behindDoc="0" locked="0" layoutInCell="1" allowOverlap="1" wp14:anchorId="61C818FB" wp14:editId="54733252">
+                <wp:simplePos x="0" y="0"/>
+                <wp:positionH relativeFrom="column">
+                  <wp:posOffset>3157220</wp:posOffset>
+                </wp:positionH>
+                <wp:positionV relativeFrom="paragraph">
+                  <wp:posOffset>127635</wp:posOffset>
+                </wp:positionV>
+                <wp:extent cx="2374265" cy="1403985"/>
+                <wp:effectExtent l="0" t="0" r="19685" b="11430"/>
+                <wp:wrapNone/>
+                <wp:docPr id="10" name="Text Box 2"/>
+                <wp:cNvGraphicFramePr>
+                  <a:graphicFrameLocks xmlns:a="http://schemas.openxmlformats.org/drawingml/2006/main"/>
+                </wp:cNvGraphicFramePr>
+                <a:graphic xmlns:a="http://schemas.openxmlformats.org/drawingml/2006/main">
+                  <a:graphicData uri="http://schemas.microsoft.com/office/word/2010/wordprocessingShape">
+                    <wps:wsp>
+                      <wps:cNvSpPr txBox="1">
+                        <a:spLocks noChangeArrowheads="1"/>
+                      </wps:cNvSpPr>
+                      <wps:spPr bwMode="auto">
+                        <a:xfrm>
+                          <a:off x="0" y="0"/>
+                          <a:ext cx="2374265" cy="1403985"/>
+                        </a:xfrm>
+                        <a:prstGeom prst="rect">
+                          <a:avLst/>
+                        </a:prstGeom>
+                        <a:ln>
+                          <a:headEnd/>
+                          <a:tailEnd/>
+                        </a:ln>
+                      </wps:spPr>
+                      <wps:style>
+                        <a:lnRef idx="2">
+                          <a:schemeClr val="accent2"/>
+                        </a:lnRef>
+                        <a:fillRef idx="1">
+                          <a:schemeClr val="lt1"/>
+                        </a:fillRef>
+                        <a:effectRef idx="0">
+                          <a:schemeClr val="accent2"/>
+                        </a:effectRef>
+                        <a:fontRef idx="minor">
+                          <a:schemeClr val="dk1"/>
+                        </a:fontRef>
+                      </wps:style>
+                      <wps:txbx>
+                        <w:txbxContent>
+                          <w:p>
+                            <w:pPr>
+                              <w:rPr>
+                                <w:lang w:val="en-US"/>
+                              </w:rPr>
+                            </w:pPr>
+                            <w:proofErr w:type="gramStart"/>
+                            <w:r>
+                              <w:rPr>
+                                <w:lang w:val="en-US"/>
+                              </w:rPr>
+                              <w:t>b</w:t>
+                            </w:r>
+                            <w:r>
+                              <w:rPr>
+                                <w:lang w:val="en-US"/>
+                              </w:rPr>
+                              <w:t>etween</w:t>
+                            </w:r>
+                            <w:proofErr w:type="gramEnd"/>
+                            <w:r>
+                              <w:rPr>
+                                <w:lang w:val="en-US"/>
+                              </w:rPr>
+                              <w:t xml:space="preserve"> engine object creation and </w:t>
+                            </w:r>
+                            <w:r>
+                              <w:rPr>
+                                <w:lang w:val="en-US"/>
+                              </w:rPr>
+                              <w:t>start of render loop</w:t>
+                            </w:r>
+                          </w:p>
+                        </w:txbxContent>
+                      </wps:txbx>
+                      <wps:bodyPr rot="0" vert="horz" wrap="square" lIns="91440" tIns="45720" rIns="91440" bIns="45720" anchor="t" anchorCtr="0">
+                        <a:spAutoFit/>
+                      </wps:bodyPr>
+                    </wps:wsp>
+                  </a:graphicData>
+                </a:graphic>
+                <wp14:sizeRelH relativeFrom="margin">
+                  <wp14:pctWidth>40000</wp14:pctWidth>
+                </wp14:sizeRelH>
+                <wp14:sizeRelV relativeFrom="margin">
+                  <wp14:pctHeight>20000</wp14:pctHeight>
+                </wp14:sizeRelV>
+              </wp:anchor>
+            </w:drawing>
+          </mc:Choice>
+          <mc:Fallback>
+            <w:pict>
+              <v:shape id="_x0000_s1034" type="#_x0000_t202" style="position:absolute;margin-left:248.6pt;margin-top:10.05pt;width:186.95pt;height:110.55pt;z-index:251672576;visibility:visible;mso-wrap-style:square;mso-width-percent:400;mso-height-percent:200;mso-wrap-distance-left:9pt;mso-wrap-distance-top:0;mso-wrap-distance-right:9pt;mso-wrap-distance-bottom:0;mso-position-horizontal:absolute;mso-position-horizontal-relative:text;mso-position-vertical:absolute;mso-position-vertical-relative:text;mso-width-percent:400;mso-height-percent:200;mso-width-relative:margin;mso-height-relative:margin;v-text-anchor:top" o:gfxdata="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" fillcolor="white [3201]" strokecolor="#c0504d [3205]" strokeweight="2pt">
+                <v:textbox style="mso-fit-shape-to-text:t">
+                  <w:txbxContent>
+                    <w:p>
+                      <w:pPr>
+                        <w:rPr>
+                          <w:lang w:val="en-US"/>
+                        </w:rPr>
+                      </w:pPr>
+                      <w:proofErr w:type="gramStart"/>
+                      <w:r>
+                        <w:rPr>
+                          <w:lang w:val="en-US"/>
+                        </w:rPr>
+                        <w:t>b</w:t>
+                      </w:r>
+                      <w:r>
+                        <w:rPr>
+                          <w:lang w:val="en-US"/>
+                        </w:rPr>
+                        <w:t>etween</w:t>
+                      </w:r>
+                      <w:proofErr w:type="gramEnd"/>
+                      <w:r>
+                        <w:rPr>
+                          <w:lang w:val="en-US"/>
+                        </w:rPr>
+                        <w:t xml:space="preserve"> engine object creation and </w:t>
+                      </w:r>
+                      <w:r>
+                        <w:rPr>
+                          <w:lang w:val="en-US"/>
+                        </w:rPr>
+                        <w:t>start of render loop</w:t>
+                      </w:r>
+                    </w:p>
+                  </w:txbxContent>
+                </v:textbox>
+              </v:shape>
+            </w:pict>
+          </mc:Fallback>
+        </mc:AlternateContent>
+      </w:r>
       <w:r>
         <w:rPr>
           <w:lang w:val="en-US"/>
@@ -4142,7 +5063,20 @@
         <w:rPr>
           <w:lang w:val="en-US"/>
         </w:rPr>
-        <w:t xml:space="preserve"> be placed anywhere between where the engine object is constructed and where the engine starts the render loop. Compile and start the application with the following arguments: </w:t>
+        <w:t xml:space="preserve"> be placed anywhere </w:t>
+      </w:r>
+      <w:r>
+        <w:rPr>
+          <w:highlight w:val="yellow"/>
+          <w:lang w:val="en-US"/>
+        </w:rPr>
+        <w:t>between where the engine object is constructed and where the engine starts the render loop</w:t>
+      </w:r>
+      <w:r>
+        <w:rPr>
+          <w:lang w:val="en-US"/>
+        </w:rPr>
+        <w:t xml:space="preserve">. Compile and start the application with the following arguments: </w:t>
       </w:r>
       <w:r>
         <w:rPr>
@@ -4173,6 +5107,8 @@
         </w:rPr>
         <w:t xml:space="preserve"> “path_to_the_configfile.xml”</w:t>
       </w:r>
+      <w:bookmarkStart w:id="0" w:name="_GoBack"/>
+      <w:bookmarkEnd w:id="0"/>
     </w:p>
     <w:p>
       <w:pPr>
@@ -5080,6 +6016,7 @@
         <w:docPartUnique/>
       </w:docPartObj>
     </w:sdtPr>
+    <w:sdtEndPr/>
     <w:sdtContent>
       <w:sdt>
         <w:sdtPr>
@@ -5089,6 +6026,7 @@
             <w:docPartUnique/>
           </w:docPartObj>
         </w:sdtPr>
+        <w:sdtEndPr/>
         <w:sdtContent>
           <w:p>
             <w:pPr>
@@ -5133,7 +6071,7 @@
                 <w:sz w:val="18"/>
                 <w:szCs w:val="18"/>
               </w:rPr>
-              <w:t>3</w:t>
+              <w:t>6</w:t>
             </w:r>
             <w:r>
               <w:rPr>
@@ -5148,23 +6086,7 @@
                 <w:sz w:val="18"/>
                 <w:szCs w:val="18"/>
               </w:rPr>
-              <w:t xml:space="preserve"> </w:t>
-            </w:r>
-            <w:proofErr w:type="spellStart"/>
-            <w:r>
-              <w:rPr>
-                <w:sz w:val="18"/>
-                <w:szCs w:val="18"/>
-              </w:rPr>
-              <w:t>of</w:t>
-            </w:r>
-            <w:proofErr w:type="spellEnd"/>
-            <w:r>
-              <w:rPr>
-                <w:sz w:val="18"/>
-                <w:szCs w:val="18"/>
-              </w:rPr>
-              <w:t xml:space="preserve"> </w:t>
+              <w:t xml:space="preserve"> of </w:t>
             </w:r>
             <w:r>
               <w:rPr>
@@ -6958,7 +7880,7 @@
 </file>
 
 <file path=customXml/itemProps1.xml><?xml version="1.0" encoding="utf-8"?>
-<ds:datastoreItem xmlns:ds="http://schemas.openxmlformats.org/officeDocument/2006/customXml" ds:itemID="{793C78B4-4BD0-4DC1-8173-EF0B17579F93}">
+<ds:datastoreItem xmlns:ds="http://schemas.openxmlformats.org/officeDocument/2006/customXml" ds:itemID="{C501D05F-C43A-4D2B-844E-C758B64553BD}">
   <ds:schemaRefs>
     <ds:schemaRef ds:uri="http://schemas.openxmlformats.org/officeDocument/2006/bibliography"/>
   </ds:schemaRefs>

</xml_diff>

<commit_message>
Updated docs. Minor project file changes.
</commit_message>
<xml_diff>
--- a/SGCT_users_guide.docx
+++ b/SGCT_users_guide.docx
@@ -14,20 +14,6 @@
           <w:lang w:val="en-US"/>
         </w:rPr>
         <w:t>SGCT – Simple Graphics Cluster Toolkit</w:t>
-      </w:r>
-    </w:p>
-    <w:p>
-      <w:pPr>
-        <w:pStyle w:val="Heading2"/>
-        <w:rPr>
-          <w:lang w:val="en-US"/>
-        </w:rPr>
-      </w:pPr>
-      <w:r>
-        <w:rPr>
-          <w:lang w:val="en-US"/>
-        </w:rPr>
-        <w:t>Introduction</w:t>
       </w:r>
     </w:p>
     <w:p>
@@ -204,21 +190,7 @@
         <w:rPr>
           <w:lang w:val="en-US"/>
         </w:rPr>
-        <w:t xml:space="preserve">GLSL </w:t>
-      </w:r>
-      <w:proofErr w:type="spellStart"/>
-      <w:r>
-        <w:rPr>
-          <w:lang w:val="en-US"/>
-        </w:rPr>
-        <w:t>shader</w:t>
-      </w:r>
-      <w:proofErr w:type="spellEnd"/>
-      <w:r>
-        <w:rPr>
-          <w:lang w:val="en-US"/>
-        </w:rPr>
-        <w:t xml:space="preserve"> management</w:t>
+        <w:t>GLSL shader management</w:t>
       </w:r>
     </w:p>
     <w:p>
@@ -232,14 +204,12 @@
           <w:lang w:val="en-US"/>
         </w:rPr>
       </w:pPr>
-      <w:proofErr w:type="spellStart"/>
       <w:r>
         <w:rPr>
           <w:lang w:val="en-US"/>
         </w:rPr>
         <w:t>Freetype</w:t>
       </w:r>
-      <w:proofErr w:type="spellEnd"/>
       <w:r>
         <w:rPr>
           <w:lang w:val="en-US"/>
@@ -298,7 +268,19 @@
         <w:rPr>
           <w:lang w:val="en-US"/>
         </w:rPr>
-        <w:t>External TCP control interface (telnet, GUI applications, Android apps, IOS apps)</w:t>
+        <w:t xml:space="preserve">External TCP control interface (telnet, GUI applications, Android apps, </w:t>
+      </w:r>
+      <w:r>
+        <w:rPr>
+          <w:lang w:val="en-US"/>
+        </w:rPr>
+        <w:t>i</w:t>
+      </w:r>
+      <w:r>
+        <w:rPr>
+          <w:lang w:val="en-US"/>
+        </w:rPr>
+        <w:t>OS apps)</w:t>
       </w:r>
     </w:p>
     <w:p>
@@ -383,180 +365,40 @@
       </w:pPr>
       <w:r>
         <w:rPr>
-          <w:noProof/>
-          <w:lang w:eastAsia="sv-SE"/>
-        </w:rPr>
-        <mc:AlternateContent>
-          <mc:Choice Requires="wps">
-            <w:drawing>
-              <wp:anchor distT="0" distB="0" distL="114300" distR="114300" simplePos="0" relativeHeight="251659264" behindDoc="0" locked="0" layoutInCell="1" allowOverlap="1" wp14:anchorId="6134B235" wp14:editId="3DA594F0">
-                <wp:simplePos x="0" y="0"/>
-                <wp:positionH relativeFrom="column">
-                  <wp:posOffset>719455</wp:posOffset>
-                </wp:positionH>
-                <wp:positionV relativeFrom="paragraph">
-                  <wp:posOffset>478790</wp:posOffset>
-                </wp:positionV>
-                <wp:extent cx="2247900" cy="304800"/>
-                <wp:effectExtent l="0" t="0" r="19050" b="19050"/>
-                <wp:wrapNone/>
-                <wp:docPr id="307" name="Text Box 2"/>
-                <wp:cNvGraphicFramePr>
-                  <a:graphicFrameLocks xmlns:a="http://schemas.openxmlformats.org/drawingml/2006/main"/>
-                </wp:cNvGraphicFramePr>
-                <a:graphic xmlns:a="http://schemas.openxmlformats.org/drawingml/2006/main">
-                  <a:graphicData uri="http://schemas.microsoft.com/office/word/2010/wordprocessingShape">
-                    <wps:wsp>
-                      <wps:cNvSpPr txBox="1">
-                        <a:spLocks noChangeArrowheads="1"/>
-                      </wps:cNvSpPr>
-                      <wps:spPr bwMode="auto">
-                        <a:xfrm>
-                          <a:off x="0" y="0"/>
-                          <a:ext cx="2247900" cy="304800"/>
-                        </a:xfrm>
-                        <a:prstGeom prst="rect">
-                          <a:avLst/>
-                        </a:prstGeom>
-                        <a:ln>
-                          <a:headEnd/>
-                          <a:tailEnd/>
-                        </a:ln>
-                      </wps:spPr>
-                      <wps:style>
-                        <a:lnRef idx="2">
-                          <a:schemeClr val="accent2"/>
-                        </a:lnRef>
-                        <a:fillRef idx="1">
-                          <a:schemeClr val="lt1"/>
-                        </a:fillRef>
-                        <a:effectRef idx="0">
-                          <a:schemeClr val="accent2"/>
-                        </a:effectRef>
-                        <a:fontRef idx="minor">
-                          <a:schemeClr val="dk1"/>
-                        </a:fontRef>
-                      </wps:style>
-                      <wps:txbx>
-                        <w:txbxContent>
-                          <w:p>
-                            <w:r>
-                              <w:t xml:space="preserve">Två </w:t>
-                            </w:r>
-                            <w:r>
-                              <w:rPr>
-                                <w:i/>
-                              </w:rPr>
-                              <w:t xml:space="preserve">in the future </w:t>
-                            </w:r>
-                            <w:r>
-                              <w:t>”nära” varandra</w:t>
-                            </w:r>
-                          </w:p>
-                        </w:txbxContent>
-                      </wps:txbx>
-                      <wps:bodyPr rot="0" vert="horz" wrap="square" lIns="91440" tIns="45720" rIns="91440" bIns="45720" anchor="t" anchorCtr="0">
-                        <a:noAutofit/>
-                      </wps:bodyPr>
-                    </wps:wsp>
-                  </a:graphicData>
-                </a:graphic>
-                <wp14:sizeRelH relativeFrom="margin">
-                  <wp14:pctWidth>0</wp14:pctWidth>
-                </wp14:sizeRelH>
-                <wp14:sizeRelV relativeFrom="margin">
-                  <wp14:pctHeight>0</wp14:pctHeight>
-                </wp14:sizeRelV>
-              </wp:anchor>
-            </w:drawing>
-          </mc:Choice>
-          <mc:Fallback>
-            <w:pict>
-              <v:shapetype id="_x0000_t202" coordsize="21600,21600" o:spt="202" path="m,l,21600r21600,l21600,xe">
-                <v:stroke joinstyle="miter"/>
-                <v:path gradientshapeok="t" o:connecttype="rect"/>
-              </v:shapetype>
-              <v:shape id="Text Box 2" o:spid="_x0000_s1026" type="#_x0000_t202" style="position:absolute;margin-left:56.65pt;margin-top:37.7pt;width:177pt;height:24pt;z-index:251659264;visibility:visible;mso-wrap-style:square;mso-width-percent:0;mso-height-percent:0;mso-wrap-distance-left:9pt;mso-wrap-distance-top:0;mso-wrap-distance-right:9pt;mso-wrap-distance-bottom:0;mso-position-horizontal:absolute;mso-position-horizontal-relative:text;mso-position-vertical:absolute;mso-position-vertical-relative:text;mso-width-percent:0;mso-height-percent:0;mso-width-relative:margin;mso-height-relative:margin;v-text-anchor:top" o:gfxdata="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" fillcolor="white [3201]" strokecolor="#c0504d [3205]" strokeweight="2pt">
-                <v:textbox>
-                  <w:txbxContent>
-                    <w:p>
-                      <w:r>
-                        <w:t xml:space="preserve">Två </w:t>
-                      </w:r>
-                      <w:r>
-                        <w:rPr>
-                          <w:i/>
-                        </w:rPr>
-                        <w:t xml:space="preserve">in the future </w:t>
-                      </w:r>
-                      <w:r>
-                        <w:t>”nära” varandra</w:t>
-                      </w:r>
-                    </w:p>
-                  </w:txbxContent>
-                </v:textbox>
-              </v:shape>
-            </w:pict>
-          </mc:Fallback>
-        </mc:AlternateContent>
-      </w:r>
-      <w:r>
-        <w:rPr>
-          <w:lang w:val="en-US"/>
-        </w:rPr>
-        <w:t xml:space="preserve">Windows only at the moment (Visual Studio and </w:t>
-      </w:r>
-      <w:proofErr w:type="spellStart"/>
-      <w:r>
-        <w:rPr>
-          <w:lang w:val="en-US"/>
-        </w:rPr>
-        <w:t>MinGW</w:t>
-      </w:r>
-      <w:proofErr w:type="spellEnd"/>
-      <w:r>
-        <w:rPr>
-          <w:lang w:val="en-US"/>
-        </w:rPr>
-        <w:t xml:space="preserve">) but will support more platforms </w:t>
-      </w:r>
-      <w:r>
-        <w:rPr>
-          <w:highlight w:val="yellow"/>
-          <w:lang w:val="en-US"/>
-        </w:rPr>
-        <w:t>in the future</w:t>
-      </w:r>
-      <w:r>
-        <w:rPr>
-          <w:lang w:val="en-US"/>
-        </w:rPr>
-        <w:t xml:space="preserve">. </w:t>
-      </w:r>
-      <w:r>
-        <w:rPr>
-          <w:lang w:val="en-US"/>
-        </w:rPr>
-        <w:t xml:space="preserve">Currently there is no </w:t>
-      </w:r>
-      <w:r>
-        <w:rPr>
-          <w:lang w:val="en-US"/>
-        </w:rPr>
-        <w:t xml:space="preserve">tracking support in the library, </w:t>
-      </w:r>
-      <w:r>
-        <w:rPr>
-          <w:lang w:val="en-US"/>
-        </w:rPr>
-        <w:t xml:space="preserve">VRPN support will be implemented </w:t>
-      </w:r>
-      <w:r>
-        <w:rPr>
-          <w:highlight w:val="yellow"/>
-          <w:lang w:val="en-US"/>
-        </w:rPr>
-        <w:t>in the future.</w:t>
+          <w:lang w:val="en-US"/>
+        </w:rPr>
+        <w:t xml:space="preserve">Windows only at the moment (Visual Studio and MinGW) but will support more platforms in the future. </w:t>
+      </w:r>
+      <w:r>
+        <w:rPr>
+          <w:lang w:val="en-US"/>
+        </w:rPr>
+        <w:t xml:space="preserve">Currently there is no tracking support in the library but VRPN support will be implemented in </w:t>
+      </w:r>
+      <w:r>
+        <w:rPr>
+          <w:lang w:val="en-US"/>
+        </w:rPr>
+        <w:t>a later version</w:t>
+      </w:r>
+      <w:r>
+        <w:rPr>
+          <w:lang w:val="en-US"/>
+        </w:rPr>
+        <w:t>.</w:t>
+      </w:r>
+    </w:p>
+    <w:p>
+      <w:pPr>
+        <w:rPr>
+          <w:lang w:val="en-US"/>
+        </w:rPr>
+      </w:pPr>
+      <w:r>
+        <w:rPr>
+          <w:lang w:val="en-US"/>
+        </w:rPr>
+        <w:t>Currently not all parts of SGCT supports OpenGL 4 but will be ported in a later stage of the project.</w:t>
       </w:r>
     </w:p>
     <w:p>
@@ -641,14 +483,12 @@
           <w:lang w:val="en-US"/>
         </w:rPr>
       </w:pPr>
-      <w:proofErr w:type="spellStart"/>
       <w:r>
         <w:rPr>
           <w:lang w:val="en-US"/>
         </w:rPr>
         <w:t>FontManager</w:t>
       </w:r>
-      <w:proofErr w:type="spellEnd"/>
     </w:p>
     <w:p>
       <w:pPr>
@@ -661,14 +501,12 @@
           <w:lang w:val="en-US"/>
         </w:rPr>
       </w:pPr>
-      <w:proofErr w:type="spellStart"/>
       <w:r>
         <w:rPr>
           <w:lang w:val="en-US"/>
         </w:rPr>
         <w:t>MessageHandler</w:t>
       </w:r>
-      <w:proofErr w:type="spellEnd"/>
     </w:p>
     <w:p>
       <w:pPr>
@@ -681,14 +519,12 @@
           <w:lang w:val="en-US"/>
         </w:rPr>
       </w:pPr>
-      <w:proofErr w:type="spellStart"/>
       <w:r>
         <w:rPr>
           <w:lang w:val="en-US"/>
         </w:rPr>
         <w:t>ShaderManager</w:t>
       </w:r>
-      <w:proofErr w:type="spellEnd"/>
     </w:p>
     <w:p>
       <w:pPr>
@@ -701,14 +537,12 @@
           <w:lang w:val="en-US"/>
         </w:rPr>
       </w:pPr>
-      <w:proofErr w:type="spellStart"/>
       <w:r>
         <w:rPr>
           <w:lang w:val="en-US"/>
         </w:rPr>
         <w:t>ShaderProgram</w:t>
       </w:r>
-      <w:proofErr w:type="spellEnd"/>
     </w:p>
     <w:p>
       <w:pPr>
@@ -721,14 +555,12 @@
           <w:lang w:val="en-US"/>
         </w:rPr>
       </w:pPr>
-      <w:proofErr w:type="spellStart"/>
       <w:r>
         <w:rPr>
           <w:lang w:val="en-US"/>
         </w:rPr>
         <w:t>SharedData</w:t>
       </w:r>
-      <w:proofErr w:type="spellEnd"/>
     </w:p>
     <w:p>
       <w:pPr>
@@ -741,14 +573,12 @@
           <w:lang w:val="en-US"/>
         </w:rPr>
       </w:pPr>
-      <w:proofErr w:type="spellStart"/>
       <w:r>
         <w:rPr>
           <w:lang w:val="en-US"/>
         </w:rPr>
         <w:t>TextureManager</w:t>
       </w:r>
-      <w:proofErr w:type="spellEnd"/>
     </w:p>
     <w:p>
       <w:pPr>
@@ -790,40 +620,24 @@
           <w:lang w:val="en-US"/>
         </w:rPr>
       </w:pPr>
-      <w:proofErr w:type="spellStart"/>
       <w:r>
         <w:rPr>
           <w:lang w:val="en-US"/>
         </w:rPr>
         <w:t>FontManager</w:t>
       </w:r>
-      <w:proofErr w:type="spellEnd"/>
-    </w:p>
-    <w:p>
-      <w:pPr>
-        <w:rPr>
-          <w:lang w:val="en-US"/>
-        </w:rPr>
-      </w:pPr>
-      <w:r>
-        <w:rPr>
-          <w:lang w:val="en-US"/>
-        </w:rPr>
-        <w:t xml:space="preserve">This is a singleton that manages, reads and renders </w:t>
-      </w:r>
-      <w:proofErr w:type="spellStart"/>
-      <w:r>
-        <w:rPr>
-          <w:lang w:val="en-US"/>
-        </w:rPr>
-        <w:t>Freetype</w:t>
-      </w:r>
-      <w:proofErr w:type="spellEnd"/>
-      <w:r>
-        <w:rPr>
-          <w:lang w:val="en-US"/>
-        </w:rPr>
-        <w:t xml:space="preserve"> fonts.</w:t>
+    </w:p>
+    <w:p>
+      <w:pPr>
+        <w:rPr>
+          <w:lang w:val="en-US"/>
+        </w:rPr>
+      </w:pPr>
+      <w:r>
+        <w:rPr>
+          <w:lang w:val="en-US"/>
+        </w:rPr>
+        <w:t>This is a singleton that manages, reads and renders Freetype fonts.</w:t>
       </w:r>
     </w:p>
     <w:p>
@@ -833,14 +647,12 @@
           <w:lang w:val="en-US"/>
         </w:rPr>
       </w:pPr>
-      <w:proofErr w:type="spellStart"/>
       <w:r>
         <w:rPr>
           <w:lang w:val="en-US"/>
         </w:rPr>
         <w:t>MessageHandler</w:t>
       </w:r>
-      <w:proofErr w:type="spellEnd"/>
     </w:p>
     <w:p>
       <w:pPr>
@@ -868,40 +680,24 @@
           <w:lang w:val="en-US"/>
         </w:rPr>
       </w:pPr>
-      <w:proofErr w:type="spellStart"/>
       <w:r>
         <w:rPr>
           <w:lang w:val="en-US"/>
         </w:rPr>
         <w:t>ShaderManager</w:t>
       </w:r>
-      <w:proofErr w:type="spellEnd"/>
-    </w:p>
-    <w:p>
-      <w:pPr>
-        <w:rPr>
-          <w:lang w:val="en-US"/>
-        </w:rPr>
-      </w:pPr>
-      <w:r>
-        <w:rPr>
-          <w:lang w:val="en-US"/>
-        </w:rPr>
-        <w:t xml:space="preserve">This is a singleton that manages, reads and sets GLSL </w:t>
-      </w:r>
-      <w:proofErr w:type="spellStart"/>
-      <w:r>
-        <w:rPr>
-          <w:lang w:val="en-US"/>
-        </w:rPr>
-        <w:t>shader</w:t>
-      </w:r>
-      <w:proofErr w:type="spellEnd"/>
-      <w:r>
-        <w:rPr>
-          <w:lang w:val="en-US"/>
-        </w:rPr>
-        <w:t xml:space="preserve"> programs.</w:t>
+    </w:p>
+    <w:p>
+      <w:pPr>
+        <w:rPr>
+          <w:lang w:val="en-US"/>
+        </w:rPr>
+      </w:pPr>
+      <w:r>
+        <w:rPr>
+          <w:lang w:val="en-US"/>
+        </w:rPr>
+        <w:t>This is a singleton that manages, reads and sets GLSL shader programs.</w:t>
       </w:r>
     </w:p>
     <w:p>
@@ -911,54 +707,24 @@
           <w:lang w:val="en-US"/>
         </w:rPr>
       </w:pPr>
-      <w:proofErr w:type="spellStart"/>
       <w:r>
         <w:rPr>
           <w:lang w:val="en-US"/>
         </w:rPr>
         <w:t>ShaderProgram</w:t>
       </w:r>
-      <w:proofErr w:type="spellEnd"/>
-    </w:p>
-    <w:p>
-      <w:pPr>
-        <w:rPr>
-          <w:lang w:val="en-US"/>
-        </w:rPr>
-      </w:pPr>
-      <w:r>
-        <w:rPr>
-          <w:lang w:val="en-US"/>
-        </w:rPr>
-        <w:t xml:space="preserve">With this class a user can bypass the </w:t>
-      </w:r>
-      <w:proofErr w:type="spellStart"/>
-      <w:r>
-        <w:rPr>
-          <w:lang w:val="en-US"/>
-        </w:rPr>
-        <w:t>ShaderManager</w:t>
-      </w:r>
-      <w:proofErr w:type="spellEnd"/>
-      <w:r>
-        <w:rPr>
-          <w:lang w:val="en-US"/>
-        </w:rPr>
-        <w:t xml:space="preserve"> and access </w:t>
-      </w:r>
-      <w:proofErr w:type="spellStart"/>
-      <w:r>
-        <w:rPr>
-          <w:lang w:val="en-US"/>
-        </w:rPr>
-        <w:t>shader</w:t>
-      </w:r>
-      <w:proofErr w:type="spellEnd"/>
-      <w:r>
-        <w:rPr>
-          <w:lang w:val="en-US"/>
-        </w:rPr>
-        <w:t xml:space="preserve"> programs directly.</w:t>
+    </w:p>
+    <w:p>
+      <w:pPr>
+        <w:rPr>
+          <w:lang w:val="en-US"/>
+        </w:rPr>
+      </w:pPr>
+      <w:r>
+        <w:rPr>
+          <w:lang w:val="en-US"/>
+        </w:rPr>
+        <w:t>With this class a user can bypass the ShaderManager and access shader programs directly.</w:t>
       </w:r>
     </w:p>
     <w:p>
@@ -968,40 +734,24 @@
           <w:lang w:val="en-US"/>
         </w:rPr>
       </w:pPr>
-      <w:proofErr w:type="spellStart"/>
       <w:r>
         <w:rPr>
           <w:lang w:val="en-US"/>
         </w:rPr>
         <w:t>SharedData</w:t>
       </w:r>
-      <w:proofErr w:type="spellEnd"/>
-    </w:p>
-    <w:p>
-      <w:pPr>
-        <w:rPr>
-          <w:lang w:val="en-US"/>
-        </w:rPr>
-      </w:pPr>
-      <w:r>
-        <w:rPr>
-          <w:lang w:val="en-US"/>
-        </w:rPr>
-        <w:t xml:space="preserve">This class encodes and serializes different types (floats, doubles, integers, </w:t>
-      </w:r>
-      <w:proofErr w:type="spellStart"/>
-      <w:r>
-        <w:rPr>
-          <w:lang w:val="en-US"/>
-        </w:rPr>
-        <w:t>booleans</w:t>
-      </w:r>
-      <w:proofErr w:type="spellEnd"/>
-      <w:r>
-        <w:rPr>
-          <w:lang w:val="en-US"/>
-        </w:rPr>
-        <w:t>, etc…) on the master and sends a single block of data to the slaves. The slaves use this class to decode and de-serialize the data back to its original form. The data container is dynamic and can be changed from frame to frame.</w:t>
+    </w:p>
+    <w:p>
+      <w:pPr>
+        <w:rPr>
+          <w:lang w:val="en-US"/>
+        </w:rPr>
+      </w:pPr>
+      <w:r>
+        <w:rPr>
+          <w:lang w:val="en-US"/>
+        </w:rPr>
+        <w:t>This class encodes and serializes different types (floats, doubles, integers, booleans, etc…) on the master and sends a single block of data to the slaves. The slaves use this class to decode and de-serialize the data back to its original form. The data container is dynamic and can be changed from frame to frame.</w:t>
       </w:r>
     </w:p>
     <w:p>
@@ -1011,40 +761,24 @@
           <w:lang w:val="en-US"/>
         </w:rPr>
       </w:pPr>
-      <w:proofErr w:type="spellStart"/>
       <w:r>
         <w:rPr>
           <w:lang w:val="en-US"/>
         </w:rPr>
         <w:t>TextureManager</w:t>
       </w:r>
-      <w:proofErr w:type="spellEnd"/>
-    </w:p>
-    <w:p>
-      <w:pPr>
-        <w:rPr>
-          <w:lang w:val="en-US"/>
-        </w:rPr>
-      </w:pPr>
-      <w:r>
-        <w:rPr>
-          <w:lang w:val="en-US"/>
-        </w:rPr>
-        <w:t xml:space="preserve">This is a singleton that managers, reads and sets PNG textures. It supports grayscale, alpha, </w:t>
-      </w:r>
-      <w:proofErr w:type="gramStart"/>
-      <w:r>
-        <w:rPr>
-          <w:lang w:val="en-US"/>
-        </w:rPr>
-        <w:t>RGB</w:t>
-      </w:r>
-      <w:proofErr w:type="gramEnd"/>
-      <w:r>
-        <w:rPr>
-          <w:lang w:val="en-US"/>
-        </w:rPr>
-        <w:t xml:space="preserve"> and RGBA</w:t>
+    </w:p>
+    <w:p>
+      <w:pPr>
+        <w:rPr>
+          <w:lang w:val="en-US"/>
+        </w:rPr>
+      </w:pPr>
+      <w:r>
+        <w:rPr>
+          <w:lang w:val="en-US"/>
+        </w:rPr>
+        <w:t>This is a singleton that managers, reads and sets PNG textures. It supports grayscale, alpha, RGB and RGBA</w:t>
       </w:r>
       <w:r>
         <w:rPr>
@@ -1068,21 +802,7 @@
         <w:rPr>
           <w:lang w:val="en-US"/>
         </w:rPr>
-        <w:t xml:space="preserve"> filtering and </w:t>
-      </w:r>
-      <w:proofErr w:type="spellStart"/>
-      <w:r>
-        <w:rPr>
-          <w:lang w:val="en-US"/>
-        </w:rPr>
-        <w:t>mipmaps</w:t>
-      </w:r>
-      <w:proofErr w:type="spellEnd"/>
-      <w:r>
-        <w:rPr>
-          <w:lang w:val="en-US"/>
-        </w:rPr>
-        <w:t xml:space="preserve"> can be set as well.</w:t>
+        <w:t xml:space="preserve"> filtering and mipmaps can be set as well.</w:t>
       </w:r>
     </w:p>
     <w:p>
@@ -1113,249 +833,9 @@
       </w:pPr>
       <w:r>
         <w:rPr>
-          <w:noProof/>
-          <w:lang w:eastAsia="sv-SE"/>
+          <w:lang w:val="en-US"/>
         </w:rPr>
         <w:lastRenderedPageBreak/>
-        <mc:AlternateContent>
-          <mc:Choice Requires="wpg">
-            <w:drawing>
-              <wp:anchor distT="0" distB="0" distL="114300" distR="114300" simplePos="0" relativeHeight="251664384" behindDoc="0" locked="0" layoutInCell="1" allowOverlap="1">
-                <wp:simplePos x="0" y="0"/>
-                <wp:positionH relativeFrom="column">
-                  <wp:posOffset>1043305</wp:posOffset>
-                </wp:positionH>
-                <wp:positionV relativeFrom="paragraph">
-                  <wp:posOffset>-1109345</wp:posOffset>
-                </wp:positionV>
-                <wp:extent cx="2286000" cy="1798955"/>
-                <wp:effectExtent l="0" t="0" r="19050" b="29845"/>
-                <wp:wrapNone/>
-                <wp:docPr id="5" name="Group 5"/>
-                <wp:cNvGraphicFramePr/>
-                <a:graphic xmlns:a="http://schemas.openxmlformats.org/drawingml/2006/main">
-                  <a:graphicData uri="http://schemas.microsoft.com/office/word/2010/wordprocessingGroup">
-                    <wpg:wgp>
-                      <wpg:cNvGrpSpPr/>
-                      <wpg:grpSpPr>
-                        <a:xfrm>
-                          <a:off x="0" y="0"/>
-                          <a:ext cx="2286000" cy="1798955"/>
-                          <a:chOff x="0" y="0"/>
-                          <a:chExt cx="2286000" cy="1798955"/>
-                        </a:xfrm>
-                      </wpg:grpSpPr>
-                      <wps:wsp>
-                        <wps:cNvPr id="3" name="Text Box 2"/>
-                        <wps:cNvSpPr txBox="1">
-                          <a:spLocks noChangeArrowheads="1"/>
-                        </wps:cNvSpPr>
-                        <wps:spPr bwMode="auto">
-                          <a:xfrm>
-                            <a:off x="0" y="0"/>
-                            <a:ext cx="2286000" cy="1419225"/>
-                          </a:xfrm>
-                          <a:prstGeom prst="rect">
-                            <a:avLst/>
-                          </a:prstGeom>
-                          <a:ln>
-                            <a:headEnd/>
-                            <a:tailEnd/>
-                          </a:ln>
-                        </wps:spPr>
-                        <wps:style>
-                          <a:lnRef idx="2">
-                            <a:schemeClr val="accent2"/>
-                          </a:lnRef>
-                          <a:fillRef idx="1">
-                            <a:schemeClr val="lt1"/>
-                          </a:fillRef>
-                          <a:effectRef idx="0">
-                            <a:schemeClr val="accent2"/>
-                          </a:effectRef>
-                          <a:fontRef idx="minor">
-                            <a:schemeClr val="dk1"/>
-                          </a:fontRef>
-                        </wps:style>
-                        <wps:txbx>
-                          <w:txbxContent>
-                            <w:p>
-                              <w:r>
-                                <w:t>Customize execution, eller customize på något sätt.  För att påpeka att man kan förändrare ”beteendet” på motorn. Perform tasks låter som det är ”fristående” från motorn imo.</w:t>
-                              </w:r>
-                            </w:p>
-                          </w:txbxContent>
-                        </wps:txbx>
-                        <wps:bodyPr rot="0" vert="horz" wrap="square" lIns="91440" tIns="45720" rIns="91440" bIns="45720" anchor="t" anchorCtr="0">
-                          <a:spAutoFit/>
-                        </wps:bodyPr>
-                      </wps:wsp>
-                      <wps:wsp>
-                        <wps:cNvPr id="4" name="Straight Connector 4"/>
-                        <wps:cNvCnPr/>
-                        <wps:spPr>
-                          <a:xfrm flipH="1">
-                            <a:off x="1447800" y="1419225"/>
-                            <a:ext cx="19050" cy="379730"/>
-                          </a:xfrm>
-                          <a:prstGeom prst="line">
-                            <a:avLst/>
-                          </a:prstGeom>
-                          <a:ln w="12700"/>
-                        </wps:spPr>
-                        <wps:style>
-                          <a:lnRef idx="1">
-                            <a:schemeClr val="accent2"/>
-                          </a:lnRef>
-                          <a:fillRef idx="0">
-                            <a:schemeClr val="accent2"/>
-                          </a:fillRef>
-                          <a:effectRef idx="0">
-                            <a:schemeClr val="accent2"/>
-                          </a:effectRef>
-                          <a:fontRef idx="minor">
-                            <a:schemeClr val="tx1"/>
-                          </a:fontRef>
-                        </wps:style>
-                        <wps:bodyPr/>
-                      </wps:wsp>
-                    </wpg:wgp>
-                  </a:graphicData>
-                </a:graphic>
-              </wp:anchor>
-            </w:drawing>
-          </mc:Choice>
-          <mc:Fallback>
-            <w:pict>
-              <v:group id="Group 5" o:spid="_x0000_s1027" style="position:absolute;margin-left:82.15pt;margin-top:-87.35pt;width:180pt;height:141.65pt;z-index:251664384" coordsize="22860,17989" o:gfxdata="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">
-                <v:shape id="_x0000_s1028" type="#_x0000_t202" style="position:absolute;width:22860;height:14192;visibility:visible;mso-wrap-style:square;v-text-anchor:top" o:gfxdata="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" fillcolor="white [3201]" strokecolor="#c0504d [3205]" strokeweight="2pt">
-                  <v:textbox style="mso-fit-shape-to-text:t">
-                    <w:txbxContent>
-                      <w:p>
-                        <w:r>
-                          <w:t>Customize execution, eller customize på något sätt.  För att påpeka att man kan förändrare ”beteendet” på motorn. Perform tasks låter som det är ”fristående” från motorn imo.</w:t>
-                        </w:r>
-                      </w:p>
-                    </w:txbxContent>
-                  </v:textbox>
-                </v:shape>
-                <v:line id="Straight Connector 4" o:spid="_x0000_s1029" style="position:absolute;flip:x;visibility:visible;mso-wrap-style:square" from="14478,14192" to="14668,17989" o:connectortype="straight" o:gfxdata="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" strokecolor="#bc4542 [3045]" strokeweight="1pt"/>
-              </v:group>
-            </w:pict>
-          </mc:Fallback>
-        </mc:AlternateContent>
-      </w:r>
-      <w:r>
-        <w:rPr>
-          <w:noProof/>
-          <w:lang w:eastAsia="sv-SE"/>
-        </w:rPr>
-        <mc:AlternateContent>
-          <mc:Choice Requires="wps">
-            <w:drawing>
-              <wp:anchor distT="0" distB="0" distL="114300" distR="114300" simplePos="0" relativeHeight="251661312" behindDoc="0" locked="0" layoutInCell="1" allowOverlap="1" wp14:anchorId="446E55EC" wp14:editId="57E32097">
-                <wp:simplePos x="0" y="0"/>
-                <wp:positionH relativeFrom="column">
-                  <wp:posOffset>4652010</wp:posOffset>
-                </wp:positionH>
-                <wp:positionV relativeFrom="paragraph">
-                  <wp:posOffset>127635</wp:posOffset>
-                </wp:positionV>
-                <wp:extent cx="933450" cy="323850"/>
-                <wp:effectExtent l="0" t="0" r="19050" b="19050"/>
-                <wp:wrapNone/>
-                <wp:docPr id="1" name="Text Box 2"/>
-                <wp:cNvGraphicFramePr>
-                  <a:graphicFrameLocks xmlns:a="http://schemas.openxmlformats.org/drawingml/2006/main"/>
-                </wp:cNvGraphicFramePr>
-                <a:graphic xmlns:a="http://schemas.openxmlformats.org/drawingml/2006/main">
-                  <a:graphicData uri="http://schemas.microsoft.com/office/word/2010/wordprocessingShape">
-                    <wps:wsp>
-                      <wps:cNvSpPr txBox="1">
-                        <a:spLocks noChangeArrowheads="1"/>
-                      </wps:cNvSpPr>
-                      <wps:spPr bwMode="auto">
-                        <a:xfrm>
-                          <a:off x="0" y="0"/>
-                          <a:ext cx="933450" cy="323850"/>
-                        </a:xfrm>
-                        <a:prstGeom prst="rect">
-                          <a:avLst/>
-                        </a:prstGeom>
-                        <a:ln>
-                          <a:headEnd/>
-                          <a:tailEnd/>
-                        </a:ln>
-                      </wps:spPr>
-                      <wps:style>
-                        <a:lnRef idx="2">
-                          <a:schemeClr val="accent2"/>
-                        </a:lnRef>
-                        <a:fillRef idx="1">
-                          <a:schemeClr val="lt1"/>
-                        </a:fillRef>
-                        <a:effectRef idx="0">
-                          <a:schemeClr val="accent2"/>
-                        </a:effectRef>
-                        <a:fontRef idx="minor">
-                          <a:schemeClr val="dk1"/>
-                        </a:fontRef>
-                      </wps:style>
-                      <wps:txbx>
-                        <w:txbxContent>
-                          <w:p>
-                            <w:pPr>
-                              <w:rPr>
-                                <w:lang w:val="en-US"/>
-                              </w:rPr>
-                            </w:pPr>
-                            <w:r>
-                              <w:t>Redundant</w:t>
-                            </w:r>
-                          </w:p>
-                        </w:txbxContent>
-                      </wps:txbx>
-                      <wps:bodyPr rot="0" vert="horz" wrap="square" lIns="91440" tIns="45720" rIns="91440" bIns="45720" anchor="t" anchorCtr="0">
-                        <a:noAutofit/>
-                      </wps:bodyPr>
-                    </wps:wsp>
-                  </a:graphicData>
-                </a:graphic>
-                <wp14:sizeRelH relativeFrom="margin">
-                  <wp14:pctWidth>0</wp14:pctWidth>
-                </wp14:sizeRelH>
-                <wp14:sizeRelV relativeFrom="margin">
-                  <wp14:pctHeight>0</wp14:pctHeight>
-                </wp14:sizeRelV>
-              </wp:anchor>
-            </w:drawing>
-          </mc:Choice>
-          <mc:Fallback>
-            <w:pict>
-              <v:shape id="_x0000_s1030" type="#_x0000_t202" style="position:absolute;margin-left:366.3pt;margin-top:10.05pt;width:73.5pt;height:25.5pt;z-index:251661312;visibility:visible;mso-wrap-style:square;mso-width-percent:0;mso-height-percent:0;mso-wrap-distance-left:9pt;mso-wrap-distance-top:0;mso-wrap-distance-right:9pt;mso-wrap-distance-bottom:0;mso-position-horizontal:absolute;mso-position-horizontal-relative:text;mso-position-vertical:absolute;mso-position-vertical-relative:text;mso-width-percent:0;mso-height-percent:0;mso-width-relative:margin;mso-height-relative:margin;v-text-anchor:top" o:gfxdata="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" fillcolor="white [3201]" strokecolor="#c0504d [3205]" strokeweight="2pt">
-                <v:textbox>
-                  <w:txbxContent>
-                    <w:p>
-                      <w:pPr>
-                        <w:rPr>
-                          <w:lang w:val="en-US"/>
-                        </w:rPr>
-                      </w:pPr>
-                      <w:r>
-                        <w:t>Redundant</w:t>
-                      </w:r>
-                    </w:p>
-                  </w:txbxContent>
-                </v:textbox>
-              </v:shape>
-            </w:pict>
-          </mc:Fallback>
-        </mc:AlternateContent>
-      </w:r>
-      <w:r>
-        <w:rPr>
-          <w:lang w:val="en-US"/>
-        </w:rPr>
         <w:t>How it works</w:t>
       </w:r>
     </w:p>
@@ -1367,109 +847,6 @@
       </w:pPr>
       <w:r>
         <w:rPr>
-          <w:noProof/>
-          <w:lang w:eastAsia="sv-SE"/>
-        </w:rPr>
-        <mc:AlternateContent>
-          <mc:Choice Requires="wps">
-            <w:drawing>
-              <wp:anchor distT="0" distB="0" distL="114300" distR="114300" simplePos="0" relativeHeight="251666432" behindDoc="0" locked="0" layoutInCell="1" allowOverlap="1" wp14:editId="36B11C9B">
-                <wp:simplePos x="0" y="0"/>
-                <wp:positionH relativeFrom="column">
-                  <wp:posOffset>-196215</wp:posOffset>
-                </wp:positionH>
-                <wp:positionV relativeFrom="paragraph">
-                  <wp:posOffset>800100</wp:posOffset>
-                </wp:positionV>
-                <wp:extent cx="1800225" cy="1181100"/>
-                <wp:effectExtent l="0" t="0" r="28575" b="19050"/>
-                <wp:wrapNone/>
-                <wp:docPr id="7" name="Text Box 2"/>
-                <wp:cNvGraphicFramePr>
-                  <a:graphicFrameLocks xmlns:a="http://schemas.openxmlformats.org/drawingml/2006/main"/>
-                </wp:cNvGraphicFramePr>
-                <a:graphic xmlns:a="http://schemas.openxmlformats.org/drawingml/2006/main">
-                  <a:graphicData uri="http://schemas.microsoft.com/office/word/2010/wordprocessingShape">
-                    <wps:wsp>
-                      <wps:cNvSpPr txBox="1">
-                        <a:spLocks noChangeArrowheads="1"/>
-                      </wps:cNvSpPr>
-                      <wps:spPr bwMode="auto">
-                        <a:xfrm>
-                          <a:off x="0" y="0"/>
-                          <a:ext cx="1800225" cy="1181100"/>
-                        </a:xfrm>
-                        <a:prstGeom prst="rect">
-                          <a:avLst/>
-                        </a:prstGeom>
-                        <a:ln>
-                          <a:headEnd/>
-                          <a:tailEnd/>
-                        </a:ln>
-                      </wps:spPr>
-                      <wps:style>
-                        <a:lnRef idx="2">
-                          <a:schemeClr val="accent2"/>
-                        </a:lnRef>
-                        <a:fillRef idx="1">
-                          <a:schemeClr val="lt1"/>
-                        </a:fillRef>
-                        <a:effectRef idx="0">
-                          <a:schemeClr val="accent2"/>
-                        </a:effectRef>
-                        <a:fontRef idx="minor">
-                          <a:schemeClr val="dk1"/>
-                        </a:fontRef>
-                      </wps:style>
-                      <wps:txbx>
-                        <w:txbxContent>
-                          <w:p>
-                            <w:r>
-                              <w:t xml:space="preserve">Bonded? </w:t>
-                            </w:r>
-                            <w:r>
-                              <w:t>Antar att du menar en funktion som är bunden. Vet dock inte riktigt vad det heter. A bound function kanske?</w:t>
-                            </w:r>
-                          </w:p>
-                        </w:txbxContent>
-                      </wps:txbx>
-                      <wps:bodyPr rot="0" vert="horz" wrap="square" lIns="91440" tIns="45720" rIns="91440" bIns="45720" anchor="t" anchorCtr="0">
-                        <a:noAutofit/>
-                      </wps:bodyPr>
-                    </wps:wsp>
-                  </a:graphicData>
-                </a:graphic>
-                <wp14:sizeRelH relativeFrom="margin">
-                  <wp14:pctWidth>0</wp14:pctWidth>
-                </wp14:sizeRelH>
-                <wp14:sizeRelV relativeFrom="margin">
-                  <wp14:pctHeight>0</wp14:pctHeight>
-                </wp14:sizeRelV>
-              </wp:anchor>
-            </w:drawing>
-          </mc:Choice>
-          <mc:Fallback>
-            <w:pict>
-              <v:shape id="_x0000_s1031" type="#_x0000_t202" style="position:absolute;margin-left:-15.45pt;margin-top:63pt;width:141.75pt;height:93pt;z-index:251666432;visibility:visible;mso-wrap-style:square;mso-width-percent:0;mso-height-percent:0;mso-wrap-distance-left:9pt;mso-wrap-distance-top:0;mso-wrap-distance-right:9pt;mso-wrap-distance-bottom:0;mso-position-horizontal:absolute;mso-position-horizontal-relative:text;mso-position-vertical:absolute;mso-position-vertical-relative:text;mso-width-percent:0;mso-height-percent:0;mso-width-relative:margin;mso-height-relative:margin;v-text-anchor:top" o:gfxdata="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" fillcolor="white [3201]" strokecolor="#c0504d [3205]" strokeweight="2pt">
-                <v:textbox>
-                  <w:txbxContent>
-                    <w:p>
-                      <w:r>
-                        <w:t xml:space="preserve">Bonded? </w:t>
-                      </w:r>
-                      <w:r>
-                        <w:t>Antar att du menar en funktion som är bunden. Vet dock inte riktigt vad det heter. A bound function kanske?</w:t>
-                      </w:r>
-                    </w:p>
-                  </w:txbxContent>
-                </v:textbox>
-              </v:shape>
-            </w:pict>
-          </mc:Fallback>
-        </mc:AlternateContent>
-      </w:r>
-      <w:r>
-        <w:rPr>
           <w:lang w:val="en-US"/>
         </w:rPr>
         <w:t xml:space="preserve">The most important </w:t>
@@ -1484,31 +861,22 @@
         <w:rPr>
           <w:lang w:val="en-US"/>
         </w:rPr>
-        <w:t xml:space="preserve"> in SGCT is the engine. The engine handles all the initiation, rendering, network communication and configuration handling. The user can </w:t>
-      </w:r>
-      <w:r>
-        <w:rPr>
-          <w:highlight w:val="yellow"/>
-          <w:lang w:val="en-US"/>
-        </w:rPr>
-        <w:t>then</w:t>
-      </w:r>
-      <w:r>
-        <w:rPr>
-          <w:lang w:val="en-US"/>
-        </w:rPr>
-        <w:t xml:space="preserve"> bind functions (callbacks) to the engine to </w:t>
-      </w:r>
-      <w:r>
-        <w:rPr>
-          <w:highlight w:val="yellow"/>
-          <w:lang w:val="en-US"/>
-        </w:rPr>
-        <w:t>perform specific task</w:t>
-      </w:r>
-      <w:r>
-        <w:rPr>
-          <w:highlight w:val="yellow"/>
+        <w:t xml:space="preserve"> in SGCT is the engine. The engine handles all the initiation, rendering, network communication and configuration handling. The user can bind functions (callbacks) to the engine to </w:t>
+      </w:r>
+      <w:r>
+        <w:rPr>
+          <w:lang w:val="en-US"/>
+        </w:rPr>
+        <w:t xml:space="preserve">customize </w:t>
+      </w:r>
+      <w:r>
+        <w:rPr>
+          <w:lang w:val="en-US"/>
+        </w:rPr>
+        <w:t>specific task</w:t>
+      </w:r>
+      <w:r>
+        <w:rPr>
           <w:lang w:val="en-US"/>
         </w:rPr>
         <w:t>s</w:t>
@@ -1541,20 +909,19 @@
         <w:rPr>
           <w:lang w:val="en-US"/>
         </w:rPr>
-        <w:t xml:space="preserve"> </w:t>
-      </w:r>
-      <w:r>
-        <w:rPr>
-          <w:highlight w:val="yellow"/>
-          <w:lang w:val="en-US"/>
-        </w:rPr>
-        <w:t>Bonded</w:t>
-      </w:r>
-      <w:r>
-        <w:rPr>
-          <w:lang w:val="en-US"/>
-        </w:rPr>
-        <w:t xml:space="preserve"> functions will be called in different stages in the rendering process illustrated below:</w:t>
+        <w:t xml:space="preserve"> B</w:t>
+      </w:r>
+      <w:r>
+        <w:rPr>
+          <w:lang w:val="en-US"/>
+        </w:rPr>
+        <w:t>o</w:t>
+      </w:r>
+      <w:r>
+        <w:rPr>
+          <w:lang w:val="en-US"/>
+        </w:rPr>
+        <w:t>nded functions will be called in different stages in the rendering process illustrated below:</w:t>
       </w:r>
     </w:p>
     <w:p>
@@ -1626,19 +993,11 @@
           <w:lang w:val="en-US"/>
         </w:rPr>
       </w:pPr>
-      <w:proofErr w:type="spellStart"/>
-      <w:r>
-        <w:rPr>
-          <w:lang w:val="en-US"/>
-        </w:rPr>
-        <w:t>Init</w:t>
-      </w:r>
-      <w:proofErr w:type="spellEnd"/>
-      <w:r>
-        <w:rPr>
-          <w:lang w:val="en-US"/>
-        </w:rPr>
-        <w:t xml:space="preserve"> OpenGL</w:t>
+      <w:r>
+        <w:rPr>
+          <w:lang w:val="en-US"/>
+        </w:rPr>
+        <w:t>Init OpenGL</w:t>
       </w:r>
     </w:p>
     <w:p>
@@ -1891,21 +1250,7 @@
         <w:rPr>
           <w:lang w:val="en-US"/>
         </w:rPr>
-        <w:t xml:space="preserve"> The master doesn’t lock and wait if </w:t>
-      </w:r>
-      <w:proofErr w:type="spellStart"/>
-      <w:r>
-        <w:rPr>
-          <w:lang w:val="en-US"/>
-        </w:rPr>
-        <w:t>Nvidia’s</w:t>
-      </w:r>
-      <w:proofErr w:type="spellEnd"/>
-      <w:r>
-        <w:rPr>
-          <w:lang w:val="en-US"/>
-        </w:rPr>
-        <w:t xml:space="preserve"> swap barrier is active.</w:t>
+        <w:t xml:space="preserve"> The master doesn’t lock and wait if Nvidia’s swap barrier is active.</w:t>
       </w:r>
     </w:p>
     <w:p>
@@ -1938,21 +1283,7 @@
         <w:rPr>
           <w:lang w:val="en-US"/>
         </w:rPr>
-        <w:t xml:space="preserve">t and back buffers are swapped. Triple buffering should not be used on a cluster when the application waits for vertical sync. No callbacks can be set during this stage. If </w:t>
-      </w:r>
-      <w:proofErr w:type="spellStart"/>
-      <w:r>
-        <w:rPr>
-          <w:lang w:val="en-US"/>
-        </w:rPr>
-        <w:t>Nvidia’s</w:t>
-      </w:r>
-      <w:proofErr w:type="spellEnd"/>
-      <w:r>
-        <w:rPr>
-          <w:lang w:val="en-US"/>
-        </w:rPr>
-        <w:t xml:space="preserve"> swap barrier is active then the buffer swap will be synchronized using hardware across the cluster.</w:t>
+        <w:t>t and back buffers are swapped. Triple buffering should not be used on a cluster when the application waits for vertical sync. No callbacks can be set during this stage. If Nvidia’s swap barrier is active then the buffer swap will be synchronized using hardware across the cluster.</w:t>
       </w:r>
     </w:p>
     <w:p>
@@ -2010,41 +1341,291 @@
       <w:pPr>
         <w:pStyle w:val="Code"/>
       </w:pPr>
-      <w:proofErr w:type="gramStart"/>
       <w:r>
         <w:rPr>
           <w:color w:val="0000FF"/>
         </w:rPr>
         <w:t>void</w:t>
       </w:r>
-      <w:proofErr w:type="gramEnd"/>
+      <w:r>
+        <w:t xml:space="preserve"> setInitOGLFunction( </w:t>
+      </w:r>
+      <w:r>
+        <w:rPr>
+          <w:color w:val="0000FF"/>
+        </w:rPr>
+        <w:t>void</w:t>
+      </w:r>
+      <w:r>
+        <w:t>(*fnPtr)(</w:t>
+      </w:r>
+      <w:r>
+        <w:rPr>
+          <w:color w:val="0000FF"/>
+        </w:rPr>
+        <w:t>void</w:t>
+      </w:r>
+      <w:r>
+        <w:t>) );</w:t>
+      </w:r>
+    </w:p>
+    <w:p>
+      <w:pPr>
+        <w:pStyle w:val="Code"/>
+      </w:pPr>
+      <w:r>
+        <w:rPr>
+          <w:color w:val="0000FF"/>
+        </w:rPr>
+        <w:t>void</w:t>
+      </w:r>
+      <w:r>
+        <w:t xml:space="preserve"> setPreDrawFunction( </w:t>
+      </w:r>
+      <w:r>
+        <w:rPr>
+          <w:color w:val="0000FF"/>
+        </w:rPr>
+        <w:t>void</w:t>
+      </w:r>
+      <w:r>
+        <w:t>(*fnPtr)(</w:t>
+      </w:r>
+      <w:r>
+        <w:rPr>
+          <w:color w:val="0000FF"/>
+        </w:rPr>
+        <w:t>void</w:t>
+      </w:r>
+      <w:r>
+        <w:t>));</w:t>
+      </w:r>
+    </w:p>
+    <w:p>
+      <w:pPr>
+        <w:pStyle w:val="Code"/>
+      </w:pPr>
+      <w:r>
+        <w:rPr>
+          <w:color w:val="0000FF"/>
+        </w:rPr>
+        <w:t>void</w:t>
+      </w:r>
+      <w:r>
+        <w:t xml:space="preserve"> setClearBufferFunction( </w:t>
+      </w:r>
+      <w:r>
+        <w:rPr>
+          <w:color w:val="0000FF"/>
+        </w:rPr>
+        <w:t>void</w:t>
+      </w:r>
+      <w:r>
+        <w:t>(*fnPtr)(</w:t>
+      </w:r>
+      <w:r>
+        <w:rPr>
+          <w:color w:val="0000FF"/>
+        </w:rPr>
+        <w:t>void</w:t>
+      </w:r>
+      <w:r>
+        <w:t>) );</w:t>
+      </w:r>
+    </w:p>
+    <w:p>
+      <w:pPr>
+        <w:pStyle w:val="Code"/>
+      </w:pPr>
+      <w:r>
+        <w:rPr>
+          <w:color w:val="0000FF"/>
+        </w:rPr>
+        <w:t>void</w:t>
+      </w:r>
+      <w:r>
+        <w:t xml:space="preserve"> setDrawFunction( </w:t>
+      </w:r>
+      <w:r>
+        <w:rPr>
+          <w:color w:val="0000FF"/>
+        </w:rPr>
+        <w:t>void</w:t>
+      </w:r>
+      <w:r>
+        <w:t>(*fnPtr)(</w:t>
+      </w:r>
+      <w:r>
+        <w:rPr>
+          <w:color w:val="0000FF"/>
+        </w:rPr>
+        <w:t>void</w:t>
+      </w:r>
+      <w:r>
+        <w:t>) );</w:t>
+      </w:r>
+    </w:p>
+    <w:p>
+      <w:pPr>
+        <w:pStyle w:val="Code"/>
+      </w:pPr>
+      <w:r>
+        <w:rPr>
+          <w:color w:val="0000FF"/>
+        </w:rPr>
+        <w:t>void</w:t>
+      </w:r>
+      <w:r>
+        <w:t xml:space="preserve"> setPostDrawFunction( </w:t>
+      </w:r>
+      <w:r>
+        <w:rPr>
+          <w:color w:val="0000FF"/>
+        </w:rPr>
+        <w:t>void</w:t>
+      </w:r>
+      <w:r>
+        <w:t>(*fnPtr)(</w:t>
+      </w:r>
+      <w:r>
+        <w:rPr>
+          <w:color w:val="0000FF"/>
+        </w:rPr>
+        <w:t>void</w:t>
+      </w:r>
+      <w:r>
+        <w:t>) );</w:t>
+      </w:r>
+    </w:p>
+    <w:p>
+      <w:pPr>
+        <w:rPr>
+          <w:lang w:val="en-US"/>
+        </w:rPr>
+      </w:pPr>
+    </w:p>
+    <w:p>
+      <w:pPr>
+        <w:rPr>
+          <w:lang w:val="en-US"/>
+        </w:rPr>
+      </w:pPr>
+      <w:r>
+        <w:rPr>
+          <w:lang w:val="en-US"/>
+        </w:rPr>
+        <w:t>There is one additional function that binds a function as callback when an external TCP control interface is being used. This callback is called when TCP data is received.</w:t>
+      </w:r>
+    </w:p>
+    <w:p>
+      <w:pPr>
+        <w:pStyle w:val="Code"/>
+      </w:pPr>
+      <w:r>
+        <w:rPr>
+          <w:color w:val="0000FF"/>
+        </w:rPr>
+        <w:t>void</w:t>
+      </w:r>
+      <w:r>
+        <w:t xml:space="preserve"> setExternalControlCallback( </w:t>
+      </w:r>
+      <w:r>
+        <w:rPr>
+          <w:color w:val="0000FF"/>
+        </w:rPr>
+        <w:t>void</w:t>
+      </w:r>
+      <w:r>
+        <w:t>(*fnPtr)(</w:t>
+      </w:r>
+      <w:r>
+        <w:rPr>
+          <w:color w:val="0000FF"/>
+        </w:rPr>
+        <w:t>const</w:t>
+      </w:r>
       <w:r>
         <w:t xml:space="preserve"> </w:t>
       </w:r>
-      <w:proofErr w:type="spellStart"/>
-      <w:r>
-        <w:t>setInitOGLFunction</w:t>
-      </w:r>
-      <w:proofErr w:type="spellEnd"/>
-      <w:r>
-        <w:t xml:space="preserve">( </w:t>
-      </w:r>
       <w:r>
         <w:rPr>
           <w:color w:val="0000FF"/>
         </w:rPr>
+        <w:t>char</w:t>
+      </w:r>
+      <w:r>
+        <w:t xml:space="preserve"> *, </w:t>
+      </w:r>
+      <w:r>
+        <w:rPr>
+          <w:color w:val="0000FF"/>
+        </w:rPr>
+        <w:t>int</w:t>
+      </w:r>
+      <w:r>
+        <w:t xml:space="preserve">, </w:t>
+      </w:r>
+      <w:r>
+        <w:rPr>
+          <w:color w:val="0000FF"/>
+        </w:rPr>
+        <w:t>int</w:t>
+      </w:r>
+      <w:r>
+        <w:t>) );</w:t>
+      </w:r>
+    </w:p>
+    <w:p>
+      <w:pPr>
+        <w:rPr>
+          <w:lang w:val="en-US"/>
+        </w:rPr>
+      </w:pPr>
+    </w:p>
+    <w:p>
+      <w:pPr>
+        <w:rPr>
+          <w:lang w:val="en-US"/>
+        </w:rPr>
+      </w:pPr>
+      <w:r>
+        <w:rPr>
+          <w:lang w:val="en-US"/>
+        </w:rPr>
+        <w:t>The arguments above are</w:t>
+      </w:r>
+      <w:r>
+        <w:rPr>
+          <w:lang w:val="en-US"/>
+        </w:rPr>
+        <w:t>:</w:t>
+      </w:r>
+      <w:r>
+        <w:rPr>
+          <w:lang w:val="en-US"/>
+        </w:rPr>
+        <w:t xml:space="preserve"> buffer, size of buffer and client index. </w:t>
+      </w:r>
+      <w:r>
+        <w:rPr>
+          <w:lang w:val="en-US"/>
+        </w:rPr>
+        <w:t>The following functions can be found in the SharedData class to bind functions as callbacks during the Sync stage.</w:t>
+      </w:r>
+    </w:p>
+    <w:p>
+      <w:pPr>
+        <w:pStyle w:val="Code"/>
+      </w:pPr>
+      <w:r>
+        <w:rPr>
+          <w:color w:val="0000FF"/>
+        </w:rPr>
         <w:t>void</w:t>
       </w:r>
       <w:r>
-        <w:t>(*</w:t>
-      </w:r>
-      <w:proofErr w:type="spellStart"/>
-      <w:r>
-        <w:t>fnPtr</w:t>
-      </w:r>
-      <w:proofErr w:type="spellEnd"/>
-      <w:r>
-        <w:t>)(</w:t>
+        <w:t xml:space="preserve"> setEncodeFunction( </w:t>
       </w:r>
       <w:r>
         <w:rPr>
@@ -2053,6 +1634,15 @@
         <w:t>void</w:t>
       </w:r>
       <w:r>
+        <w:t>(*fnPtr)(</w:t>
+      </w:r>
+      <w:r>
+        <w:rPr>
+          <w:color w:val="0000FF"/>
+        </w:rPr>
+        <w:t>void</w:t>
+      </w:r>
+      <w:r>
         <w:t>) );</w:t>
       </w:r>
     </w:p>
@@ -2060,24 +1650,14 @@
       <w:pPr>
         <w:pStyle w:val="Code"/>
       </w:pPr>
-      <w:proofErr w:type="gramStart"/>
       <w:r>
         <w:rPr>
           <w:color w:val="0000FF"/>
         </w:rPr>
         <w:t>void</w:t>
       </w:r>
-      <w:proofErr w:type="gramEnd"/>
-      <w:r>
-        <w:t xml:space="preserve"> </w:t>
-      </w:r>
-      <w:proofErr w:type="spellStart"/>
-      <w:r>
-        <w:t>setPreDrawFunction</w:t>
-      </w:r>
-      <w:proofErr w:type="spellEnd"/>
-      <w:r>
-        <w:t xml:space="preserve">( </w:t>
+      <w:r>
+        <w:t xml:space="preserve"> setDecodeFunction( </w:t>
       </w:r>
       <w:r>
         <w:rPr>
@@ -2086,526 +1666,7 @@
         <w:t>void</w:t>
       </w:r>
       <w:r>
-        <w:t>(*</w:t>
-      </w:r>
-      <w:proofErr w:type="spellStart"/>
-      <w:r>
-        <w:t>fnPtr</w:t>
-      </w:r>
-      <w:proofErr w:type="spellEnd"/>
-      <w:r>
-        <w:t>)(</w:t>
-      </w:r>
-      <w:r>
-        <w:rPr>
-          <w:color w:val="0000FF"/>
-        </w:rPr>
-        <w:t>void</w:t>
-      </w:r>
-      <w:r>
-        <w:t>));</w:t>
-      </w:r>
-    </w:p>
-    <w:p>
-      <w:pPr>
-        <w:pStyle w:val="Code"/>
-      </w:pPr>
-      <w:proofErr w:type="gramStart"/>
-      <w:r>
-        <w:rPr>
-          <w:color w:val="0000FF"/>
-        </w:rPr>
-        <w:t>void</w:t>
-      </w:r>
-      <w:proofErr w:type="gramEnd"/>
-      <w:r>
-        <w:t xml:space="preserve"> </w:t>
-      </w:r>
-      <w:proofErr w:type="spellStart"/>
-      <w:r>
-        <w:t>setClearBufferFunction</w:t>
-      </w:r>
-      <w:proofErr w:type="spellEnd"/>
-      <w:r>
-        <w:t xml:space="preserve">( </w:t>
-      </w:r>
-      <w:r>
-        <w:rPr>
-          <w:color w:val="0000FF"/>
-        </w:rPr>
-        <w:t>void</w:t>
-      </w:r>
-      <w:r>
-        <w:t>(*</w:t>
-      </w:r>
-      <w:proofErr w:type="spellStart"/>
-      <w:r>
-        <w:t>fnPtr</w:t>
-      </w:r>
-      <w:proofErr w:type="spellEnd"/>
-      <w:r>
-        <w:t>)(</w:t>
-      </w:r>
-      <w:r>
-        <w:rPr>
-          <w:color w:val="0000FF"/>
-        </w:rPr>
-        <w:t>void</w:t>
-      </w:r>
-      <w:r>
-        <w:t>) );</w:t>
-      </w:r>
-    </w:p>
-    <w:p>
-      <w:pPr>
-        <w:pStyle w:val="Code"/>
-      </w:pPr>
-      <w:proofErr w:type="gramStart"/>
-      <w:r>
-        <w:rPr>
-          <w:color w:val="0000FF"/>
-        </w:rPr>
-        <w:t>void</w:t>
-      </w:r>
-      <w:proofErr w:type="gramEnd"/>
-      <w:r>
-        <w:t xml:space="preserve"> </w:t>
-      </w:r>
-      <w:proofErr w:type="spellStart"/>
-      <w:r>
-        <w:t>setDrawFunction</w:t>
-      </w:r>
-      <w:proofErr w:type="spellEnd"/>
-      <w:r>
-        <w:t xml:space="preserve">( </w:t>
-      </w:r>
-      <w:r>
-        <w:rPr>
-          <w:color w:val="0000FF"/>
-        </w:rPr>
-        <w:t>void</w:t>
-      </w:r>
-      <w:r>
-        <w:t>(*</w:t>
-      </w:r>
-      <w:proofErr w:type="spellStart"/>
-      <w:r>
-        <w:t>fnPtr</w:t>
-      </w:r>
-      <w:proofErr w:type="spellEnd"/>
-      <w:r>
-        <w:t>)(</w:t>
-      </w:r>
-      <w:r>
-        <w:rPr>
-          <w:color w:val="0000FF"/>
-        </w:rPr>
-        <w:t>void</w:t>
-      </w:r>
-      <w:r>
-        <w:t>) );</w:t>
-      </w:r>
-    </w:p>
-    <w:p>
-      <w:pPr>
-        <w:pStyle w:val="Code"/>
-      </w:pPr>
-      <w:r>
-        <w:rPr>
-          <w:noProof/>
-          <w:color w:val="0000FF"/>
-          <w:lang w:val="sv-SE" w:eastAsia="sv-SE"/>
-        </w:rPr>
-        <mc:AlternateContent>
-          <mc:Choice Requires="wps">
-            <w:drawing>
-              <wp:anchor distT="0" distB="0" distL="114300" distR="114300" simplePos="0" relativeHeight="251668480" behindDoc="0" locked="0" layoutInCell="1" allowOverlap="1" wp14:anchorId="3A86560A" wp14:editId="4E9FA3FC">
-                <wp:simplePos x="0" y="0"/>
-                <wp:positionH relativeFrom="column">
-                  <wp:posOffset>3023870</wp:posOffset>
-                </wp:positionH>
-                <wp:positionV relativeFrom="paragraph">
-                  <wp:posOffset>67310</wp:posOffset>
-                </wp:positionV>
-                <wp:extent cx="2374265" cy="1403985"/>
-                <wp:effectExtent l="0" t="0" r="19685" b="24765"/>
-                <wp:wrapNone/>
-                <wp:docPr id="8" name="Text Box 2"/>
-                <wp:cNvGraphicFramePr>
-                  <a:graphicFrameLocks xmlns:a="http://schemas.openxmlformats.org/drawingml/2006/main"/>
-                </wp:cNvGraphicFramePr>
-                <a:graphic xmlns:a="http://schemas.openxmlformats.org/drawingml/2006/main">
-                  <a:graphicData uri="http://schemas.microsoft.com/office/word/2010/wordprocessingShape">
-                    <wps:wsp>
-                      <wps:cNvSpPr txBox="1">
-                        <a:spLocks noChangeArrowheads="1"/>
-                      </wps:cNvSpPr>
-                      <wps:spPr bwMode="auto">
-                        <a:xfrm>
-                          <a:off x="0" y="0"/>
-                          <a:ext cx="2374265" cy="1403985"/>
-                        </a:xfrm>
-                        <a:prstGeom prst="rect">
-                          <a:avLst/>
-                        </a:prstGeom>
-                        <a:ln>
-                          <a:headEnd/>
-                          <a:tailEnd/>
-                        </a:ln>
-                      </wps:spPr>
-                      <wps:style>
-                        <a:lnRef idx="2">
-                          <a:schemeClr val="accent2"/>
-                        </a:lnRef>
-                        <a:fillRef idx="1">
-                          <a:schemeClr val="lt1"/>
-                        </a:fillRef>
-                        <a:effectRef idx="0">
-                          <a:schemeClr val="accent2"/>
-                        </a:effectRef>
-                        <a:fontRef idx="minor">
-                          <a:schemeClr val="dk1"/>
-                        </a:fontRef>
-                      </wps:style>
-                      <wps:txbx>
-                        <w:txbxContent>
-                          <w:p>
-                            <w:r>
-                              <w:t>Variablerna till funktionspekaren väcker nyfikenhet. Kanske bara förklara snabbt vad de är till för?</w:t>
-                            </w:r>
-                          </w:p>
-                        </w:txbxContent>
-                      </wps:txbx>
-                      <wps:bodyPr rot="0" vert="horz" wrap="square" lIns="91440" tIns="45720" rIns="91440" bIns="45720" anchor="t" anchorCtr="0">
-                        <a:spAutoFit/>
-                      </wps:bodyPr>
-                    </wps:wsp>
-                  </a:graphicData>
-                </a:graphic>
-                <wp14:sizeRelH relativeFrom="margin">
-                  <wp14:pctWidth>40000</wp14:pctWidth>
-                </wp14:sizeRelH>
-                <wp14:sizeRelV relativeFrom="margin">
-                  <wp14:pctHeight>20000</wp14:pctHeight>
-                </wp14:sizeRelV>
-              </wp:anchor>
-            </w:drawing>
-          </mc:Choice>
-          <mc:Fallback>
-            <w:pict>
-              <v:shape id="_x0000_s1032" type="#_x0000_t202" style="position:absolute;margin-left:238.1pt;margin-top:5.3pt;width:186.95pt;height:110.55pt;z-index:251668480;visibility:visible;mso-wrap-style:square;mso-width-percent:400;mso-height-percent:200;mso-wrap-distance-left:9pt;mso-wrap-distance-top:0;mso-wrap-distance-right:9pt;mso-wrap-distance-bottom:0;mso-position-horizontal:absolute;mso-position-horizontal-relative:text;mso-position-vertical:absolute;mso-position-vertical-relative:text;mso-width-percent:400;mso-height-percent:200;mso-width-relative:margin;mso-height-relative:margin;v-text-anchor:top" o:gfxdata="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" fillcolor="white [3201]" strokecolor="#c0504d [3205]" strokeweight="2pt">
-                <v:textbox style="mso-fit-shape-to-text:t">
-                  <w:txbxContent>
-                    <w:p>
-                      <w:r>
-                        <w:t>Variablerna till funktionspekaren väcker nyfikenhet. Kanske bara förklara snabbt vad de är till för?</w:t>
-                      </w:r>
-                    </w:p>
-                  </w:txbxContent>
-                </v:textbox>
-              </v:shape>
-            </w:pict>
-          </mc:Fallback>
-        </mc:AlternateContent>
-      </w:r>
-      <w:proofErr w:type="gramStart"/>
-      <w:r>
-        <w:rPr>
-          <w:color w:val="0000FF"/>
-        </w:rPr>
-        <w:t>void</w:t>
-      </w:r>
-      <w:proofErr w:type="gramEnd"/>
-      <w:r>
-        <w:t xml:space="preserve"> </w:t>
-      </w:r>
-      <w:proofErr w:type="spellStart"/>
-      <w:r>
-        <w:t>setPostDrawFunction</w:t>
-      </w:r>
-      <w:proofErr w:type="spellEnd"/>
-      <w:r>
-        <w:t xml:space="preserve">( </w:t>
-      </w:r>
-      <w:r>
-        <w:rPr>
-          <w:color w:val="0000FF"/>
-        </w:rPr>
-        <w:t>void</w:t>
-      </w:r>
-      <w:r>
-        <w:t>(*</w:t>
-      </w:r>
-      <w:proofErr w:type="spellStart"/>
-      <w:r>
-        <w:t>fnPtr</w:t>
-      </w:r>
-      <w:proofErr w:type="spellEnd"/>
-      <w:r>
-        <w:t>)(</w:t>
-      </w:r>
-      <w:r>
-        <w:rPr>
-          <w:color w:val="0000FF"/>
-        </w:rPr>
-        <w:t>void</w:t>
-      </w:r>
-      <w:r>
-        <w:t>) );</w:t>
-      </w:r>
-    </w:p>
-    <w:p>
-      <w:pPr>
-        <w:rPr>
-          <w:lang w:val="en-US"/>
-        </w:rPr>
-      </w:pPr>
-    </w:p>
-    <w:p>
-      <w:pPr>
-        <w:rPr>
-          <w:lang w:val="en-US"/>
-        </w:rPr>
-      </w:pPr>
-      <w:r>
-        <w:rPr>
-          <w:lang w:val="en-US"/>
-        </w:rPr>
-        <w:t>There is one additional function that binds a function as callback when an external TCP control interface is being used. This callback is called when TCP data is received.</w:t>
-      </w:r>
-    </w:p>
-    <w:p>
-      <w:pPr>
-        <w:pStyle w:val="Code"/>
-      </w:pPr>
-      <w:proofErr w:type="gramStart"/>
-      <w:r>
-        <w:rPr>
-          <w:color w:val="0000FF"/>
-        </w:rPr>
-        <w:t>void</w:t>
-      </w:r>
-      <w:proofErr w:type="gramEnd"/>
-      <w:r>
-        <w:t xml:space="preserve"> </w:t>
-      </w:r>
-      <w:proofErr w:type="spellStart"/>
-      <w:r>
-        <w:t>setExternalControlCallback</w:t>
-      </w:r>
-      <w:proofErr w:type="spellEnd"/>
-      <w:r>
-        <w:t xml:space="preserve">( </w:t>
-      </w:r>
-      <w:r>
-        <w:rPr>
-          <w:color w:val="0000FF"/>
-          <w:highlight w:val="yellow"/>
-        </w:rPr>
-        <w:t>void</w:t>
-      </w:r>
-      <w:r>
-        <w:rPr>
-          <w:highlight w:val="yellow"/>
-        </w:rPr>
-        <w:t>(*</w:t>
-      </w:r>
-      <w:proofErr w:type="spellStart"/>
-      <w:r>
-        <w:rPr>
-          <w:highlight w:val="yellow"/>
-        </w:rPr>
-        <w:t>fnPtr</w:t>
-      </w:r>
-      <w:proofErr w:type="spellEnd"/>
-      <w:r>
-        <w:rPr>
-          <w:highlight w:val="yellow"/>
-        </w:rPr>
-        <w:t>)(</w:t>
-      </w:r>
-      <w:proofErr w:type="spellStart"/>
-      <w:r>
-        <w:rPr>
-          <w:color w:val="0000FF"/>
-          <w:highlight w:val="yellow"/>
-        </w:rPr>
-        <w:t>const</w:t>
-      </w:r>
-      <w:proofErr w:type="spellEnd"/>
-      <w:r>
-        <w:rPr>
-          <w:highlight w:val="yellow"/>
-        </w:rPr>
-        <w:t xml:space="preserve"> </w:t>
-      </w:r>
-      <w:r>
-        <w:rPr>
-          <w:color w:val="0000FF"/>
-          <w:highlight w:val="yellow"/>
-        </w:rPr>
-        <w:t>char</w:t>
-      </w:r>
-      <w:r>
-        <w:rPr>
-          <w:highlight w:val="yellow"/>
-        </w:rPr>
-        <w:t xml:space="preserve"> *, </w:t>
-      </w:r>
-      <w:proofErr w:type="spellStart"/>
-      <w:r>
-        <w:rPr>
-          <w:color w:val="0000FF"/>
-          <w:highlight w:val="yellow"/>
-        </w:rPr>
-        <w:t>int</w:t>
-      </w:r>
-      <w:proofErr w:type="spellEnd"/>
-      <w:r>
-        <w:rPr>
-          <w:highlight w:val="yellow"/>
-        </w:rPr>
-        <w:t xml:space="preserve">, </w:t>
-      </w:r>
-      <w:proofErr w:type="spellStart"/>
-      <w:r>
-        <w:rPr>
-          <w:color w:val="0000FF"/>
-          <w:highlight w:val="yellow"/>
-        </w:rPr>
-        <w:t>int</w:t>
-      </w:r>
-      <w:proofErr w:type="spellEnd"/>
-      <w:r>
-        <w:rPr>
-          <w:highlight w:val="yellow"/>
-        </w:rPr>
-        <w:t>) );</w:t>
-      </w:r>
-    </w:p>
-    <w:p>
-      <w:pPr>
-        <w:rPr>
-          <w:lang w:val="en-US"/>
-        </w:rPr>
-      </w:pPr>
-    </w:p>
-    <w:p>
-      <w:pPr>
-        <w:rPr>
-          <w:lang w:val="en-US"/>
-        </w:rPr>
-      </w:pPr>
-      <w:r>
-        <w:rPr>
-          <w:lang w:val="en-US"/>
-        </w:rPr>
-        <w:t xml:space="preserve">The following functions can be found in the </w:t>
-      </w:r>
-      <w:proofErr w:type="spellStart"/>
-      <w:r>
-        <w:rPr>
-          <w:lang w:val="en-US"/>
-        </w:rPr>
-        <w:t>SharedData</w:t>
-      </w:r>
-      <w:proofErr w:type="spellEnd"/>
-      <w:r>
-        <w:rPr>
-          <w:lang w:val="en-US"/>
-        </w:rPr>
-        <w:t xml:space="preserve"> class to bind functions as callbacks during the Sync stage.</w:t>
-      </w:r>
-    </w:p>
-    <w:p>
-      <w:pPr>
-        <w:pStyle w:val="Code"/>
-      </w:pPr>
-      <w:proofErr w:type="gramStart"/>
-      <w:r>
-        <w:rPr>
-          <w:color w:val="0000FF"/>
-        </w:rPr>
-        <w:t>void</w:t>
-      </w:r>
-      <w:proofErr w:type="gramEnd"/>
-      <w:r>
-        <w:t xml:space="preserve"> </w:t>
-      </w:r>
-      <w:proofErr w:type="spellStart"/>
-      <w:r>
-        <w:t>setEncodeFunction</w:t>
-      </w:r>
-      <w:proofErr w:type="spellEnd"/>
-      <w:r>
-        <w:t xml:space="preserve">( </w:t>
-      </w:r>
-      <w:r>
-        <w:rPr>
-          <w:color w:val="0000FF"/>
-        </w:rPr>
-        <w:t>void</w:t>
-      </w:r>
-      <w:r>
-        <w:t>(*</w:t>
-      </w:r>
-      <w:proofErr w:type="spellStart"/>
-      <w:r>
-        <w:t>fnPtr</w:t>
-      </w:r>
-      <w:proofErr w:type="spellEnd"/>
-      <w:r>
-        <w:t>)(</w:t>
-      </w:r>
-      <w:r>
-        <w:rPr>
-          <w:color w:val="0000FF"/>
-        </w:rPr>
-        <w:t>void</w:t>
-      </w:r>
-      <w:r>
-        <w:t>) );</w:t>
-      </w:r>
-    </w:p>
-    <w:p>
-      <w:pPr>
-        <w:pStyle w:val="Code"/>
-      </w:pPr>
-      <w:proofErr w:type="gramStart"/>
-      <w:r>
-        <w:rPr>
-          <w:color w:val="0000FF"/>
-        </w:rPr>
-        <w:t>void</w:t>
-      </w:r>
-      <w:proofErr w:type="gramEnd"/>
-      <w:r>
-        <w:t xml:space="preserve"> </w:t>
-      </w:r>
-      <w:proofErr w:type="spellStart"/>
-      <w:r>
-        <w:t>setDecodeFunction</w:t>
-      </w:r>
-      <w:proofErr w:type="spellEnd"/>
-      <w:r>
-        <w:t xml:space="preserve">( </w:t>
-      </w:r>
-      <w:r>
-        <w:rPr>
-          <w:color w:val="0000FF"/>
-        </w:rPr>
-        <w:t>void</w:t>
-      </w:r>
-      <w:r>
-        <w:t>(*</w:t>
-      </w:r>
-      <w:proofErr w:type="spellStart"/>
-      <w:r>
-        <w:t>fnPtr</w:t>
-      </w:r>
-      <w:proofErr w:type="spellEnd"/>
-      <w:r>
-        <w:t>)(</w:t>
+        <w:t>(*fnPtr)(</w:t>
       </w:r>
       <w:r>
         <w:rPr>
@@ -2709,19 +1770,11 @@
           <w:color w:val="17365D" w:themeColor="text2" w:themeShade="BF"/>
         </w:rPr>
       </w:pPr>
-      <w:proofErr w:type="gramStart"/>
-      <w:r>
-        <w:rPr>
-          <w:color w:val="17365D" w:themeColor="text2" w:themeShade="BF"/>
-        </w:rPr>
-        <w:t>&lt;?xml</w:t>
-      </w:r>
-      <w:proofErr w:type="gramEnd"/>
-      <w:r>
-        <w:rPr>
-          <w:color w:val="17365D" w:themeColor="text2" w:themeShade="BF"/>
-        </w:rPr>
-        <w:t xml:space="preserve"> version="1.0" ?&gt;</w:t>
+      <w:r>
+        <w:rPr>
+          <w:color w:val="17365D" w:themeColor="text2" w:themeShade="BF"/>
+        </w:rPr>
+        <w:t>&lt;?xml version="1.0" ?&gt;</w:t>
       </w:r>
     </w:p>
     <w:p>
@@ -2741,50 +1794,22 @@
         <w:rPr>
           <w:color w:val="17365D" w:themeColor="text2" w:themeShade="BF"/>
         </w:rPr>
-        <w:t xml:space="preserve">ster </w:t>
-      </w:r>
-      <w:proofErr w:type="spellStart"/>
-      <w:r>
-        <w:rPr>
-          <w:color w:val="17365D" w:themeColor="text2" w:themeShade="BF"/>
-        </w:rPr>
-        <w:t>masterAddress</w:t>
-      </w:r>
-      <w:proofErr w:type="spellEnd"/>
-      <w:r>
-        <w:rPr>
-          <w:color w:val="17365D" w:themeColor="text2" w:themeShade="BF"/>
-        </w:rPr>
-        <w:t>="127.0.0.1"&gt;</w:t>
-      </w:r>
-    </w:p>
-    <w:p>
-      <w:pPr>
-        <w:pStyle w:val="Code"/>
-        <w:rPr>
-          <w:color w:val="17365D" w:themeColor="text2" w:themeShade="BF"/>
-        </w:rPr>
-      </w:pPr>
-      <w:r>
-        <w:rPr>
-          <w:color w:val="17365D" w:themeColor="text2" w:themeShade="BF"/>
-        </w:rPr>
-        <w:tab/>
-        <w:t xml:space="preserve">&lt;Node </w:t>
-      </w:r>
-      <w:proofErr w:type="spellStart"/>
-      <w:r>
-        <w:rPr>
-          <w:color w:val="17365D" w:themeColor="text2" w:themeShade="BF"/>
-        </w:rPr>
-        <w:t>ip</w:t>
-      </w:r>
-      <w:proofErr w:type="spellEnd"/>
-      <w:r>
-        <w:rPr>
-          <w:color w:val="17365D" w:themeColor="text2" w:themeShade="BF"/>
-        </w:rPr>
-        <w:t>="12</w:t>
+        <w:t>ster masterAddress="127.0.0.1"&gt;</w:t>
+      </w:r>
+    </w:p>
+    <w:p>
+      <w:pPr>
+        <w:pStyle w:val="Code"/>
+        <w:rPr>
+          <w:color w:val="17365D" w:themeColor="text2" w:themeShade="BF"/>
+        </w:rPr>
+      </w:pPr>
+      <w:r>
+        <w:rPr>
+          <w:color w:val="17365D" w:themeColor="text2" w:themeShade="BF"/>
+        </w:rPr>
+        <w:tab/>
+        <w:t>&lt;Node ip="12</w:t>
       </w:r>
       <w:r>
         <w:rPr>
@@ -2811,21 +1836,7 @@
           <w:color w:val="17365D" w:themeColor="text2" w:themeShade="BF"/>
         </w:rPr>
         <w:tab/>
-        <w:t xml:space="preserve">&lt;Window </w:t>
-      </w:r>
-      <w:proofErr w:type="spellStart"/>
-      <w:r>
-        <w:rPr>
-          <w:color w:val="17365D" w:themeColor="text2" w:themeShade="BF"/>
-        </w:rPr>
-        <w:t>fullscreen</w:t>
-      </w:r>
-      <w:proofErr w:type="spellEnd"/>
-      <w:r>
-        <w:rPr>
-          <w:color w:val="17365D" w:themeColor="text2" w:themeShade="BF"/>
-        </w:rPr>
-        <w:t>="false"&gt;</w:t>
+        <w:t>&lt;Window fullscreen="false"&gt;</w:t>
       </w:r>
     </w:p>
     <w:p>
@@ -2879,61 +1890,34 @@
           <w:color w:val="17365D" w:themeColor="text2" w:themeShade="BF"/>
         </w:rPr>
         <w:tab/>
-        <w:t>&lt;</w:t>
-      </w:r>
-      <w:proofErr w:type="spellStart"/>
-      <w:r>
-        <w:rPr>
-          <w:color w:val="17365D" w:themeColor="text2" w:themeShade="BF"/>
-        </w:rPr>
-        <w:t>Pos</w:t>
-      </w:r>
-      <w:proofErr w:type="spellEnd"/>
-      <w:r>
-        <w:rPr>
-          <w:color w:val="17365D" w:themeColor="text2" w:themeShade="BF"/>
-        </w:rPr>
-        <w:t xml:space="preserve"> x="200" y="300" /&gt;</w:t>
-      </w:r>
-    </w:p>
-    <w:p>
-      <w:pPr>
-        <w:pStyle w:val="Code"/>
-        <w:rPr>
-          <w:color w:val="17365D" w:themeColor="text2" w:themeShade="BF"/>
-        </w:rPr>
-      </w:pPr>
-      <w:r>
-        <w:rPr>
-          <w:color w:val="17365D" w:themeColor="text2" w:themeShade="BF"/>
-        </w:rPr>
-        <w:tab/>
-      </w:r>
-      <w:r>
-        <w:rPr>
-          <w:color w:val="17365D" w:themeColor="text2" w:themeShade="BF"/>
-        </w:rPr>
-        <w:tab/>
-      </w:r>
-      <w:r>
-        <w:rPr>
-          <w:color w:val="17365D" w:themeColor="text2" w:themeShade="BF"/>
-        </w:rPr>
-        <w:tab/>
-      </w:r>
-      <w:proofErr w:type="gramStart"/>
-      <w:r>
-        <w:rPr>
-          <w:color w:val="17365D" w:themeColor="text2" w:themeShade="BF"/>
-        </w:rPr>
-        <w:t>&lt;!--</w:t>
-      </w:r>
-      <w:proofErr w:type="gramEnd"/>
-      <w:r>
-        <w:rPr>
-          <w:color w:val="17365D" w:themeColor="text2" w:themeShade="BF"/>
-        </w:rPr>
-        <w:t xml:space="preserve"> 16:9 aspect ratio --&gt;</w:t>
+        <w:t>&lt;Pos x="200" y="300" /&gt;</w:t>
+      </w:r>
+    </w:p>
+    <w:p>
+      <w:pPr>
+        <w:pStyle w:val="Code"/>
+        <w:rPr>
+          <w:color w:val="17365D" w:themeColor="text2" w:themeShade="BF"/>
+        </w:rPr>
+      </w:pPr>
+      <w:r>
+        <w:rPr>
+          <w:color w:val="17365D" w:themeColor="text2" w:themeShade="BF"/>
+        </w:rPr>
+        <w:tab/>
+      </w:r>
+      <w:r>
+        <w:rPr>
+          <w:color w:val="17365D" w:themeColor="text2" w:themeShade="BF"/>
+        </w:rPr>
+        <w:tab/>
+      </w:r>
+      <w:r>
+        <w:rPr>
+          <w:color w:val="17365D" w:themeColor="text2" w:themeShade="BF"/>
+        </w:rPr>
+        <w:tab/>
+        <w:t>&lt;!-- 16:9 aspect ratio --&gt;</w:t>
       </w:r>
     </w:p>
     <w:p>
@@ -3029,21 +2013,7 @@
           <w:color w:val="17365D" w:themeColor="text2" w:themeShade="BF"/>
         </w:rPr>
         <w:tab/>
-        <w:t>&lt;</w:t>
-      </w:r>
-      <w:proofErr w:type="spellStart"/>
-      <w:r>
-        <w:rPr>
-          <w:color w:val="17365D" w:themeColor="text2" w:themeShade="BF"/>
-        </w:rPr>
-        <w:t>Pos</w:t>
-      </w:r>
-      <w:proofErr w:type="spellEnd"/>
-      <w:r>
-        <w:rPr>
-          <w:color w:val="17365D" w:themeColor="text2" w:themeShade="BF"/>
-        </w:rPr>
-        <w:t xml:space="preserve"> x="0.0" y="0.0" /&gt;</w:t>
+        <w:t>&lt;Pos x="0.0" y="0.0" /&gt;</w:t>
       </w:r>
     </w:p>
     <w:p>
@@ -3097,109 +2067,74 @@
           <w:color w:val="17365D" w:themeColor="text2" w:themeShade="BF"/>
         </w:rPr>
         <w:tab/>
-        <w:t>&lt;</w:t>
-      </w:r>
-      <w:proofErr w:type="spellStart"/>
-      <w:r>
-        <w:rPr>
-          <w:color w:val="17365D" w:themeColor="text2" w:themeShade="BF"/>
-        </w:rPr>
-        <w:t>Viewplane</w:t>
-      </w:r>
-      <w:proofErr w:type="spellEnd"/>
-      <w:r>
-        <w:rPr>
-          <w:color w:val="17365D" w:themeColor="text2" w:themeShade="BF"/>
-        </w:rPr>
-        <w:t>&gt;</w:t>
-      </w:r>
-    </w:p>
-    <w:p>
-      <w:pPr>
-        <w:pStyle w:val="Code"/>
-        <w:rPr>
-          <w:color w:val="17365D" w:themeColor="text2" w:themeShade="BF"/>
-        </w:rPr>
-      </w:pPr>
-      <w:r>
-        <w:rPr>
-          <w:color w:val="17365D" w:themeColor="text2" w:themeShade="BF"/>
-        </w:rPr>
-        <w:tab/>
-      </w:r>
-      <w:r>
-        <w:rPr>
-          <w:color w:val="17365D" w:themeColor="text2" w:themeShade="BF"/>
-        </w:rPr>
-        <w:tab/>
-      </w:r>
-      <w:r>
-        <w:rPr>
-          <w:color w:val="17365D" w:themeColor="text2" w:themeShade="BF"/>
-        </w:rPr>
-        <w:tab/>
-      </w:r>
-      <w:r>
-        <w:rPr>
-          <w:color w:val="17365D" w:themeColor="text2" w:themeShade="BF"/>
-        </w:rPr>
-        <w:tab/>
-      </w:r>
-      <w:proofErr w:type="gramStart"/>
-      <w:r>
-        <w:rPr>
-          <w:color w:val="17365D" w:themeColor="text2" w:themeShade="BF"/>
-        </w:rPr>
-        <w:t>&lt;!--</w:t>
-      </w:r>
-      <w:proofErr w:type="gramEnd"/>
-      <w:r>
-        <w:rPr>
-          <w:color w:val="17365D" w:themeColor="text2" w:themeShade="BF"/>
-        </w:rPr>
-        <w:t xml:space="preserve"> Lower left --&gt;</w:t>
-      </w:r>
-    </w:p>
-    <w:p>
-      <w:pPr>
-        <w:pStyle w:val="Code"/>
-        <w:rPr>
-          <w:color w:val="17365D" w:themeColor="text2" w:themeShade="BF"/>
-        </w:rPr>
-      </w:pPr>
-      <w:r>
-        <w:rPr>
-          <w:color w:val="17365D" w:themeColor="text2" w:themeShade="BF"/>
-        </w:rPr>
-        <w:tab/>
-      </w:r>
-      <w:r>
-        <w:rPr>
-          <w:color w:val="17365D" w:themeColor="text2" w:themeShade="BF"/>
-        </w:rPr>
-        <w:tab/>
-      </w:r>
-      <w:r>
-        <w:rPr>
-          <w:color w:val="17365D" w:themeColor="text2" w:themeShade="BF"/>
-        </w:rPr>
-        <w:tab/>
-      </w:r>
-      <w:r>
-        <w:rPr>
-          <w:color w:val="17365D" w:themeColor="text2" w:themeShade="BF"/>
-        </w:rPr>
-        <w:tab/>
-        <w:t>&lt;</w:t>
-      </w:r>
-      <w:proofErr w:type="spellStart"/>
-      <w:r>
-        <w:rPr>
-          <w:color w:val="17365D" w:themeColor="text2" w:themeShade="BF"/>
-        </w:rPr>
-        <w:t>Pos</w:t>
-      </w:r>
-      <w:proofErr w:type="spellEnd"/>
+        <w:t>&lt;Viewplane&gt;</w:t>
+      </w:r>
+    </w:p>
+    <w:p>
+      <w:pPr>
+        <w:pStyle w:val="Code"/>
+        <w:rPr>
+          <w:color w:val="17365D" w:themeColor="text2" w:themeShade="BF"/>
+        </w:rPr>
+      </w:pPr>
+      <w:r>
+        <w:rPr>
+          <w:color w:val="17365D" w:themeColor="text2" w:themeShade="BF"/>
+        </w:rPr>
+        <w:tab/>
+      </w:r>
+      <w:r>
+        <w:rPr>
+          <w:color w:val="17365D" w:themeColor="text2" w:themeShade="BF"/>
+        </w:rPr>
+        <w:tab/>
+      </w:r>
+      <w:r>
+        <w:rPr>
+          <w:color w:val="17365D" w:themeColor="text2" w:themeShade="BF"/>
+        </w:rPr>
+        <w:tab/>
+      </w:r>
+      <w:r>
+        <w:rPr>
+          <w:color w:val="17365D" w:themeColor="text2" w:themeShade="BF"/>
+        </w:rPr>
+        <w:tab/>
+        <w:t>&lt;!-- Lower left --&gt;</w:t>
+      </w:r>
+    </w:p>
+    <w:p>
+      <w:pPr>
+        <w:pStyle w:val="Code"/>
+        <w:rPr>
+          <w:color w:val="17365D" w:themeColor="text2" w:themeShade="BF"/>
+        </w:rPr>
+      </w:pPr>
+      <w:r>
+        <w:rPr>
+          <w:color w:val="17365D" w:themeColor="text2" w:themeShade="BF"/>
+        </w:rPr>
+        <w:tab/>
+      </w:r>
+      <w:r>
+        <w:rPr>
+          <w:color w:val="17365D" w:themeColor="text2" w:themeShade="BF"/>
+        </w:rPr>
+        <w:tab/>
+      </w:r>
+      <w:r>
+        <w:rPr>
+          <w:color w:val="17365D" w:themeColor="text2" w:themeShade="BF"/>
+        </w:rPr>
+        <w:tab/>
+      </w:r>
+      <w:r>
+        <w:rPr>
+          <w:color w:val="17365D" w:themeColor="text2" w:themeShade="BF"/>
+        </w:rPr>
+        <w:tab/>
+        <w:t>&lt;Pos</w:t>
+      </w:r>
       <w:r>
         <w:rPr>
           <w:color w:val="17365D" w:themeColor="text2" w:themeShade="BF"/>
@@ -3237,207 +2172,139 @@
           <w:color w:val="17365D" w:themeColor="text2" w:themeShade="BF"/>
         </w:rPr>
         <w:tab/>
-      </w:r>
-      <w:proofErr w:type="gramStart"/>
-      <w:r>
-        <w:rPr>
-          <w:color w:val="17365D" w:themeColor="text2" w:themeShade="BF"/>
-        </w:rPr>
-        <w:t>&lt;!--</w:t>
-      </w:r>
-      <w:proofErr w:type="gramEnd"/>
-      <w:r>
-        <w:rPr>
-          <w:color w:val="17365D" w:themeColor="text2" w:themeShade="BF"/>
-        </w:rPr>
-        <w:t xml:space="preserve"> Upper left --&gt;</w:t>
-      </w:r>
-    </w:p>
-    <w:p>
-      <w:pPr>
-        <w:pStyle w:val="Code"/>
-        <w:rPr>
-          <w:color w:val="17365D" w:themeColor="text2" w:themeShade="BF"/>
-        </w:rPr>
-      </w:pPr>
-      <w:r>
-        <w:rPr>
-          <w:color w:val="17365D" w:themeColor="text2" w:themeShade="BF"/>
-        </w:rPr>
-        <w:tab/>
-      </w:r>
-      <w:r>
-        <w:rPr>
-          <w:color w:val="17365D" w:themeColor="text2" w:themeShade="BF"/>
-        </w:rPr>
-        <w:tab/>
-      </w:r>
-      <w:r>
-        <w:rPr>
-          <w:color w:val="17365D" w:themeColor="text2" w:themeShade="BF"/>
-        </w:rPr>
-        <w:tab/>
-      </w:r>
-      <w:r>
-        <w:rPr>
-          <w:color w:val="17365D" w:themeColor="text2" w:themeShade="BF"/>
-        </w:rPr>
-        <w:tab/>
-        <w:t>&lt;</w:t>
-      </w:r>
-      <w:proofErr w:type="spellStart"/>
-      <w:r>
-        <w:rPr>
-          <w:color w:val="17365D" w:themeColor="text2" w:themeShade="BF"/>
-        </w:rPr>
-        <w:t>Po</w:t>
-      </w:r>
-      <w:r>
-        <w:rPr>
-          <w:color w:val="17365D" w:themeColor="text2" w:themeShade="BF"/>
-        </w:rPr>
-        <w:t>s</w:t>
-      </w:r>
-      <w:proofErr w:type="spellEnd"/>
-      <w:r>
-        <w:rPr>
-          <w:color w:val="17365D" w:themeColor="text2" w:themeShade="BF"/>
-        </w:rPr>
-        <w:t xml:space="preserve"> x="-1.778" y="1.0" z="0.0" /&gt;</w:t>
-      </w:r>
-    </w:p>
-    <w:p>
-      <w:pPr>
-        <w:pStyle w:val="Code"/>
-        <w:rPr>
-          <w:color w:val="17365D" w:themeColor="text2" w:themeShade="BF"/>
-        </w:rPr>
-      </w:pPr>
-      <w:r>
-        <w:rPr>
-          <w:color w:val="17365D" w:themeColor="text2" w:themeShade="BF"/>
-        </w:rPr>
-        <w:tab/>
-      </w:r>
-      <w:r>
-        <w:rPr>
-          <w:color w:val="17365D" w:themeColor="text2" w:themeShade="BF"/>
-        </w:rPr>
-        <w:tab/>
-      </w:r>
-      <w:r>
-        <w:rPr>
-          <w:color w:val="17365D" w:themeColor="text2" w:themeShade="BF"/>
-        </w:rPr>
-        <w:tab/>
-      </w:r>
-      <w:r>
-        <w:rPr>
-          <w:color w:val="17365D" w:themeColor="text2" w:themeShade="BF"/>
-        </w:rPr>
-        <w:tab/>
-      </w:r>
-      <w:proofErr w:type="gramStart"/>
-      <w:r>
-        <w:rPr>
-          <w:color w:val="17365D" w:themeColor="text2" w:themeShade="BF"/>
-        </w:rPr>
-        <w:t>&lt;!--</w:t>
-      </w:r>
-      <w:proofErr w:type="gramEnd"/>
-      <w:r>
-        <w:rPr>
-          <w:color w:val="17365D" w:themeColor="text2" w:themeShade="BF"/>
-        </w:rPr>
-        <w:t xml:space="preserve"> Upper right --&gt;</w:t>
-      </w:r>
-    </w:p>
-    <w:p>
-      <w:pPr>
-        <w:pStyle w:val="Code"/>
-        <w:rPr>
-          <w:color w:val="17365D" w:themeColor="text2" w:themeShade="BF"/>
-        </w:rPr>
-      </w:pPr>
-      <w:r>
-        <w:rPr>
-          <w:color w:val="17365D" w:themeColor="text2" w:themeShade="BF"/>
-        </w:rPr>
-        <w:tab/>
-      </w:r>
-      <w:r>
-        <w:rPr>
-          <w:color w:val="17365D" w:themeColor="text2" w:themeShade="BF"/>
-        </w:rPr>
-        <w:tab/>
-      </w:r>
-      <w:r>
-        <w:rPr>
-          <w:color w:val="17365D" w:themeColor="text2" w:themeShade="BF"/>
-        </w:rPr>
-        <w:tab/>
-      </w:r>
-      <w:r>
-        <w:rPr>
-          <w:color w:val="17365D" w:themeColor="text2" w:themeShade="BF"/>
-        </w:rPr>
-        <w:tab/>
-        <w:t>&lt;</w:t>
-      </w:r>
-      <w:proofErr w:type="spellStart"/>
-      <w:r>
-        <w:rPr>
-          <w:color w:val="17365D" w:themeColor="text2" w:themeShade="BF"/>
-        </w:rPr>
-        <w:t>Pos</w:t>
-      </w:r>
-      <w:proofErr w:type="spellEnd"/>
-      <w:r>
-        <w:rPr>
-          <w:color w:val="17365D" w:themeColor="text2" w:themeShade="BF"/>
-        </w:rPr>
-        <w:t xml:space="preserve"> x="1.778" y="1.0" z="0.0" /&gt;</w:t>
-      </w:r>
-    </w:p>
-    <w:p>
-      <w:pPr>
-        <w:pStyle w:val="Code"/>
-        <w:rPr>
-          <w:color w:val="17365D" w:themeColor="text2" w:themeShade="BF"/>
-        </w:rPr>
-      </w:pPr>
-      <w:r>
-        <w:rPr>
-          <w:color w:val="17365D" w:themeColor="text2" w:themeShade="BF"/>
-        </w:rPr>
-        <w:tab/>
-      </w:r>
-      <w:r>
-        <w:rPr>
-          <w:color w:val="17365D" w:themeColor="text2" w:themeShade="BF"/>
-        </w:rPr>
-        <w:tab/>
-      </w:r>
-      <w:r>
-        <w:rPr>
-          <w:color w:val="17365D" w:themeColor="text2" w:themeShade="BF"/>
-        </w:rPr>
-        <w:tab/>
-        <w:t>&lt;/</w:t>
-      </w:r>
-      <w:proofErr w:type="spellStart"/>
-      <w:r>
-        <w:rPr>
-          <w:color w:val="17365D" w:themeColor="text2" w:themeShade="BF"/>
-        </w:rPr>
-        <w:t>Viewplane</w:t>
-      </w:r>
-      <w:proofErr w:type="spellEnd"/>
-      <w:r>
-        <w:rPr>
-          <w:color w:val="17365D" w:themeColor="text2" w:themeShade="BF"/>
-        </w:rPr>
-        <w:t>&gt;</w:t>
+        <w:t>&lt;!-- Upper left --&gt;</w:t>
+      </w:r>
+    </w:p>
+    <w:p>
+      <w:pPr>
+        <w:pStyle w:val="Code"/>
+        <w:rPr>
+          <w:color w:val="17365D" w:themeColor="text2" w:themeShade="BF"/>
+        </w:rPr>
+      </w:pPr>
+      <w:r>
+        <w:rPr>
+          <w:color w:val="17365D" w:themeColor="text2" w:themeShade="BF"/>
+        </w:rPr>
+        <w:tab/>
+      </w:r>
+      <w:r>
+        <w:rPr>
+          <w:color w:val="17365D" w:themeColor="text2" w:themeShade="BF"/>
+        </w:rPr>
+        <w:tab/>
+      </w:r>
+      <w:r>
+        <w:rPr>
+          <w:color w:val="17365D" w:themeColor="text2" w:themeShade="BF"/>
+        </w:rPr>
+        <w:tab/>
+      </w:r>
+      <w:r>
+        <w:rPr>
+          <w:color w:val="17365D" w:themeColor="text2" w:themeShade="BF"/>
+        </w:rPr>
+        <w:tab/>
+        <w:t>&lt;Po</w:t>
+      </w:r>
+      <w:r>
+        <w:rPr>
+          <w:color w:val="17365D" w:themeColor="text2" w:themeShade="BF"/>
+        </w:rPr>
+        <w:t>s x="-1.778" y="1.0" z="0.0" /&gt;</w:t>
+      </w:r>
+    </w:p>
+    <w:p>
+      <w:pPr>
+        <w:pStyle w:val="Code"/>
+        <w:rPr>
+          <w:color w:val="17365D" w:themeColor="text2" w:themeShade="BF"/>
+        </w:rPr>
+      </w:pPr>
+      <w:r>
+        <w:rPr>
+          <w:color w:val="17365D" w:themeColor="text2" w:themeShade="BF"/>
+        </w:rPr>
+        <w:tab/>
+      </w:r>
+      <w:r>
+        <w:rPr>
+          <w:color w:val="17365D" w:themeColor="text2" w:themeShade="BF"/>
+        </w:rPr>
+        <w:tab/>
+      </w:r>
+      <w:r>
+        <w:rPr>
+          <w:color w:val="17365D" w:themeColor="text2" w:themeShade="BF"/>
+        </w:rPr>
+        <w:tab/>
+      </w:r>
+      <w:r>
+        <w:rPr>
+          <w:color w:val="17365D" w:themeColor="text2" w:themeShade="BF"/>
+        </w:rPr>
+        <w:tab/>
+        <w:t>&lt;!-- Upper right --&gt;</w:t>
+      </w:r>
+    </w:p>
+    <w:p>
+      <w:pPr>
+        <w:pStyle w:val="Code"/>
+        <w:rPr>
+          <w:color w:val="17365D" w:themeColor="text2" w:themeShade="BF"/>
+        </w:rPr>
+      </w:pPr>
+      <w:r>
+        <w:rPr>
+          <w:color w:val="17365D" w:themeColor="text2" w:themeShade="BF"/>
+        </w:rPr>
+        <w:tab/>
+      </w:r>
+      <w:r>
+        <w:rPr>
+          <w:color w:val="17365D" w:themeColor="text2" w:themeShade="BF"/>
+        </w:rPr>
+        <w:tab/>
+      </w:r>
+      <w:r>
+        <w:rPr>
+          <w:color w:val="17365D" w:themeColor="text2" w:themeShade="BF"/>
+        </w:rPr>
+        <w:tab/>
+      </w:r>
+      <w:r>
+        <w:rPr>
+          <w:color w:val="17365D" w:themeColor="text2" w:themeShade="BF"/>
+        </w:rPr>
+        <w:tab/>
+        <w:t>&lt;Pos x="1.778" y="1.0" z="0.0" /&gt;</w:t>
+      </w:r>
+    </w:p>
+    <w:p>
+      <w:pPr>
+        <w:pStyle w:val="Code"/>
+        <w:rPr>
+          <w:color w:val="17365D" w:themeColor="text2" w:themeShade="BF"/>
+        </w:rPr>
+      </w:pPr>
+      <w:r>
+        <w:rPr>
+          <w:color w:val="17365D" w:themeColor="text2" w:themeShade="BF"/>
+        </w:rPr>
+        <w:tab/>
+      </w:r>
+      <w:r>
+        <w:rPr>
+          <w:color w:val="17365D" w:themeColor="text2" w:themeShade="BF"/>
+        </w:rPr>
+        <w:tab/>
+      </w:r>
+      <w:r>
+        <w:rPr>
+          <w:color w:val="17365D" w:themeColor="text2" w:themeShade="BF"/>
+        </w:rPr>
+        <w:tab/>
+        <w:t>&lt;/Viewplane&gt;</w:t>
       </w:r>
     </w:p>
     <w:p>
@@ -3488,21 +2355,7 @@
           <w:color w:val="17365D" w:themeColor="text2" w:themeShade="BF"/>
         </w:rPr>
         <w:tab/>
-        <w:t xml:space="preserve">&lt;User </w:t>
-      </w:r>
-      <w:proofErr w:type="spellStart"/>
-      <w:r>
-        <w:rPr>
-          <w:color w:val="17365D" w:themeColor="text2" w:themeShade="BF"/>
-        </w:rPr>
-        <w:t>eyeSeparation</w:t>
-      </w:r>
-      <w:proofErr w:type="spellEnd"/>
-      <w:r>
-        <w:rPr>
-          <w:color w:val="17365D" w:themeColor="text2" w:themeShade="BF"/>
-        </w:rPr>
-        <w:t>="0.06</w:t>
+        <w:t>&lt;User eyeSeparation="0.06</w:t>
       </w:r>
       <w:r>
         <w:rPr>
@@ -3529,27 +2382,13 @@
           <w:color w:val="17365D" w:themeColor="text2" w:themeShade="BF"/>
         </w:rPr>
         <w:tab/>
-        <w:t>&lt;</w:t>
-      </w:r>
-      <w:proofErr w:type="spellStart"/>
-      <w:r>
-        <w:rPr>
-          <w:color w:val="17365D" w:themeColor="text2" w:themeShade="BF"/>
-        </w:rPr>
-        <w:t>Po</w:t>
-      </w:r>
-      <w:r>
-        <w:rPr>
-          <w:color w:val="17365D" w:themeColor="text2" w:themeShade="BF"/>
-        </w:rPr>
-        <w:t>s</w:t>
-      </w:r>
-      <w:proofErr w:type="spellEnd"/>
-      <w:r>
-        <w:rPr>
-          <w:color w:val="17365D" w:themeColor="text2" w:themeShade="BF"/>
-        </w:rPr>
-        <w:t xml:space="preserve"> x="0.0" y="</w:t>
+        <w:t>&lt;Po</w:t>
+      </w:r>
+      <w:r>
+        <w:rPr>
+          <w:color w:val="17365D" w:themeColor="text2" w:themeShade="BF"/>
+        </w:rPr>
+        <w:t>s x="0.0" y="</w:t>
       </w:r>
       <w:r>
         <w:rPr>
@@ -3671,21 +2510,7 @@
         <w:rPr>
           <w:lang w:val="en-US"/>
         </w:rPr>
-        <w:t xml:space="preserve"> can contain several viewports. The viewport coordinates are in normalized screen space [0.0, 1.0]. Each computer will compare its </w:t>
-      </w:r>
-      <w:proofErr w:type="spellStart"/>
-      <w:r>
-        <w:rPr>
-          <w:lang w:val="en-US"/>
-        </w:rPr>
-        <w:t>ip</w:t>
-      </w:r>
-      <w:proofErr w:type="spellEnd"/>
-      <w:r>
-        <w:rPr>
-          <w:lang w:val="en-US"/>
-        </w:rPr>
-        <w:t xml:space="preserve"> addresses with all nodes and the master address to determine which node configuration to use and if it’s the master or not. When running several nodes on a single computer this process can be overridden b</w:t>
+        <w:t xml:space="preserve"> can contain several viewports. The viewport coordinates are in normalized screen space [0.0, 1.0]. Each computer will compare its ip addresses with all nodes and the master address to determine which node configuration to use and if it’s the master or not. When running several nodes on a single computer this process can be overridden b</w:t>
       </w:r>
       <w:r>
         <w:rPr>
@@ -3720,131 +2545,9 @@
       </w:pPr>
       <w:r>
         <w:rPr>
-          <w:noProof/>
-          <w:highlight w:val="yellow"/>
-          <w:lang w:eastAsia="sv-SE"/>
+          <w:lang w:val="en-US"/>
         </w:rPr>
         <w:lastRenderedPageBreak/>
-        <mc:AlternateContent>
-          <mc:Choice Requires="wps">
-            <w:drawing>
-              <wp:anchor distT="0" distB="0" distL="114300" distR="114300" simplePos="0" relativeHeight="251670528" behindDoc="0" locked="0" layoutInCell="1" allowOverlap="1" wp14:anchorId="258E9106" wp14:editId="695E6A2B">
-                <wp:simplePos x="0" y="0"/>
-                <wp:positionH relativeFrom="column">
-                  <wp:posOffset>1043305</wp:posOffset>
-                </wp:positionH>
-                <wp:positionV relativeFrom="paragraph">
-                  <wp:posOffset>138430</wp:posOffset>
-                </wp:positionV>
-                <wp:extent cx="2447925" cy="1403985"/>
-                <wp:effectExtent l="0" t="0" r="28575" b="19685"/>
-                <wp:wrapNone/>
-                <wp:docPr id="9" name="Text Box 2"/>
-                <wp:cNvGraphicFramePr>
-                  <a:graphicFrameLocks xmlns:a="http://schemas.openxmlformats.org/drawingml/2006/main"/>
-                </wp:cNvGraphicFramePr>
-                <a:graphic xmlns:a="http://schemas.openxmlformats.org/drawingml/2006/main">
-                  <a:graphicData uri="http://schemas.microsoft.com/office/word/2010/wordprocessingShape">
-                    <wps:wsp>
-                      <wps:cNvSpPr txBox="1">
-                        <a:spLocks noChangeArrowheads="1"/>
-                      </wps:cNvSpPr>
-                      <wps:spPr bwMode="auto">
-                        <a:xfrm>
-                          <a:off x="0" y="0"/>
-                          <a:ext cx="2447925" cy="1403985"/>
-                        </a:xfrm>
-                        <a:prstGeom prst="rect">
-                          <a:avLst/>
-                        </a:prstGeom>
-                        <a:ln>
-                          <a:headEnd/>
-                          <a:tailEnd/>
-                        </a:ln>
-                      </wps:spPr>
-                      <wps:style>
-                        <a:lnRef idx="2">
-                          <a:schemeClr val="accent2"/>
-                        </a:lnRef>
-                        <a:fillRef idx="1">
-                          <a:schemeClr val="lt1"/>
-                        </a:fillRef>
-                        <a:effectRef idx="0">
-                          <a:schemeClr val="accent2"/>
-                        </a:effectRef>
-                        <a:fontRef idx="minor">
-                          <a:schemeClr val="dk1"/>
-                        </a:fontRef>
-                      </wps:style>
-                      <wps:txbx>
-                        <w:txbxContent>
-                          <w:p>
-                            <w:r>
-                              <w:t xml:space="preserve">Kanske lättare att bara ha en </w:t>
-                            </w:r>
-                            <w:r>
-                              <w:t>--m</w:t>
-                            </w:r>
-                            <w:r>
-                              <w:t xml:space="preserve">aster istället för flera </w:t>
-                            </w:r>
-                            <w:r>
-                              <w:t>--</w:t>
-                            </w:r>
-                            <w:r>
-                              <w:t>slave? På det sättet slipper man pusha ut command line arguments till noderna.</w:t>
-                            </w:r>
-                          </w:p>
-                        </w:txbxContent>
-                      </wps:txbx>
-                      <wps:bodyPr rot="0" vert="horz" wrap="square" lIns="91440" tIns="45720" rIns="91440" bIns="45720" anchor="t" anchorCtr="0">
-                        <a:spAutoFit/>
-                      </wps:bodyPr>
-                    </wps:wsp>
-                  </a:graphicData>
-                </a:graphic>
-                <wp14:sizeRelH relativeFrom="margin">
-                  <wp14:pctWidth>0</wp14:pctWidth>
-                </wp14:sizeRelH>
-                <wp14:sizeRelV relativeFrom="margin">
-                  <wp14:pctHeight>20000</wp14:pctHeight>
-                </wp14:sizeRelV>
-              </wp:anchor>
-            </w:drawing>
-          </mc:Choice>
-          <mc:Fallback>
-            <w:pict>
-              <v:shape id="_x0000_s1033" type="#_x0000_t202" style="position:absolute;margin-left:82.15pt;margin-top:10.9pt;width:192.75pt;height:110.55pt;z-index:251670528;visibility:visible;mso-wrap-style:square;mso-width-percent:0;mso-height-percent:200;mso-wrap-distance-left:9pt;mso-wrap-distance-top:0;mso-wrap-distance-right:9pt;mso-wrap-distance-bottom:0;mso-position-horizontal:absolute;mso-position-horizontal-relative:text;mso-position-vertical:absolute;mso-position-vertical-relative:text;mso-width-percent:0;mso-height-percent:200;mso-width-relative:margin;mso-height-relative:margin;v-text-anchor:top" o:gfxdata="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" fillcolor="white [3201]" strokecolor="#c0504d [3205]" strokeweight="2pt">
-                <v:textbox style="mso-fit-shape-to-text:t">
-                  <w:txbxContent>
-                    <w:p>
-                      <w:r>
-                        <w:t xml:space="preserve">Kanske lättare att bara ha en </w:t>
-                      </w:r>
-                      <w:r>
-                        <w:t>--m</w:t>
-                      </w:r>
-                      <w:r>
-                        <w:t xml:space="preserve">aster istället för flera </w:t>
-                      </w:r>
-                      <w:r>
-                        <w:t>--</w:t>
-                      </w:r>
-                      <w:r>
-                        <w:t>slave? På det sättet slipper man pusha ut command line arguments till noderna.</w:t>
-                      </w:r>
-                    </w:p>
-                  </w:txbxContent>
-                </v:textbox>
-              </v:shape>
-            </w:pict>
-          </mc:Fallback>
-        </mc:AlternateContent>
-      </w:r>
-      <w:r>
-        <w:rPr>
-          <w:lang w:val="en-US"/>
-        </w:rPr>
         <w:t>Command line arguments</w:t>
       </w:r>
     </w:p>
@@ -3882,35 +2585,7 @@
         <w:rPr>
           <w:lang w:val="en-US"/>
         </w:rPr>
-        <w:t>-</w:t>
-      </w:r>
-      <w:proofErr w:type="spellStart"/>
-      <w:r>
-        <w:rPr>
-          <w:lang w:val="en-US"/>
-        </w:rPr>
-        <w:t>config</w:t>
-      </w:r>
-      <w:proofErr w:type="spellEnd"/>
-      <w:r>
-        <w:rPr>
-          <w:lang w:val="en-US"/>
-        </w:rPr>
-        <w:t xml:space="preserve"> &lt;</w:t>
-      </w:r>
-      <w:proofErr w:type="spellStart"/>
-      <w:r>
-        <w:rPr>
-          <w:lang w:val="en-US"/>
-        </w:rPr>
-        <w:t>path_to_configuration_file</w:t>
-      </w:r>
-      <w:proofErr w:type="spellEnd"/>
-      <w:r>
-        <w:rPr>
-          <w:lang w:val="en-US"/>
-        </w:rPr>
-        <w:t>&gt;</w:t>
+        <w:t>-config &lt;path_to_configuration_file&gt;</w:t>
       </w:r>
     </w:p>
     <w:p>
@@ -3945,13 +2620,11 @@
           <w:numId w:val="4"/>
         </w:numPr>
         <w:rPr>
-          <w:highlight w:val="yellow"/>
-          <w:lang w:val="en-US"/>
-        </w:rPr>
-      </w:pPr>
-      <w:r>
-        <w:rPr>
-          <w:highlight w:val="yellow"/>
+          <w:lang w:val="en-US"/>
+        </w:rPr>
+      </w:pPr>
+      <w:r>
+        <w:rPr>
           <w:lang w:val="en-US"/>
         </w:rPr>
         <w:t>--slave</w:t>
@@ -3967,6 +2640,19 @@
         <w:rPr>
           <w:lang w:val="en-US"/>
         </w:rPr>
+        <w:t>Note that the last two commands are only used when simulating a cluster on a single computer.</w:t>
+      </w:r>
+    </w:p>
+    <w:p>
+      <w:pPr>
+        <w:rPr>
+          <w:lang w:val="en-US"/>
+        </w:rPr>
+      </w:pPr>
+      <w:r>
+        <w:rPr>
+          <w:lang w:val="en-US"/>
+        </w:rPr>
         <w:t>Example 1, run in cluster or standalone mode:</w:t>
       </w:r>
     </w:p>
@@ -3975,15 +2661,7 @@
         <w:pStyle w:val="Code"/>
       </w:pPr>
       <w:r>
-        <w:t>application.exe -</w:t>
-      </w:r>
-      <w:proofErr w:type="spellStart"/>
-      <w:r>
-        <w:t>config</w:t>
-      </w:r>
-      <w:proofErr w:type="spellEnd"/>
-      <w:r>
-        <w:t xml:space="preserve"> “cluster.xml”</w:t>
+        <w:t>application.exe -config “cluster.xml”</w:t>
       </w:r>
     </w:p>
     <w:p>
@@ -4012,15 +2690,7 @@
         <w:t>a</w:t>
       </w:r>
       <w:r>
-        <w:t>pplication.exe -</w:t>
-      </w:r>
-      <w:proofErr w:type="spellStart"/>
-      <w:r>
-        <w:t>config</w:t>
-      </w:r>
-      <w:proofErr w:type="spellEnd"/>
-      <w:r>
-        <w:t xml:space="preserve"> “cluster.xml” -local 0</w:t>
+        <w:t>pplication.exe -config “cluster.xml” -local 0</w:t>
       </w:r>
       <w:r>
         <w:br/>
@@ -4029,15 +2699,7 @@
         <w:t>a</w:t>
       </w:r>
       <w:r>
-        <w:t>pplication.exe -</w:t>
-      </w:r>
-      <w:proofErr w:type="spellStart"/>
-      <w:r>
-        <w:t>config</w:t>
-      </w:r>
-      <w:proofErr w:type="spellEnd"/>
-      <w:r>
-        <w:t xml:space="preserve"> “cluster.xml” -local 1 –slave</w:t>
+        <w:t>pplication.exe -config “cluster.xml” -local 1 –slave</w:t>
       </w:r>
     </w:p>
     <w:p>
@@ -4097,91 +2759,33 @@
         <w:rPr>
           <w:color w:val="A31515"/>
         </w:rPr>
-        <w:t>"</w:t>
-      </w:r>
-      <w:proofErr w:type="spellStart"/>
-      <w:r>
-        <w:rPr>
-          <w:color w:val="A31515"/>
-        </w:rPr>
-        <w:t>sgct.h</w:t>
-      </w:r>
-      <w:proofErr w:type="spellEnd"/>
-      <w:r>
-        <w:rPr>
-          <w:color w:val="A31515"/>
-        </w:rPr>
-        <w:t>"</w:t>
-      </w:r>
-    </w:p>
-    <w:p>
-      <w:pPr>
-        <w:pStyle w:val="Code"/>
-      </w:pPr>
-    </w:p>
-    <w:p>
-      <w:pPr>
-        <w:pStyle w:val="Code"/>
-      </w:pPr>
-      <w:proofErr w:type="spellStart"/>
-      <w:r>
-        <w:t>sgct</w:t>
-      </w:r>
-      <w:proofErr w:type="spellEnd"/>
-      <w:r>
-        <w:t xml:space="preserve">::Engine * </w:t>
-      </w:r>
-      <w:proofErr w:type="spellStart"/>
-      <w:r>
-        <w:t>gEngine</w:t>
-      </w:r>
-      <w:proofErr w:type="spellEnd"/>
-      <w:r>
-        <w:t>;</w:t>
-      </w:r>
-    </w:p>
-    <w:p>
-      <w:pPr>
-        <w:pStyle w:val="Code"/>
-      </w:pPr>
-    </w:p>
-    <w:p>
-      <w:pPr>
-        <w:pStyle w:val="Code"/>
-      </w:pPr>
-      <w:proofErr w:type="spellStart"/>
-      <w:proofErr w:type="gramStart"/>
-      <w:r>
-        <w:t>int</w:t>
-      </w:r>
-      <w:proofErr w:type="spellEnd"/>
-      <w:proofErr w:type="gramEnd"/>
-      <w:r>
-        <w:t xml:space="preserve"> main( </w:t>
-      </w:r>
-      <w:proofErr w:type="spellStart"/>
-      <w:r>
-        <w:t>int</w:t>
-      </w:r>
-      <w:proofErr w:type="spellEnd"/>
-      <w:r>
-        <w:t xml:space="preserve"> </w:t>
-      </w:r>
-      <w:proofErr w:type="spellStart"/>
-      <w:r>
-        <w:t>argc</w:t>
-      </w:r>
-      <w:proofErr w:type="spellEnd"/>
-      <w:r>
-        <w:t xml:space="preserve">, char* </w:t>
-      </w:r>
-      <w:proofErr w:type="spellStart"/>
-      <w:r>
-        <w:t>argv</w:t>
-      </w:r>
-      <w:proofErr w:type="spellEnd"/>
-      <w:r>
-        <w:t>[] )</w:t>
+        <w:t>"sgct.h"</w:t>
+      </w:r>
+    </w:p>
+    <w:p>
+      <w:pPr>
+        <w:pStyle w:val="Code"/>
+      </w:pPr>
+    </w:p>
+    <w:p>
+      <w:pPr>
+        <w:pStyle w:val="Code"/>
+      </w:pPr>
+      <w:r>
+        <w:t>sgct::Engine * gEngine;</w:t>
+      </w:r>
+    </w:p>
+    <w:p>
+      <w:pPr>
+        <w:pStyle w:val="Code"/>
+      </w:pPr>
+    </w:p>
+    <w:p>
+      <w:pPr>
+        <w:pStyle w:val="Code"/>
+      </w:pPr>
+      <w:r>
+        <w:t>int main( int argc, char* argv[] )</w:t>
       </w:r>
     </w:p>
     <w:p>
@@ -4198,77 +2802,21 @@
       </w:pPr>
       <w:r>
         <w:tab/>
-      </w:r>
-      <w:proofErr w:type="spellStart"/>
-      <w:proofErr w:type="gramStart"/>
-      <w:r>
-        <w:t>gEngine</w:t>
-      </w:r>
-      <w:proofErr w:type="spellEnd"/>
-      <w:proofErr w:type="gramEnd"/>
-      <w:r>
-        <w:t xml:space="preserve"> = new </w:t>
-      </w:r>
-      <w:proofErr w:type="spellStart"/>
-      <w:r>
-        <w:t>sgct</w:t>
-      </w:r>
-      <w:proofErr w:type="spellEnd"/>
-      <w:r>
-        <w:t xml:space="preserve">::Engine( </w:t>
-      </w:r>
-      <w:proofErr w:type="spellStart"/>
-      <w:r>
-        <w:t>argc</w:t>
-      </w:r>
-      <w:proofErr w:type="spellEnd"/>
-      <w:r>
-        <w:t xml:space="preserve">, </w:t>
-      </w:r>
-      <w:proofErr w:type="spellStart"/>
-      <w:r>
-        <w:t>argv</w:t>
-      </w:r>
-      <w:proofErr w:type="spellEnd"/>
-      <w:r>
-        <w:t xml:space="preserve"> );</w:t>
-      </w:r>
-    </w:p>
-    <w:p>
-      <w:pPr>
-        <w:pStyle w:val="Code"/>
-      </w:pPr>
-    </w:p>
-    <w:p>
-      <w:pPr>
-        <w:pStyle w:val="Code"/>
-      </w:pPr>
-      <w:r>
-        <w:tab/>
-      </w:r>
-      <w:proofErr w:type="gramStart"/>
-      <w:r>
-        <w:t>if(</w:t>
-      </w:r>
-      <w:proofErr w:type="gramEnd"/>
-      <w:r>
-        <w:t xml:space="preserve"> !</w:t>
-      </w:r>
-      <w:proofErr w:type="spellStart"/>
-      <w:r>
-        <w:t>gEngine</w:t>
-      </w:r>
-      <w:proofErr w:type="spellEnd"/>
-      <w:r>
-        <w:t>-&gt;</w:t>
-      </w:r>
-      <w:proofErr w:type="spellStart"/>
-      <w:r>
-        <w:t>init</w:t>
-      </w:r>
-      <w:proofErr w:type="spellEnd"/>
-      <w:r>
-        <w:t>() )</w:t>
+        <w:t>gEngine = new sgct::Engine( argc, argv );</w:t>
+      </w:r>
+    </w:p>
+    <w:p>
+      <w:pPr>
+        <w:pStyle w:val="Code"/>
+      </w:pPr>
+    </w:p>
+    <w:p>
+      <w:pPr>
+        <w:pStyle w:val="Code"/>
+      </w:pPr>
+      <w:r>
+        <w:tab/>
+        <w:t>if( !gEngine-&gt;init() )</w:t>
       </w:r>
     </w:p>
     <w:p>
@@ -4289,41 +2837,19 @@
       </w:r>
       <w:r>
         <w:tab/>
-      </w:r>
-      <w:proofErr w:type="gramStart"/>
-      <w:r>
-        <w:t>delete</w:t>
-      </w:r>
-      <w:proofErr w:type="gramEnd"/>
-      <w:r>
-        <w:t xml:space="preserve"> </w:t>
-      </w:r>
-      <w:proofErr w:type="spellStart"/>
-      <w:r>
-        <w:t>gEngine</w:t>
-      </w:r>
-      <w:proofErr w:type="spellEnd"/>
-      <w:r>
-        <w:t>;</w:t>
-      </w:r>
-    </w:p>
-    <w:p>
-      <w:pPr>
-        <w:pStyle w:val="Code"/>
-      </w:pPr>
-      <w:r>
-        <w:tab/>
-      </w:r>
-      <w:r>
-        <w:tab/>
-      </w:r>
-      <w:proofErr w:type="gramStart"/>
-      <w:r>
-        <w:t>return</w:t>
-      </w:r>
-      <w:proofErr w:type="gramEnd"/>
-      <w:r>
-        <w:t xml:space="preserve"> EXIT_FAILURE;</w:t>
+        <w:t>delete gEngine;</w:t>
+      </w:r>
+    </w:p>
+    <w:p>
+      <w:pPr>
+        <w:pStyle w:val="Code"/>
+      </w:pPr>
+      <w:r>
+        <w:tab/>
+      </w:r>
+      <w:r>
+        <w:tab/>
+        <w:t>return EXIT_FAILURE;</w:t>
       </w:r>
     </w:p>
     <w:p>
@@ -4360,16 +2886,7 @@
       </w:pPr>
       <w:r>
         <w:tab/>
-      </w:r>
-      <w:proofErr w:type="spellStart"/>
-      <w:proofErr w:type="gramStart"/>
-      <w:r>
-        <w:t>gEngine</w:t>
-      </w:r>
-      <w:proofErr w:type="spellEnd"/>
-      <w:proofErr w:type="gramEnd"/>
-      <w:r>
-        <w:t>-&gt;render();</w:t>
+        <w:t>gEngine-&gt;render();</w:t>
       </w:r>
     </w:p>
     <w:p>
@@ -4388,63 +2905,34 @@
         <w:rPr>
           <w:color w:val="008000"/>
         </w:rPr>
-        <w:t xml:space="preserve">// </w:t>
-      </w:r>
-      <w:proofErr w:type="gramStart"/>
+        <w:t>// Clean up</w:t>
+      </w:r>
+    </w:p>
+    <w:p>
+      <w:pPr>
+        <w:pStyle w:val="Code"/>
+      </w:pPr>
+      <w:r>
+        <w:tab/>
+        <w:t>delete gEngine;</w:t>
+      </w:r>
+    </w:p>
+    <w:p>
+      <w:pPr>
+        <w:pStyle w:val="Code"/>
+      </w:pPr>
+    </w:p>
+    <w:p>
+      <w:pPr>
+        <w:pStyle w:val="Code"/>
+      </w:pPr>
+      <w:r>
+        <w:tab/>
+      </w:r>
       <w:r>
         <w:rPr>
           <w:color w:val="008000"/>
         </w:rPr>
-        <w:t>Clean</w:t>
-      </w:r>
-      <w:proofErr w:type="gramEnd"/>
-      <w:r>
-        <w:rPr>
-          <w:color w:val="008000"/>
-        </w:rPr>
-        <w:t xml:space="preserve"> up</w:t>
-      </w:r>
-    </w:p>
-    <w:p>
-      <w:pPr>
-        <w:pStyle w:val="Code"/>
-      </w:pPr>
-      <w:r>
-        <w:tab/>
-      </w:r>
-      <w:proofErr w:type="gramStart"/>
-      <w:r>
-        <w:t>delete</w:t>
-      </w:r>
-      <w:proofErr w:type="gramEnd"/>
-      <w:r>
-        <w:t xml:space="preserve"> </w:t>
-      </w:r>
-      <w:proofErr w:type="spellStart"/>
-      <w:r>
-        <w:t>gEngine</w:t>
-      </w:r>
-      <w:proofErr w:type="spellEnd"/>
-      <w:r>
-        <w:t>;</w:t>
-      </w:r>
-    </w:p>
-    <w:p>
-      <w:pPr>
-        <w:pStyle w:val="Code"/>
-      </w:pPr>
-    </w:p>
-    <w:p>
-      <w:pPr>
-        <w:pStyle w:val="Code"/>
-      </w:pPr>
-      <w:r>
-        <w:tab/>
-      </w:r>
-      <w:r>
-        <w:rPr>
-          <w:color w:val="008000"/>
-        </w:rPr>
         <w:t>// Exit program</w:t>
       </w:r>
     </w:p>
@@ -4455,13 +2943,8 @@
       <w:r>
         <w:tab/>
       </w:r>
-      <w:proofErr w:type="gramStart"/>
-      <w:r>
-        <w:t>exit(</w:t>
-      </w:r>
-      <w:proofErr w:type="gramEnd"/>
-      <w:r>
-        <w:t xml:space="preserve"> EXIT_SUCCESS );</w:t>
+      <w:r>
+        <w:t>exit( EXIT_SUCCESS );</w:t>
       </w:r>
     </w:p>
     <w:p>
@@ -4510,24 +2993,14 @@
       <w:pPr>
         <w:pStyle w:val="Code"/>
       </w:pPr>
-      <w:proofErr w:type="gramStart"/>
       <w:r>
         <w:rPr>
           <w:color w:val="0000FF"/>
         </w:rPr>
         <w:t>void</w:t>
       </w:r>
-      <w:proofErr w:type="gramEnd"/>
-      <w:r>
-        <w:t xml:space="preserve"> </w:t>
-      </w:r>
-      <w:proofErr w:type="spellStart"/>
-      <w:r>
-        <w:t>myDrawFun</w:t>
-      </w:r>
-      <w:proofErr w:type="spellEnd"/>
-      <w:r>
-        <w:t>()</w:t>
+      <w:r>
+        <w:t xml:space="preserve"> myDrawFun()</w:t>
       </w:r>
     </w:p>
     <w:p>
@@ -4558,38 +3031,19 @@
       </w:pPr>
       <w:r>
         <w:tab/>
-      </w:r>
-      <w:proofErr w:type="spellStart"/>
-      <w:proofErr w:type="gramStart"/>
-      <w:r>
-        <w:t>glBegin</w:t>
-      </w:r>
-      <w:proofErr w:type="spellEnd"/>
-      <w:r>
-        <w:t>(</w:t>
-      </w:r>
-      <w:proofErr w:type="gramEnd"/>
-      <w:r>
-        <w:t>GL_TRIANGLES);</w:t>
-      </w:r>
-    </w:p>
-    <w:p>
-      <w:pPr>
-        <w:pStyle w:val="Code"/>
-      </w:pPr>
-      <w:r>
-        <w:tab/>
-      </w:r>
-      <w:r>
-        <w:tab/>
-      </w:r>
-      <w:proofErr w:type="gramStart"/>
-      <w:r>
-        <w:t>glColor3f(</w:t>
-      </w:r>
-      <w:proofErr w:type="gramEnd"/>
-      <w:r>
-        <w:t xml:space="preserve">1.0f, 0.0f, 0.0f); </w:t>
+        <w:t>glBegin(GL_TRIANGLES);</w:t>
+      </w:r>
+    </w:p>
+    <w:p>
+      <w:pPr>
+        <w:pStyle w:val="Code"/>
+      </w:pPr>
+      <w:r>
+        <w:tab/>
+      </w:r>
+      <w:r>
+        <w:tab/>
+        <w:t xml:space="preserve">glColor3f(1.0f, 0.0f, 0.0f); </w:t>
       </w:r>
       <w:r>
         <w:rPr>
@@ -4607,38 +3061,24 @@
       </w:r>
       <w:r>
         <w:tab/>
-      </w:r>
-      <w:proofErr w:type="gramStart"/>
-      <w:r>
-        <w:t>glVertex3f(</w:t>
-      </w:r>
-      <w:proofErr w:type="gramEnd"/>
-      <w:r>
-        <w:t>-0.5f, -0.5f, 0.0f);</w:t>
-      </w:r>
-    </w:p>
-    <w:p>
-      <w:pPr>
-        <w:pStyle w:val="Code"/>
-      </w:pPr>
-    </w:p>
-    <w:p>
-      <w:pPr>
-        <w:pStyle w:val="Code"/>
-      </w:pPr>
-      <w:r>
-        <w:tab/>
-      </w:r>
-      <w:r>
-        <w:tab/>
-      </w:r>
-      <w:proofErr w:type="gramStart"/>
-      <w:r>
-        <w:t>glColor3f(</w:t>
-      </w:r>
-      <w:proofErr w:type="gramEnd"/>
-      <w:r>
-        <w:t xml:space="preserve">0.0f, 1.0f, 0.0f); </w:t>
+        <w:t>glVertex3f(-0.5f, -0.5f, 0.0f);</w:t>
+      </w:r>
+    </w:p>
+    <w:p>
+      <w:pPr>
+        <w:pStyle w:val="Code"/>
+      </w:pPr>
+    </w:p>
+    <w:p>
+      <w:pPr>
+        <w:pStyle w:val="Code"/>
+      </w:pPr>
+      <w:r>
+        <w:tab/>
+      </w:r>
+      <w:r>
+        <w:tab/>
+        <w:t xml:space="preserve">glColor3f(0.0f, 1.0f, 0.0f); </w:t>
       </w:r>
       <w:r>
         <w:rPr>
@@ -4656,38 +3096,24 @@
       </w:r>
       <w:r>
         <w:tab/>
-      </w:r>
-      <w:proofErr w:type="gramStart"/>
-      <w:r>
-        <w:t>glVertex3f(</w:t>
-      </w:r>
-      <w:proofErr w:type="gramEnd"/>
-      <w:r>
-        <w:t>0.0f, 0.5f, 0.0f);</w:t>
-      </w:r>
-    </w:p>
-    <w:p>
-      <w:pPr>
-        <w:pStyle w:val="Code"/>
-      </w:pPr>
-    </w:p>
-    <w:p>
-      <w:pPr>
-        <w:pStyle w:val="Code"/>
-      </w:pPr>
-      <w:r>
-        <w:tab/>
-      </w:r>
-      <w:r>
-        <w:tab/>
-      </w:r>
-      <w:proofErr w:type="gramStart"/>
-      <w:r>
-        <w:t>glColor3f(</w:t>
-      </w:r>
-      <w:proofErr w:type="gramEnd"/>
-      <w:r>
-        <w:t xml:space="preserve">0.0f, 0.0f, 1.0f); </w:t>
+        <w:t>glVertex3f(0.0f, 0.5f, 0.0f);</w:t>
+      </w:r>
+    </w:p>
+    <w:p>
+      <w:pPr>
+        <w:pStyle w:val="Code"/>
+      </w:pPr>
+    </w:p>
+    <w:p>
+      <w:pPr>
+        <w:pStyle w:val="Code"/>
+      </w:pPr>
+      <w:r>
+        <w:tab/>
+      </w:r>
+      <w:r>
+        <w:tab/>
+        <w:t xml:space="preserve">glColor3f(0.0f, 0.0f, 1.0f); </w:t>
       </w:r>
       <w:r>
         <w:rPr>
@@ -4705,35 +3131,16 @@
       </w:r>
       <w:r>
         <w:tab/>
-      </w:r>
-      <w:proofErr w:type="gramStart"/>
-      <w:r>
-        <w:t>glVertex3f(</w:t>
-      </w:r>
-      <w:proofErr w:type="gramEnd"/>
-      <w:r>
-        <w:t>0.5f, -0.5f, 0.0f);</w:t>
-      </w:r>
-    </w:p>
-    <w:p>
-      <w:pPr>
-        <w:pStyle w:val="Code"/>
-      </w:pPr>
-      <w:r>
-        <w:tab/>
-      </w:r>
-      <w:proofErr w:type="spellStart"/>
-      <w:proofErr w:type="gramStart"/>
-      <w:r>
-        <w:t>glEnd</w:t>
-      </w:r>
-      <w:proofErr w:type="spellEnd"/>
-      <w:r>
-        <w:t>(</w:t>
-      </w:r>
-      <w:proofErr w:type="gramEnd"/>
-      <w:r>
-        <w:t>);</w:t>
+        <w:t>glVertex3f(0.5f, -0.5f, 0.0f);</w:t>
+      </w:r>
+    </w:p>
+    <w:p>
+      <w:pPr>
+        <w:pStyle w:val="Code"/>
+      </w:pPr>
+      <w:r>
+        <w:tab/>
+        <w:t>glEnd();</w:t>
       </w:r>
     </w:p>
     <w:p>
@@ -4755,159 +3162,6 @@
           <w:lang w:val="en-US"/>
         </w:rPr>
       </w:pPr>
-      <w:r>
-        <w:rPr>
-          <w:noProof/>
-          <w:lang w:eastAsia="sv-SE"/>
-        </w:rPr>
-        <mc:AlternateContent>
-          <mc:Choice Requires="wps">
-            <w:drawing>
-              <wp:anchor distT="0" distB="0" distL="114300" distR="114300" simplePos="0" relativeHeight="251672576" behindDoc="0" locked="0" layoutInCell="1" allowOverlap="1" wp14:anchorId="61C818FB" wp14:editId="54733252">
-                <wp:simplePos x="0" y="0"/>
-                <wp:positionH relativeFrom="column">
-                  <wp:posOffset>3157220</wp:posOffset>
-                </wp:positionH>
-                <wp:positionV relativeFrom="paragraph">
-                  <wp:posOffset>127635</wp:posOffset>
-                </wp:positionV>
-                <wp:extent cx="2374265" cy="1403985"/>
-                <wp:effectExtent l="0" t="0" r="19685" b="11430"/>
-                <wp:wrapNone/>
-                <wp:docPr id="10" name="Text Box 2"/>
-                <wp:cNvGraphicFramePr>
-                  <a:graphicFrameLocks xmlns:a="http://schemas.openxmlformats.org/drawingml/2006/main"/>
-                </wp:cNvGraphicFramePr>
-                <a:graphic xmlns:a="http://schemas.openxmlformats.org/drawingml/2006/main">
-                  <a:graphicData uri="http://schemas.microsoft.com/office/word/2010/wordprocessingShape">
-                    <wps:wsp>
-                      <wps:cNvSpPr txBox="1">
-                        <a:spLocks noChangeArrowheads="1"/>
-                      </wps:cNvSpPr>
-                      <wps:spPr bwMode="auto">
-                        <a:xfrm>
-                          <a:off x="0" y="0"/>
-                          <a:ext cx="2374265" cy="1403985"/>
-                        </a:xfrm>
-                        <a:prstGeom prst="rect">
-                          <a:avLst/>
-                        </a:prstGeom>
-                        <a:ln>
-                          <a:headEnd/>
-                          <a:tailEnd/>
-                        </a:ln>
-                      </wps:spPr>
-                      <wps:style>
-                        <a:lnRef idx="2">
-                          <a:schemeClr val="accent2"/>
-                        </a:lnRef>
-                        <a:fillRef idx="1">
-                          <a:schemeClr val="lt1"/>
-                        </a:fillRef>
-                        <a:effectRef idx="0">
-                          <a:schemeClr val="accent2"/>
-                        </a:effectRef>
-                        <a:fontRef idx="minor">
-                          <a:schemeClr val="dk1"/>
-                        </a:fontRef>
-                      </wps:style>
-                      <wps:txbx>
-                        <w:txbxContent>
-                          <w:p>
-                            <w:pPr>
-                              <w:rPr>
-                                <w:lang w:val="en-US"/>
-                              </w:rPr>
-                            </w:pPr>
-                            <w:proofErr w:type="gramStart"/>
-                            <w:r>
-                              <w:rPr>
-                                <w:lang w:val="en-US"/>
-                              </w:rPr>
-                              <w:t>b</w:t>
-                            </w:r>
-                            <w:r>
-                              <w:rPr>
-                                <w:lang w:val="en-US"/>
-                              </w:rPr>
-                              <w:t>etween</w:t>
-                            </w:r>
-                            <w:proofErr w:type="gramEnd"/>
-                            <w:r>
-                              <w:rPr>
-                                <w:lang w:val="en-US"/>
-                              </w:rPr>
-                              <w:t xml:space="preserve"> engine object creation and </w:t>
-                            </w:r>
-                            <w:r>
-                              <w:rPr>
-                                <w:lang w:val="en-US"/>
-                              </w:rPr>
-                              <w:t>start of render loop</w:t>
-                            </w:r>
-                          </w:p>
-                        </w:txbxContent>
-                      </wps:txbx>
-                      <wps:bodyPr rot="0" vert="horz" wrap="square" lIns="91440" tIns="45720" rIns="91440" bIns="45720" anchor="t" anchorCtr="0">
-                        <a:spAutoFit/>
-                      </wps:bodyPr>
-                    </wps:wsp>
-                  </a:graphicData>
-                </a:graphic>
-                <wp14:sizeRelH relativeFrom="margin">
-                  <wp14:pctWidth>40000</wp14:pctWidth>
-                </wp14:sizeRelH>
-                <wp14:sizeRelV relativeFrom="margin">
-                  <wp14:pctHeight>20000</wp14:pctHeight>
-                </wp14:sizeRelV>
-              </wp:anchor>
-            </w:drawing>
-          </mc:Choice>
-          <mc:Fallback>
-            <w:pict>
-              <v:shape id="_x0000_s1034" type="#_x0000_t202" style="position:absolute;margin-left:248.6pt;margin-top:10.05pt;width:186.95pt;height:110.55pt;z-index:251672576;visibility:visible;mso-wrap-style:square;mso-width-percent:400;mso-height-percent:200;mso-wrap-distance-left:9pt;mso-wrap-distance-top:0;mso-wrap-distance-right:9pt;mso-wrap-distance-bottom:0;mso-position-horizontal:absolute;mso-position-horizontal-relative:text;mso-position-vertical:absolute;mso-position-vertical-relative:text;mso-width-percent:400;mso-height-percent:200;mso-width-relative:margin;mso-height-relative:margin;v-text-anchor:top" o:gfxdata="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" fillcolor="white [3201]" strokecolor="#c0504d [3205]" strokeweight="2pt">
-                <v:textbox style="mso-fit-shape-to-text:t">
-                  <w:txbxContent>
-                    <w:p>
-                      <w:pPr>
-                        <w:rPr>
-                          <w:lang w:val="en-US"/>
-                        </w:rPr>
-                      </w:pPr>
-                      <w:proofErr w:type="gramStart"/>
-                      <w:r>
-                        <w:rPr>
-                          <w:lang w:val="en-US"/>
-                        </w:rPr>
-                        <w:t>b</w:t>
-                      </w:r>
-                      <w:r>
-                        <w:rPr>
-                          <w:lang w:val="en-US"/>
-                        </w:rPr>
-                        <w:t>etween</w:t>
-                      </w:r>
-                      <w:proofErr w:type="gramEnd"/>
-                      <w:r>
-                        <w:rPr>
-                          <w:lang w:val="en-US"/>
-                        </w:rPr>
-                        <w:t xml:space="preserve"> engine object creation and </w:t>
-                      </w:r>
-                      <w:r>
-                        <w:rPr>
-                          <w:lang w:val="en-US"/>
-                        </w:rPr>
-                        <w:t>start of render loop</w:t>
-                      </w:r>
-                    </w:p>
-                  </w:txbxContent>
-                </v:textbox>
-              </v:shape>
-            </w:pict>
-          </mc:Fallback>
-        </mc:AlternateContent>
-      </w:r>
       <w:r>
         <w:rPr>
           <w:lang w:val="en-US"/>
@@ -4964,8 +3218,6 @@
           <w:lang w:val="en-US"/>
         </w:rPr>
       </w:pPr>
-      <w:proofErr w:type="spellStart"/>
-      <w:proofErr w:type="gramStart"/>
       <w:r>
         <w:rPr>
           <w:rFonts w:ascii="Consolas" w:hAnsi="Consolas" w:cs="Consolas"/>
@@ -4973,58 +3225,7 @@
           <w:szCs w:val="19"/>
           <w:lang w:val="en-US"/>
         </w:rPr>
-        <w:t>gEngine</w:t>
-      </w:r>
-      <w:proofErr w:type="spellEnd"/>
-      <w:proofErr w:type="gramEnd"/>
-      <w:r>
-        <w:rPr>
-          <w:rFonts w:ascii="Consolas" w:hAnsi="Consolas" w:cs="Consolas"/>
-          <w:sz w:val="19"/>
-          <w:szCs w:val="19"/>
-          <w:lang w:val="en-US"/>
-        </w:rPr>
-        <w:t>-&gt;</w:t>
-      </w:r>
-      <w:proofErr w:type="spellStart"/>
-      <w:r>
-        <w:rPr>
-          <w:rFonts w:ascii="Consolas" w:hAnsi="Consolas" w:cs="Consolas"/>
-          <w:sz w:val="19"/>
-          <w:szCs w:val="19"/>
-          <w:lang w:val="en-US"/>
-        </w:rPr>
-        <w:t>setDrawFunction</w:t>
-      </w:r>
-      <w:proofErr w:type="spellEnd"/>
-      <w:r>
-        <w:rPr>
-          <w:rFonts w:ascii="Consolas" w:hAnsi="Consolas" w:cs="Consolas"/>
-          <w:sz w:val="19"/>
-          <w:szCs w:val="19"/>
-          <w:lang w:val="en-US"/>
-        </w:rPr>
-        <w:t xml:space="preserve">( </w:t>
-      </w:r>
-      <w:proofErr w:type="spellStart"/>
-      <w:r>
-        <w:rPr>
-          <w:rFonts w:ascii="Consolas" w:hAnsi="Consolas" w:cs="Consolas"/>
-          <w:sz w:val="19"/>
-          <w:szCs w:val="19"/>
-          <w:lang w:val="en-US"/>
-        </w:rPr>
-        <w:t>myDrawFun</w:t>
-      </w:r>
-      <w:proofErr w:type="spellEnd"/>
-      <w:r>
-        <w:rPr>
-          <w:rFonts w:ascii="Consolas" w:hAnsi="Consolas" w:cs="Consolas"/>
-          <w:sz w:val="19"/>
-          <w:szCs w:val="19"/>
-          <w:lang w:val="en-US"/>
-        </w:rPr>
-        <w:t xml:space="preserve"> );</w:t>
+        <w:t>gEngine-&gt;setDrawFunction( myDrawFun );</w:t>
       </w:r>
     </w:p>
     <w:p>
@@ -5045,6 +3246,7 @@
       <w:pPr>
         <w:rPr>
           <w:rStyle w:val="CodeChar"/>
+          <w:color w:val="0F243E" w:themeColor="text2" w:themeShade="80"/>
         </w:rPr>
       </w:pPr>
       <w:r>
@@ -5067,10 +3269,21 @@
       </w:r>
       <w:r>
         <w:rPr>
-          <w:highlight w:val="yellow"/>
-          <w:lang w:val="en-US"/>
-        </w:rPr>
-        <w:t>between where the engine object is constructed and where the engine starts the render loop</w:t>
+          <w:lang w:val="en-US"/>
+        </w:rPr>
+        <w:t>b</w:t>
+      </w:r>
+      <w:r>
+        <w:rPr>
+          <w:lang w:val="en-US"/>
+        </w:rPr>
+        <w:t xml:space="preserve">etween engine object creation and </w:t>
+      </w:r>
+      <w:r>
+        <w:rPr>
+          <w:lang w:val="en-US"/>
+        </w:rPr>
+        <w:t>start of render loop</w:t>
       </w:r>
       <w:r>
         <w:rPr>
@@ -5084,31 +3297,22 @@
         </w:rPr>
         <w:br/>
       </w:r>
+    </w:p>
+    <w:p>
+      <w:pPr>
+        <w:rPr>
+          <w:rStyle w:val="CodeChar"/>
+          <w:rFonts w:asciiTheme="minorHAnsi" w:hAnsiTheme="minorHAnsi"/>
+          <w:sz w:val="22"/>
+        </w:rPr>
+      </w:pPr>
       <w:r>
         <w:rPr>
           <w:rStyle w:val="CodeChar"/>
           <w:color w:val="0F243E" w:themeColor="text2" w:themeShade="80"/>
         </w:rPr>
-        <w:t>-</w:t>
-      </w:r>
-      <w:proofErr w:type="spellStart"/>
-      <w:r>
-        <w:rPr>
-          <w:rStyle w:val="CodeChar"/>
-          <w:color w:val="0F243E" w:themeColor="text2" w:themeShade="80"/>
-        </w:rPr>
-        <w:t>config</w:t>
-      </w:r>
-      <w:proofErr w:type="spellEnd"/>
-      <w:r>
-        <w:rPr>
-          <w:rStyle w:val="CodeChar"/>
-          <w:color w:val="0F243E" w:themeColor="text2" w:themeShade="80"/>
-        </w:rPr>
-        <w:t xml:space="preserve"> “path_to_the_configfile.xml”</w:t>
-      </w:r>
-      <w:bookmarkStart w:id="0" w:name="_GoBack"/>
-      <w:bookmarkEnd w:id="0"/>
+        <w:t>-config “path_to_the_configfile.xml”</w:t>
+      </w:r>
     </w:p>
     <w:p>
       <w:pPr>
@@ -5265,91 +3469,59 @@
       <w:pPr>
         <w:pStyle w:val="Code"/>
       </w:pPr>
-      <w:proofErr w:type="gramStart"/>
       <w:r>
         <w:rPr>
           <w:color w:val="0000FF"/>
         </w:rPr>
         <w:t>void</w:t>
       </w:r>
-      <w:proofErr w:type="gramEnd"/>
-      <w:r>
-        <w:t xml:space="preserve"> </w:t>
-      </w:r>
-      <w:proofErr w:type="spellStart"/>
-      <w:r>
-        <w:t>myPreDrawFun</w:t>
-      </w:r>
-      <w:proofErr w:type="spellEnd"/>
-      <w:r>
-        <w:t>();</w:t>
-      </w:r>
-    </w:p>
-    <w:p>
-      <w:pPr>
-        <w:pStyle w:val="Code"/>
-      </w:pPr>
-      <w:proofErr w:type="gramStart"/>
+      <w:r>
+        <w:t xml:space="preserve"> myPreDrawFun();</w:t>
+      </w:r>
+    </w:p>
+    <w:p>
+      <w:pPr>
+        <w:pStyle w:val="Code"/>
+      </w:pPr>
       <w:r>
         <w:rPr>
           <w:color w:val="0000FF"/>
         </w:rPr>
         <w:t>void</w:t>
       </w:r>
-      <w:proofErr w:type="gramEnd"/>
-      <w:r>
-        <w:t xml:space="preserve"> </w:t>
-      </w:r>
-      <w:proofErr w:type="spellStart"/>
-      <w:r>
-        <w:t>myEncodeFun</w:t>
-      </w:r>
-      <w:proofErr w:type="spellEnd"/>
-      <w:r>
-        <w:t>();</w:t>
-      </w:r>
-    </w:p>
-    <w:p>
-      <w:pPr>
-        <w:pStyle w:val="Code"/>
-      </w:pPr>
-      <w:proofErr w:type="gramStart"/>
+      <w:r>
+        <w:t xml:space="preserve"> myEncodeFun();</w:t>
+      </w:r>
+    </w:p>
+    <w:p>
+      <w:pPr>
+        <w:pStyle w:val="Code"/>
+      </w:pPr>
       <w:r>
         <w:rPr>
           <w:color w:val="0000FF"/>
         </w:rPr>
         <w:t>void</w:t>
       </w:r>
-      <w:proofErr w:type="gramEnd"/>
-      <w:r>
-        <w:t xml:space="preserve"> </w:t>
-      </w:r>
-      <w:proofErr w:type="spellStart"/>
-      <w:r>
-        <w:t>myDecodeFun</w:t>
-      </w:r>
-      <w:proofErr w:type="spellEnd"/>
-      <w:r>
-        <w:t>();</w:t>
-      </w:r>
-    </w:p>
-    <w:p>
-      <w:pPr>
-        <w:pStyle w:val="Code"/>
-      </w:pPr>
-    </w:p>
-    <w:p>
-      <w:pPr>
-        <w:pStyle w:val="Code"/>
-      </w:pPr>
-      <w:proofErr w:type="gramStart"/>
+      <w:r>
+        <w:t xml:space="preserve"> myDecodeFun();</w:t>
+      </w:r>
+    </w:p>
+    <w:p>
+      <w:pPr>
+        <w:pStyle w:val="Code"/>
+      </w:pPr>
+    </w:p>
+    <w:p>
+      <w:pPr>
+        <w:pStyle w:val="Code"/>
+      </w:pPr>
       <w:r>
         <w:rPr>
           <w:color w:val="0000FF"/>
         </w:rPr>
         <w:t>double</w:t>
       </w:r>
-      <w:proofErr w:type="gramEnd"/>
       <w:r>
         <w:t xml:space="preserve"> time = 0.0;</w:t>
       </w:r>
@@ -5363,24 +3535,14 @@
       <w:pPr>
         <w:pStyle w:val="Code"/>
       </w:pPr>
-      <w:proofErr w:type="gramStart"/>
       <w:r>
         <w:rPr>
           <w:color w:val="0000FF"/>
         </w:rPr>
         <w:t>void</w:t>
       </w:r>
-      <w:proofErr w:type="gramEnd"/>
-      <w:r>
-        <w:t xml:space="preserve"> </w:t>
-      </w:r>
-      <w:proofErr w:type="spellStart"/>
-      <w:r>
-        <w:t>myEncodeFun</w:t>
-      </w:r>
-      <w:proofErr w:type="spellEnd"/>
-      <w:r>
-        <w:t>()</w:t>
+      <w:r>
+        <w:t xml:space="preserve"> myEncodeFun()</w:t>
       </w:r>
     </w:p>
     <w:p>
@@ -5397,30 +3559,7 @@
       </w:pPr>
       <w:r>
         <w:tab/>
-      </w:r>
-      <w:proofErr w:type="spellStart"/>
-      <w:r>
-        <w:t>sgct</w:t>
-      </w:r>
-      <w:proofErr w:type="spellEnd"/>
-      <w:r>
-        <w:t>::</w:t>
-      </w:r>
-      <w:proofErr w:type="spellStart"/>
-      <w:r>
-        <w:t>SharedData</w:t>
-      </w:r>
-      <w:proofErr w:type="spellEnd"/>
-      <w:r>
-        <w:t>::Instance()-&gt;</w:t>
-      </w:r>
-      <w:proofErr w:type="spellStart"/>
-      <w:r>
-        <w:t>writeDouble</w:t>
-      </w:r>
-      <w:proofErr w:type="spellEnd"/>
-      <w:r>
-        <w:t>( time );</w:t>
+        <w:t>sgct::SharedData::Instance()-&gt;writeDouble( time );</w:t>
       </w:r>
     </w:p>
     <w:p>
@@ -5440,24 +3579,14 @@
       <w:pPr>
         <w:pStyle w:val="Code"/>
       </w:pPr>
-      <w:proofErr w:type="gramStart"/>
       <w:r>
         <w:rPr>
           <w:color w:val="0000FF"/>
         </w:rPr>
         <w:t>void</w:t>
       </w:r>
-      <w:proofErr w:type="gramEnd"/>
-      <w:r>
-        <w:t xml:space="preserve"> </w:t>
-      </w:r>
-      <w:proofErr w:type="spellStart"/>
-      <w:r>
-        <w:t>myDecodeFun</w:t>
-      </w:r>
-      <w:proofErr w:type="spellEnd"/>
-      <w:r>
-        <w:t>()</w:t>
+      <w:r>
+        <w:t xml:space="preserve"> myDecodeFun()</w:t>
       </w:r>
     </w:p>
     <w:p>
@@ -5474,38 +3603,7 @@
       </w:pPr>
       <w:r>
         <w:tab/>
-      </w:r>
-      <w:proofErr w:type="gramStart"/>
-      <w:r>
-        <w:t>time</w:t>
-      </w:r>
-      <w:proofErr w:type="gramEnd"/>
-      <w:r>
-        <w:t xml:space="preserve"> = </w:t>
-      </w:r>
-      <w:proofErr w:type="spellStart"/>
-      <w:r>
-        <w:t>sgct</w:t>
-      </w:r>
-      <w:proofErr w:type="spellEnd"/>
-      <w:r>
-        <w:t>::</w:t>
-      </w:r>
-      <w:proofErr w:type="spellStart"/>
-      <w:r>
-        <w:t>SharedData</w:t>
-      </w:r>
-      <w:proofErr w:type="spellEnd"/>
-      <w:r>
-        <w:t>::Instance()-&gt;</w:t>
-      </w:r>
-      <w:proofErr w:type="spellStart"/>
-      <w:r>
-        <w:t>readDouble</w:t>
-      </w:r>
-      <w:proofErr w:type="spellEnd"/>
-      <w:r>
-        <w:t>();</w:t>
+        <w:t>time = sgct::SharedData::Instance()-&gt;readDouble();</w:t>
       </w:r>
     </w:p>
     <w:p>
@@ -5525,24 +3623,14 @@
       <w:pPr>
         <w:pStyle w:val="Code"/>
       </w:pPr>
-      <w:proofErr w:type="gramStart"/>
       <w:r>
         <w:rPr>
           <w:color w:val="0000FF"/>
         </w:rPr>
         <w:t>void</w:t>
       </w:r>
-      <w:proofErr w:type="gramEnd"/>
-      <w:r>
-        <w:t xml:space="preserve"> </w:t>
-      </w:r>
-      <w:proofErr w:type="spellStart"/>
-      <w:r>
-        <w:t>myPreDrawFun</w:t>
-      </w:r>
-      <w:proofErr w:type="spellEnd"/>
-      <w:r>
-        <w:t>()</w:t>
+      <w:r>
+        <w:t xml:space="preserve"> myPreDrawFun()</w:t>
       </w:r>
     </w:p>
     <w:p>
@@ -5560,7 +3648,6 @@
       <w:r>
         <w:tab/>
       </w:r>
-      <w:proofErr w:type="gramStart"/>
       <w:r>
         <w:rPr>
           <w:color w:val="0000FF"/>
@@ -5568,27 +3655,7 @@
         <w:t>if</w:t>
       </w:r>
       <w:r>
-        <w:t>(</w:t>
-      </w:r>
-      <w:proofErr w:type="gramEnd"/>
-      <w:r>
-        <w:t xml:space="preserve"> </w:t>
-      </w:r>
-      <w:proofErr w:type="spellStart"/>
-      <w:r>
-        <w:t>gEngine</w:t>
-      </w:r>
-      <w:proofErr w:type="spellEnd"/>
-      <w:r>
-        <w:t>-&gt;</w:t>
-      </w:r>
-      <w:proofErr w:type="spellStart"/>
-      <w:r>
-        <w:t>isMaster</w:t>
-      </w:r>
-      <w:proofErr w:type="spellEnd"/>
-      <w:r>
-        <w:t>() )</w:t>
+        <w:t>( gEngine-&gt;isMaster() )</w:t>
       </w:r>
     </w:p>
     <w:p>
@@ -5611,22 +3678,7 @@
       </w:r>
       <w:r>
         <w:tab/>
-      </w:r>
-      <w:proofErr w:type="gramStart"/>
-      <w:r>
-        <w:t>time</w:t>
-      </w:r>
-      <w:proofErr w:type="gramEnd"/>
-      <w:r>
-        <w:t xml:space="preserve"> = </w:t>
-      </w:r>
-      <w:proofErr w:type="spellStart"/>
-      <w:r>
-        <w:t>glfwGetTime</w:t>
-      </w:r>
-      <w:proofErr w:type="spellEnd"/>
-      <w:r>
-        <w:t>();</w:t>
+        <w:t>time = glfwGetTime();</w:t>
       </w:r>
     </w:p>
     <w:p>
@@ -5692,109 +3744,24 @@
       <w:pPr>
         <w:pStyle w:val="Code"/>
       </w:pPr>
-      <w:proofErr w:type="spellStart"/>
-      <w:proofErr w:type="gramStart"/>
-      <w:r>
-        <w:t>gEngine</w:t>
-      </w:r>
-      <w:proofErr w:type="spellEnd"/>
-      <w:proofErr w:type="gramEnd"/>
-      <w:r>
-        <w:t>-&gt;</w:t>
-      </w:r>
-      <w:proofErr w:type="spellStart"/>
-      <w:r>
-        <w:t>setPreDrawFunction</w:t>
-      </w:r>
-      <w:proofErr w:type="spellEnd"/>
-      <w:r>
-        <w:t xml:space="preserve">( </w:t>
-      </w:r>
-      <w:proofErr w:type="spellStart"/>
-      <w:r>
-        <w:t>myPreDrawFun</w:t>
-      </w:r>
-      <w:proofErr w:type="spellEnd"/>
-      <w:r>
-        <w:t xml:space="preserve"> );</w:t>
-      </w:r>
-    </w:p>
-    <w:p>
-      <w:pPr>
-        <w:pStyle w:val="Code"/>
-      </w:pPr>
-      <w:proofErr w:type="spellStart"/>
-      <w:proofErr w:type="gramStart"/>
-      <w:r>
-        <w:t>sgct</w:t>
-      </w:r>
-      <w:proofErr w:type="spellEnd"/>
-      <w:proofErr w:type="gramEnd"/>
-      <w:r>
-        <w:t>::</w:t>
-      </w:r>
-      <w:proofErr w:type="spellStart"/>
-      <w:r>
-        <w:t>SharedData</w:t>
-      </w:r>
-      <w:proofErr w:type="spellEnd"/>
-      <w:r>
-        <w:t>::Instance()-&gt;</w:t>
-      </w:r>
-      <w:proofErr w:type="spellStart"/>
-      <w:r>
-        <w:t>setEncodeFunction</w:t>
-      </w:r>
-      <w:proofErr w:type="spellEnd"/>
-      <w:r>
-        <w:t>(</w:t>
-      </w:r>
-      <w:proofErr w:type="spellStart"/>
-      <w:r>
-        <w:t>myEncodeFun</w:t>
-      </w:r>
-      <w:proofErr w:type="spellEnd"/>
-      <w:r>
-        <w:t>);</w:t>
-      </w:r>
-    </w:p>
-    <w:p>
-      <w:pPr>
-        <w:pStyle w:val="Code"/>
-      </w:pPr>
-      <w:proofErr w:type="spellStart"/>
-      <w:proofErr w:type="gramStart"/>
-      <w:r>
-        <w:t>sgct</w:t>
-      </w:r>
-      <w:proofErr w:type="spellEnd"/>
-      <w:proofErr w:type="gramEnd"/>
-      <w:r>
-        <w:t>::</w:t>
-      </w:r>
-      <w:proofErr w:type="spellStart"/>
-      <w:r>
-        <w:t>SharedData</w:t>
-      </w:r>
-      <w:proofErr w:type="spellEnd"/>
-      <w:r>
-        <w:t>::Instance()-&gt;</w:t>
-      </w:r>
-      <w:proofErr w:type="spellStart"/>
-      <w:r>
-        <w:t>setDecodeFunction</w:t>
-      </w:r>
-      <w:proofErr w:type="spellEnd"/>
-      <w:r>
-        <w:t>(</w:t>
-      </w:r>
-      <w:proofErr w:type="spellStart"/>
-      <w:r>
-        <w:t>myDecodeFun</w:t>
-      </w:r>
-      <w:proofErr w:type="spellEnd"/>
-      <w:r>
-        <w:t>);</w:t>
+      <w:r>
+        <w:t>gEngine-&gt;setPreDrawFunction( myPreDrawFun );</w:t>
+      </w:r>
+    </w:p>
+    <w:p>
+      <w:pPr>
+        <w:pStyle w:val="Code"/>
+      </w:pPr>
+      <w:r>
+        <w:t>sgct::SharedData::Instance()-&gt;setEncodeFunction(myEncodeFun);</w:t>
+      </w:r>
+    </w:p>
+    <w:p>
+      <w:pPr>
+        <w:pStyle w:val="Code"/>
+      </w:pPr>
+      <w:r>
+        <w:t>sgct::SharedData::Instance()-&gt;setDecodeFunction(myDecodeFun);</w:t>
       </w:r>
     </w:p>
     <w:p>
@@ -5861,14 +3828,12 @@
       <w:pPr>
         <w:pStyle w:val="Code"/>
       </w:pPr>
-      <w:proofErr w:type="gramStart"/>
       <w:r>
         <w:rPr>
           <w:color w:val="0000FF"/>
         </w:rPr>
         <w:t>float</w:t>
       </w:r>
-      <w:proofErr w:type="gramEnd"/>
       <w:r>
         <w:t xml:space="preserve"> speed = 50.0f;</w:t>
       </w:r>
@@ -5877,24 +3842,15 @@
       <w:pPr>
         <w:pStyle w:val="Code"/>
       </w:pPr>
-      <w:proofErr w:type="spellStart"/>
-      <w:proofErr w:type="gramStart"/>
-      <w:r>
-        <w:t>glRotatef</w:t>
-      </w:r>
-      <w:proofErr w:type="spellEnd"/>
-      <w:r>
-        <w:t>(</w:t>
-      </w:r>
-      <w:proofErr w:type="spellStart"/>
-      <w:proofErr w:type="gramEnd"/>
+      <w:r>
+        <w:t>glRotatef(</w:t>
+      </w:r>
       <w:r>
         <w:rPr>
           <w:color w:val="0000FF"/>
         </w:rPr>
         <w:t>static_cast</w:t>
       </w:r>
-      <w:proofErr w:type="spellEnd"/>
       <w:r>
         <w:t>&lt;</w:t>
       </w:r>
@@ -5925,15 +3881,133 @@
         <w:rPr>
           <w:lang w:val="en-US"/>
         </w:rPr>
-        <w:t xml:space="preserve">Download the source code and project files here:  </w:t>
-      </w:r>
-      <w:r>
-        <w:rPr>
-          <w:highlight w:val="yellow"/>
-          <w:lang w:val="en-US"/>
-        </w:rPr>
-        <w:t>www…..</w:t>
-      </w:r>
+        <w:t xml:space="preserve">Download the source code and project files </w:t>
+      </w:r>
+      <w:r>
+        <w:rPr>
+          <w:lang w:val="en-US"/>
+        </w:rPr>
+        <w:t xml:space="preserve">at the </w:t>
+      </w:r>
+      <w:hyperlink r:id="rId11" w:history="1">
+        <w:r>
+          <w:rPr>
+            <w:rStyle w:val="Hyperlink"/>
+            <w:lang w:val="en-US"/>
+          </w:rPr>
+          <w:t>c-student wiki</w:t>
+        </w:r>
+      </w:hyperlink>
+      <w:r>
+        <w:rPr>
+          <w:lang w:val="en-US"/>
+        </w:rPr>
+        <w:t>.</w:t>
+      </w:r>
+    </w:p>
+    <w:p>
+      <w:pPr>
+        <w:rPr>
+          <w:lang w:val="en-US"/>
+        </w:rPr>
+      </w:pPr>
+      <w:r>
+        <w:rPr>
+          <w:lang w:val="en-US"/>
+        </w:rPr>
+        <w:br w:type="page"/>
+      </w:r>
+    </w:p>
+    <w:p>
+      <w:pPr>
+        <w:pStyle w:val="Heading2"/>
+        <w:rPr>
+          <w:lang w:val="en-US"/>
+        </w:rPr>
+      </w:pPr>
+      <w:r>
+        <w:rPr>
+          <w:lang w:val="en-US"/>
+        </w:rPr>
+        <w:lastRenderedPageBreak/>
+        <w:t>Tutorials</w:t>
+      </w:r>
+    </w:p>
+    <w:p>
+      <w:pPr>
+        <w:pStyle w:val="Heading2"/>
+        <w:rPr>
+          <w:lang w:val="en-US"/>
+        </w:rPr>
+      </w:pPr>
+      <w:r>
+        <w:rPr>
+          <w:lang w:val="en-US"/>
+        </w:rPr>
+        <w:t>Spinning triangle</w:t>
+      </w:r>
+    </w:p>
+    <w:p>
+      <w:pPr>
+        <w:rPr>
+          <w:lang w:val="en-US"/>
+        </w:rPr>
+      </w:pPr>
+      <w:r>
+        <w:rPr>
+          <w:lang w:val="en-US"/>
+        </w:rPr>
+        <w:t xml:space="preserve">This tutorial will teach you how to create a spinning triangle (single polygon), colorize it and synchronize it on a cluster. </w:t>
+      </w:r>
+    </w:p>
+    <w:p>
+      <w:pPr>
+        <w:pStyle w:val="Heading3"/>
+        <w:rPr>
+          <w:lang w:val="en-US"/>
+        </w:rPr>
+      </w:pPr>
+      <w:r>
+        <w:rPr>
+          <w:lang w:val="en-US"/>
+        </w:rPr>
+        <w:t>Step 1</w:t>
+      </w:r>
+    </w:p>
+    <w:p>
+      <w:pPr>
+        <w:rPr>
+          <w:lang w:val="en-US"/>
+        </w:rPr>
+      </w:pPr>
+      <w:bookmarkStart w:id="0" w:name="_GoBack"/>
+      <w:r>
+        <w:rPr>
+          <w:lang w:val="en-US"/>
+        </w:rPr>
+        <w:t>Create a cpp file and name it main.cpp. Start with including SGCT and create an pointer to the Engine class.</w:t>
+      </w:r>
+    </w:p>
+    <w:bookmarkEnd w:id="0"/>
+    <w:p>
+      <w:pPr>
+        <w:rPr>
+          <w:lang w:val="en-US"/>
+        </w:rPr>
+      </w:pPr>
+      <w:r>
+        <w:rPr>
+          <w:lang w:val="en-US"/>
+        </w:rPr>
+        <w:t>&lt;code&gt;</w:t>
+      </w:r>
+    </w:p>
+    <w:p>
+      <w:pPr>
+        <w:rPr>
+          <w:lang w:val="en-US"/>
+        </w:rPr>
+      </w:pPr>
     </w:p>
     <w:p>
       <w:pPr>
@@ -5971,7 +4045,7 @@
       </w:pPr>
     </w:p>
     <w:sectPr>
-      <w:footerReference w:type="default" r:id="rId11"/>
+      <w:footerReference w:type="default" r:id="rId12"/>
       <w:pgSz w:w="11906" w:h="16838"/>
       <w:pgMar w:top="1417" w:right="1417" w:bottom="1417" w:left="1417" w:header="708" w:footer="708" w:gutter="0"/>
       <w:cols w:space="708"/>
@@ -6071,7 +4145,7 @@
                 <w:sz w:val="18"/>
                 <w:szCs w:val="18"/>
               </w:rPr>
-              <w:t>6</w:t>
+              <w:t>9</w:t>
             </w:r>
             <w:r>
               <w:rPr>
@@ -6119,7 +4193,7 @@
                 <w:sz w:val="18"/>
                 <w:szCs w:val="18"/>
               </w:rPr>
-              <w:t>8</w:t>
+              <w:t>9</w:t>
             </w:r>
             <w:r>
               <w:rPr>
@@ -7156,6 +5230,17 @@
     <w:uiPriority w:val="99"/>
     <w:rsid w:val="005A67A9"/>
   </w:style>
+  <w:style w:type="character" w:styleId="Hyperlink">
+    <w:name w:val="Hyperlink"/>
+    <w:basedOn w:val="DefaultParagraphFont"/>
+    <w:uiPriority w:val="99"/>
+    <w:unhideWhenUsed/>
+    <w:rsid w:val="002E3DFC"/>
+    <w:rPr>
+      <w:color w:val="0000FF" w:themeColor="hyperlink"/>
+      <w:u w:val="single"/>
+    </w:rPr>
+  </w:style>
 </w:styles>
 </file>
 
@@ -7587,6 +5672,17 @@
     <w:uiPriority w:val="99"/>
     <w:rsid w:val="005A67A9"/>
   </w:style>
+  <w:style w:type="character" w:styleId="Hyperlink">
+    <w:name w:val="Hyperlink"/>
+    <w:basedOn w:val="DefaultParagraphFont"/>
+    <w:uiPriority w:val="99"/>
+    <w:unhideWhenUsed/>
+    <w:rsid w:val="002E3DFC"/>
+    <w:rPr>
+      <w:color w:val="0000FF" w:themeColor="hyperlink"/>
+      <w:u w:val="single"/>
+    </w:rPr>
+  </w:style>
 </w:styles>
 </file>
 
@@ -7880,7 +5976,7 @@
 </file>
 
 <file path=customXml/itemProps1.xml><?xml version="1.0" encoding="utf-8"?>
-<ds:datastoreItem xmlns:ds="http://schemas.openxmlformats.org/officeDocument/2006/customXml" ds:itemID="{C501D05F-C43A-4D2B-844E-C758B64553BD}">
+<ds:datastoreItem xmlns:ds="http://schemas.openxmlformats.org/officeDocument/2006/customXml" ds:itemID="{B00B5B21-D13D-414E-B9E5-61ED9C6AD686}">
   <ds:schemaRefs>
     <ds:schemaRef ds:uri="http://schemas.openxmlformats.org/officeDocument/2006/bibliography"/>
   </ds:schemaRefs>

</xml_diff>

<commit_message>
Updated documents and project files.
</commit_message>
<xml_diff>
--- a/SGCT_users_guide.docx
+++ b/SGCT_users_guide.docx
@@ -190,7 +190,21 @@
         <w:rPr>
           <w:lang w:val="en-US"/>
         </w:rPr>
-        <w:t>GLSL shader management</w:t>
+        <w:t xml:space="preserve">GLSL </w:t>
+      </w:r>
+      <w:proofErr w:type="spellStart"/>
+      <w:r>
+        <w:rPr>
+          <w:lang w:val="en-US"/>
+        </w:rPr>
+        <w:t>shader</w:t>
+      </w:r>
+      <w:proofErr w:type="spellEnd"/>
+      <w:r>
+        <w:rPr>
+          <w:lang w:val="en-US"/>
+        </w:rPr>
+        <w:t xml:space="preserve"> management</w:t>
       </w:r>
     </w:p>
     <w:p>
@@ -204,12 +218,14 @@
           <w:lang w:val="en-US"/>
         </w:rPr>
       </w:pPr>
+      <w:proofErr w:type="spellStart"/>
       <w:r>
         <w:rPr>
           <w:lang w:val="en-US"/>
         </w:rPr>
         <w:t>Freetype</w:t>
       </w:r>
+      <w:proofErr w:type="spellEnd"/>
       <w:r>
         <w:rPr>
           <w:lang w:val="en-US"/>
@@ -270,6 +286,7 @@
         </w:rPr>
         <w:t xml:space="preserve">External TCP control interface (telnet, GUI applications, Android apps, </w:t>
       </w:r>
+      <w:proofErr w:type="spellStart"/>
       <w:r>
         <w:rPr>
           <w:lang w:val="en-US"/>
@@ -280,7 +297,14 @@
         <w:rPr>
           <w:lang w:val="en-US"/>
         </w:rPr>
-        <w:t>OS apps)</w:t>
+        <w:t>OS</w:t>
+      </w:r>
+      <w:proofErr w:type="spellEnd"/>
+      <w:r>
+        <w:rPr>
+          <w:lang w:val="en-US"/>
+        </w:rPr>
+        <w:t xml:space="preserve"> apps)</w:t>
       </w:r>
     </w:p>
     <w:p>
@@ -367,7 +391,21 @@
         <w:rPr>
           <w:lang w:val="en-US"/>
         </w:rPr>
-        <w:t xml:space="preserve">Windows only at the moment (Visual Studio and MinGW) but will support more platforms in the future. </w:t>
+        <w:t xml:space="preserve">Windows only at the moment (Visual Studio and </w:t>
+      </w:r>
+      <w:proofErr w:type="spellStart"/>
+      <w:r>
+        <w:rPr>
+          <w:lang w:val="en-US"/>
+        </w:rPr>
+        <w:t>MinGW</w:t>
+      </w:r>
+      <w:proofErr w:type="spellEnd"/>
+      <w:r>
+        <w:rPr>
+          <w:lang w:val="en-US"/>
+        </w:rPr>
+        <w:t xml:space="preserve">) but will support more platforms in the future. </w:t>
       </w:r>
       <w:r>
         <w:rPr>
@@ -483,12 +521,14 @@
           <w:lang w:val="en-US"/>
         </w:rPr>
       </w:pPr>
+      <w:proofErr w:type="spellStart"/>
       <w:r>
         <w:rPr>
           <w:lang w:val="en-US"/>
         </w:rPr>
         <w:t>FontManager</w:t>
       </w:r>
+      <w:proofErr w:type="spellEnd"/>
     </w:p>
     <w:p>
       <w:pPr>
@@ -501,12 +541,14 @@
           <w:lang w:val="en-US"/>
         </w:rPr>
       </w:pPr>
+      <w:proofErr w:type="spellStart"/>
       <w:r>
         <w:rPr>
           <w:lang w:val="en-US"/>
         </w:rPr>
         <w:t>MessageHandler</w:t>
       </w:r>
+      <w:proofErr w:type="spellEnd"/>
     </w:p>
     <w:p>
       <w:pPr>
@@ -519,12 +561,14 @@
           <w:lang w:val="en-US"/>
         </w:rPr>
       </w:pPr>
+      <w:proofErr w:type="spellStart"/>
       <w:r>
         <w:rPr>
           <w:lang w:val="en-US"/>
         </w:rPr>
         <w:t>ShaderManager</w:t>
       </w:r>
+      <w:proofErr w:type="spellEnd"/>
     </w:p>
     <w:p>
       <w:pPr>
@@ -537,12 +581,14 @@
           <w:lang w:val="en-US"/>
         </w:rPr>
       </w:pPr>
+      <w:proofErr w:type="spellStart"/>
       <w:r>
         <w:rPr>
           <w:lang w:val="en-US"/>
         </w:rPr>
         <w:t>ShaderProgram</w:t>
       </w:r>
+      <w:proofErr w:type="spellEnd"/>
     </w:p>
     <w:p>
       <w:pPr>
@@ -555,12 +601,14 @@
           <w:lang w:val="en-US"/>
         </w:rPr>
       </w:pPr>
+      <w:proofErr w:type="spellStart"/>
       <w:r>
         <w:rPr>
           <w:lang w:val="en-US"/>
         </w:rPr>
         <w:t>SharedData</w:t>
       </w:r>
+      <w:proofErr w:type="spellEnd"/>
     </w:p>
     <w:p>
       <w:pPr>
@@ -573,12 +621,14 @@
           <w:lang w:val="en-US"/>
         </w:rPr>
       </w:pPr>
+      <w:proofErr w:type="spellStart"/>
       <w:r>
         <w:rPr>
           <w:lang w:val="en-US"/>
         </w:rPr>
         <w:t>TextureManager</w:t>
       </w:r>
+      <w:proofErr w:type="spellEnd"/>
     </w:p>
     <w:p>
       <w:pPr>
@@ -620,24 +670,40 @@
           <w:lang w:val="en-US"/>
         </w:rPr>
       </w:pPr>
+      <w:proofErr w:type="spellStart"/>
       <w:r>
         <w:rPr>
           <w:lang w:val="en-US"/>
         </w:rPr>
         <w:t>FontManager</w:t>
       </w:r>
-    </w:p>
-    <w:p>
-      <w:pPr>
-        <w:rPr>
-          <w:lang w:val="en-US"/>
-        </w:rPr>
-      </w:pPr>
-      <w:r>
-        <w:rPr>
-          <w:lang w:val="en-US"/>
-        </w:rPr>
-        <w:t>This is a singleton that manages, reads and renders Freetype fonts.</w:t>
+      <w:proofErr w:type="spellEnd"/>
+    </w:p>
+    <w:p>
+      <w:pPr>
+        <w:rPr>
+          <w:lang w:val="en-US"/>
+        </w:rPr>
+      </w:pPr>
+      <w:r>
+        <w:rPr>
+          <w:lang w:val="en-US"/>
+        </w:rPr>
+        <w:t xml:space="preserve">This is a singleton that manages, reads and renders </w:t>
+      </w:r>
+      <w:proofErr w:type="spellStart"/>
+      <w:r>
+        <w:rPr>
+          <w:lang w:val="en-US"/>
+        </w:rPr>
+        <w:t>Freetype</w:t>
+      </w:r>
+      <w:proofErr w:type="spellEnd"/>
+      <w:r>
+        <w:rPr>
+          <w:lang w:val="en-US"/>
+        </w:rPr>
+        <w:t xml:space="preserve"> fonts.</w:t>
       </w:r>
     </w:p>
     <w:p>
@@ -647,12 +713,14 @@
           <w:lang w:val="en-US"/>
         </w:rPr>
       </w:pPr>
+      <w:proofErr w:type="spellStart"/>
       <w:r>
         <w:rPr>
           <w:lang w:val="en-US"/>
         </w:rPr>
         <w:t>MessageHandler</w:t>
       </w:r>
+      <w:proofErr w:type="spellEnd"/>
     </w:p>
     <w:p>
       <w:pPr>
@@ -680,24 +748,40 @@
           <w:lang w:val="en-US"/>
         </w:rPr>
       </w:pPr>
+      <w:proofErr w:type="spellStart"/>
       <w:r>
         <w:rPr>
           <w:lang w:val="en-US"/>
         </w:rPr>
         <w:t>ShaderManager</w:t>
       </w:r>
-    </w:p>
-    <w:p>
-      <w:pPr>
-        <w:rPr>
-          <w:lang w:val="en-US"/>
-        </w:rPr>
-      </w:pPr>
-      <w:r>
-        <w:rPr>
-          <w:lang w:val="en-US"/>
-        </w:rPr>
-        <w:t>This is a singleton that manages, reads and sets GLSL shader programs.</w:t>
+      <w:proofErr w:type="spellEnd"/>
+    </w:p>
+    <w:p>
+      <w:pPr>
+        <w:rPr>
+          <w:lang w:val="en-US"/>
+        </w:rPr>
+      </w:pPr>
+      <w:r>
+        <w:rPr>
+          <w:lang w:val="en-US"/>
+        </w:rPr>
+        <w:t xml:space="preserve">This is a singleton that manages, reads and sets GLSL </w:t>
+      </w:r>
+      <w:proofErr w:type="spellStart"/>
+      <w:r>
+        <w:rPr>
+          <w:lang w:val="en-US"/>
+        </w:rPr>
+        <w:t>shader</w:t>
+      </w:r>
+      <w:proofErr w:type="spellEnd"/>
+      <w:r>
+        <w:rPr>
+          <w:lang w:val="en-US"/>
+        </w:rPr>
+        <w:t xml:space="preserve"> programs.</w:t>
       </w:r>
     </w:p>
     <w:p>
@@ -707,24 +791,54 @@
           <w:lang w:val="en-US"/>
         </w:rPr>
       </w:pPr>
+      <w:proofErr w:type="spellStart"/>
       <w:r>
         <w:rPr>
           <w:lang w:val="en-US"/>
         </w:rPr>
         <w:t>ShaderProgram</w:t>
       </w:r>
-    </w:p>
-    <w:p>
-      <w:pPr>
-        <w:rPr>
-          <w:lang w:val="en-US"/>
-        </w:rPr>
-      </w:pPr>
-      <w:r>
-        <w:rPr>
-          <w:lang w:val="en-US"/>
-        </w:rPr>
-        <w:t>With this class a user can bypass the ShaderManager and access shader programs directly.</w:t>
+      <w:proofErr w:type="spellEnd"/>
+    </w:p>
+    <w:p>
+      <w:pPr>
+        <w:rPr>
+          <w:lang w:val="en-US"/>
+        </w:rPr>
+      </w:pPr>
+      <w:r>
+        <w:rPr>
+          <w:lang w:val="en-US"/>
+        </w:rPr>
+        <w:t xml:space="preserve">With this class a user can bypass the </w:t>
+      </w:r>
+      <w:proofErr w:type="spellStart"/>
+      <w:r>
+        <w:rPr>
+          <w:lang w:val="en-US"/>
+        </w:rPr>
+        <w:t>ShaderManager</w:t>
+      </w:r>
+      <w:proofErr w:type="spellEnd"/>
+      <w:r>
+        <w:rPr>
+          <w:lang w:val="en-US"/>
+        </w:rPr>
+        <w:t xml:space="preserve"> and access </w:t>
+      </w:r>
+      <w:proofErr w:type="spellStart"/>
+      <w:r>
+        <w:rPr>
+          <w:lang w:val="en-US"/>
+        </w:rPr>
+        <w:t>shader</w:t>
+      </w:r>
+      <w:proofErr w:type="spellEnd"/>
+      <w:r>
+        <w:rPr>
+          <w:lang w:val="en-US"/>
+        </w:rPr>
+        <w:t xml:space="preserve"> programs directly.</w:t>
       </w:r>
     </w:p>
     <w:p>
@@ -734,24 +848,40 @@
           <w:lang w:val="en-US"/>
         </w:rPr>
       </w:pPr>
+      <w:proofErr w:type="spellStart"/>
       <w:r>
         <w:rPr>
           <w:lang w:val="en-US"/>
         </w:rPr>
         <w:t>SharedData</w:t>
       </w:r>
-    </w:p>
-    <w:p>
-      <w:pPr>
-        <w:rPr>
-          <w:lang w:val="en-US"/>
-        </w:rPr>
-      </w:pPr>
-      <w:r>
-        <w:rPr>
-          <w:lang w:val="en-US"/>
-        </w:rPr>
-        <w:t>This class encodes and serializes different types (floats, doubles, integers, booleans, etc…) on the master and sends a single block of data to the slaves. The slaves use this class to decode and de-serialize the data back to its original form. The data container is dynamic and can be changed from frame to frame.</w:t>
+      <w:proofErr w:type="spellEnd"/>
+    </w:p>
+    <w:p>
+      <w:pPr>
+        <w:rPr>
+          <w:lang w:val="en-US"/>
+        </w:rPr>
+      </w:pPr>
+      <w:r>
+        <w:rPr>
+          <w:lang w:val="en-US"/>
+        </w:rPr>
+        <w:t xml:space="preserve">This class encodes and serializes different types (floats, doubles, integers, </w:t>
+      </w:r>
+      <w:proofErr w:type="spellStart"/>
+      <w:r>
+        <w:rPr>
+          <w:lang w:val="en-US"/>
+        </w:rPr>
+        <w:t>booleans</w:t>
+      </w:r>
+      <w:proofErr w:type="spellEnd"/>
+      <w:r>
+        <w:rPr>
+          <w:lang w:val="en-US"/>
+        </w:rPr>
+        <w:t>, etc…) on the master and sends a single block of data to the slaves. The slaves use this class to decode and de-serialize the data back to its original form. The data container is dynamic and can be changed from frame to frame.</w:t>
       </w:r>
     </w:p>
     <w:p>
@@ -761,24 +891,40 @@
           <w:lang w:val="en-US"/>
         </w:rPr>
       </w:pPr>
+      <w:proofErr w:type="spellStart"/>
       <w:r>
         <w:rPr>
           <w:lang w:val="en-US"/>
         </w:rPr>
         <w:t>TextureManager</w:t>
       </w:r>
-    </w:p>
-    <w:p>
-      <w:pPr>
-        <w:rPr>
-          <w:lang w:val="en-US"/>
-        </w:rPr>
-      </w:pPr>
-      <w:r>
-        <w:rPr>
-          <w:lang w:val="en-US"/>
-        </w:rPr>
-        <w:t>This is a singleton that managers, reads and sets PNG textures. It supports grayscale, alpha, RGB and RGBA</w:t>
+      <w:proofErr w:type="spellEnd"/>
+    </w:p>
+    <w:p>
+      <w:pPr>
+        <w:rPr>
+          <w:lang w:val="en-US"/>
+        </w:rPr>
+      </w:pPr>
+      <w:r>
+        <w:rPr>
+          <w:lang w:val="en-US"/>
+        </w:rPr>
+        <w:t xml:space="preserve">This is a singleton that managers, reads and sets PNG textures. It supports grayscale, alpha, </w:t>
+      </w:r>
+      <w:proofErr w:type="gramStart"/>
+      <w:r>
+        <w:rPr>
+          <w:lang w:val="en-US"/>
+        </w:rPr>
+        <w:t>RGB</w:t>
+      </w:r>
+      <w:proofErr w:type="gramEnd"/>
+      <w:r>
+        <w:rPr>
+          <w:lang w:val="en-US"/>
+        </w:rPr>
+        <w:t xml:space="preserve"> and RGBA</w:t>
       </w:r>
       <w:r>
         <w:rPr>
@@ -802,7 +948,21 @@
         <w:rPr>
           <w:lang w:val="en-US"/>
         </w:rPr>
-        <w:t xml:space="preserve"> filtering and mipmaps can be set as well.</w:t>
+        <w:t xml:space="preserve"> filtering and </w:t>
+      </w:r>
+      <w:proofErr w:type="spellStart"/>
+      <w:r>
+        <w:rPr>
+          <w:lang w:val="en-US"/>
+        </w:rPr>
+        <w:t>mipmaps</w:t>
+      </w:r>
+      <w:proofErr w:type="spellEnd"/>
+      <w:r>
+        <w:rPr>
+          <w:lang w:val="en-US"/>
+        </w:rPr>
+        <w:t xml:space="preserve"> can be set as well.</w:t>
       </w:r>
     </w:p>
     <w:p>
@@ -993,11 +1153,19 @@
           <w:lang w:val="en-US"/>
         </w:rPr>
       </w:pPr>
-      <w:r>
-        <w:rPr>
-          <w:lang w:val="en-US"/>
-        </w:rPr>
-        <w:t>Init OpenGL</w:t>
+      <w:proofErr w:type="spellStart"/>
+      <w:r>
+        <w:rPr>
+          <w:lang w:val="en-US"/>
+        </w:rPr>
+        <w:t>Init</w:t>
+      </w:r>
+      <w:proofErr w:type="spellEnd"/>
+      <w:r>
+        <w:rPr>
+          <w:lang w:val="en-US"/>
+        </w:rPr>
+        <w:t xml:space="preserve"> OpenGL</w:t>
       </w:r>
     </w:p>
     <w:p>
@@ -1250,7 +1418,21 @@
         <w:rPr>
           <w:lang w:val="en-US"/>
         </w:rPr>
-        <w:t xml:space="preserve"> The master doesn’t lock and wait if Nvidia’s swap barrier is active.</w:t>
+        <w:t xml:space="preserve"> The master doesn’t lock and wait if </w:t>
+      </w:r>
+      <w:proofErr w:type="spellStart"/>
+      <w:r>
+        <w:rPr>
+          <w:lang w:val="en-US"/>
+        </w:rPr>
+        <w:t>Nvidia’s</w:t>
+      </w:r>
+      <w:proofErr w:type="spellEnd"/>
+      <w:r>
+        <w:rPr>
+          <w:lang w:val="en-US"/>
+        </w:rPr>
+        <w:t xml:space="preserve"> swap barrier is active.</w:t>
       </w:r>
     </w:p>
     <w:p>
@@ -1283,7 +1465,21 @@
         <w:rPr>
           <w:lang w:val="en-US"/>
         </w:rPr>
-        <w:t>t and back buffers are swapped. Triple buffering should not be used on a cluster when the application waits for vertical sync. No callbacks can be set during this stage. If Nvidia’s swap barrier is active then the buffer swap will be synchronized using hardware across the cluster.</w:t>
+        <w:t xml:space="preserve">t and back buffers are swapped. Triple buffering should not be used on a cluster when the application waits for vertical sync. No callbacks can be set during this stage. If </w:t>
+      </w:r>
+      <w:proofErr w:type="spellStart"/>
+      <w:r>
+        <w:rPr>
+          <w:lang w:val="en-US"/>
+        </w:rPr>
+        <w:t>Nvidia’s</w:t>
+      </w:r>
+      <w:proofErr w:type="spellEnd"/>
+      <w:r>
+        <w:rPr>
+          <w:lang w:val="en-US"/>
+        </w:rPr>
+        <w:t xml:space="preserve"> swap barrier is active then the buffer swap will be synchronized using hardware across the cluster.</w:t>
       </w:r>
     </w:p>
     <w:p>
@@ -1341,14 +1537,24 @@
       <w:pPr>
         <w:pStyle w:val="Code"/>
       </w:pPr>
+      <w:proofErr w:type="gramStart"/>
       <w:r>
         <w:rPr>
           <w:color w:val="0000FF"/>
         </w:rPr>
         <w:t>void</w:t>
       </w:r>
-      <w:r>
-        <w:t xml:space="preserve"> setInitOGLFunction( </w:t>
+      <w:proofErr w:type="gramEnd"/>
+      <w:r>
+        <w:t xml:space="preserve"> </w:t>
+      </w:r>
+      <w:proofErr w:type="spellStart"/>
+      <w:r>
+        <w:t>setInitOGLFunction</w:t>
+      </w:r>
+      <w:proofErr w:type="spellEnd"/>
+      <w:r>
+        <w:t xml:space="preserve">( </w:t>
       </w:r>
       <w:r>
         <w:rPr>
@@ -1357,7 +1563,15 @@
         <w:t>void</w:t>
       </w:r>
       <w:r>
-        <w:t>(*fnPtr)(</w:t>
+        <w:t>(*</w:t>
+      </w:r>
+      <w:proofErr w:type="spellStart"/>
+      <w:r>
+        <w:t>fnPtr</w:t>
+      </w:r>
+      <w:proofErr w:type="spellEnd"/>
+      <w:r>
+        <w:t>)(</w:t>
       </w:r>
       <w:r>
         <w:rPr>
@@ -1373,14 +1587,24 @@
       <w:pPr>
         <w:pStyle w:val="Code"/>
       </w:pPr>
+      <w:proofErr w:type="gramStart"/>
       <w:r>
         <w:rPr>
           <w:color w:val="0000FF"/>
         </w:rPr>
         <w:t>void</w:t>
       </w:r>
-      <w:r>
-        <w:t xml:space="preserve"> setPreDrawFunction( </w:t>
+      <w:proofErr w:type="gramEnd"/>
+      <w:r>
+        <w:t xml:space="preserve"> </w:t>
+      </w:r>
+      <w:proofErr w:type="spellStart"/>
+      <w:r>
+        <w:t>setPreDrawFunction</w:t>
+      </w:r>
+      <w:proofErr w:type="spellEnd"/>
+      <w:r>
+        <w:t xml:space="preserve">( </w:t>
       </w:r>
       <w:r>
         <w:rPr>
@@ -1389,7 +1613,15 @@
         <w:t>void</w:t>
       </w:r>
       <w:r>
-        <w:t>(*fnPtr)(</w:t>
+        <w:t>(*</w:t>
+      </w:r>
+      <w:proofErr w:type="spellStart"/>
+      <w:r>
+        <w:t>fnPtr</w:t>
+      </w:r>
+      <w:proofErr w:type="spellEnd"/>
+      <w:r>
+        <w:t>)(</w:t>
       </w:r>
       <w:r>
         <w:rPr>
@@ -1405,14 +1637,24 @@
       <w:pPr>
         <w:pStyle w:val="Code"/>
       </w:pPr>
+      <w:proofErr w:type="gramStart"/>
       <w:r>
         <w:rPr>
           <w:color w:val="0000FF"/>
         </w:rPr>
         <w:t>void</w:t>
       </w:r>
-      <w:r>
-        <w:t xml:space="preserve"> setClearBufferFunction( </w:t>
+      <w:proofErr w:type="gramEnd"/>
+      <w:r>
+        <w:t xml:space="preserve"> </w:t>
+      </w:r>
+      <w:proofErr w:type="spellStart"/>
+      <w:r>
+        <w:t>setClearBufferFunction</w:t>
+      </w:r>
+      <w:proofErr w:type="spellEnd"/>
+      <w:r>
+        <w:t xml:space="preserve">( </w:t>
       </w:r>
       <w:r>
         <w:rPr>
@@ -1421,7 +1663,15 @@
         <w:t>void</w:t>
       </w:r>
       <w:r>
-        <w:t>(*fnPtr)(</w:t>
+        <w:t>(*</w:t>
+      </w:r>
+      <w:proofErr w:type="spellStart"/>
+      <w:r>
+        <w:t>fnPtr</w:t>
+      </w:r>
+      <w:proofErr w:type="spellEnd"/>
+      <w:r>
+        <w:t>)(</w:t>
       </w:r>
       <w:r>
         <w:rPr>
@@ -1437,14 +1687,24 @@
       <w:pPr>
         <w:pStyle w:val="Code"/>
       </w:pPr>
+      <w:proofErr w:type="gramStart"/>
       <w:r>
         <w:rPr>
           <w:color w:val="0000FF"/>
         </w:rPr>
         <w:t>void</w:t>
       </w:r>
-      <w:r>
-        <w:t xml:space="preserve"> setDrawFunction( </w:t>
+      <w:proofErr w:type="gramEnd"/>
+      <w:r>
+        <w:t xml:space="preserve"> </w:t>
+      </w:r>
+      <w:proofErr w:type="spellStart"/>
+      <w:r>
+        <w:t>setDrawFunction</w:t>
+      </w:r>
+      <w:proofErr w:type="spellEnd"/>
+      <w:r>
+        <w:t xml:space="preserve">( </w:t>
       </w:r>
       <w:r>
         <w:rPr>
@@ -1453,7 +1713,15 @@
         <w:t>void</w:t>
       </w:r>
       <w:r>
-        <w:t>(*fnPtr)(</w:t>
+        <w:t>(*</w:t>
+      </w:r>
+      <w:proofErr w:type="spellStart"/>
+      <w:r>
+        <w:t>fnPtr</w:t>
+      </w:r>
+      <w:proofErr w:type="spellEnd"/>
+      <w:r>
+        <w:t>)(</w:t>
       </w:r>
       <w:r>
         <w:rPr>
@@ -1469,14 +1737,24 @@
       <w:pPr>
         <w:pStyle w:val="Code"/>
       </w:pPr>
+      <w:proofErr w:type="gramStart"/>
       <w:r>
         <w:rPr>
           <w:color w:val="0000FF"/>
         </w:rPr>
         <w:t>void</w:t>
       </w:r>
-      <w:r>
-        <w:t xml:space="preserve"> setPostDrawFunction( </w:t>
+      <w:proofErr w:type="gramEnd"/>
+      <w:r>
+        <w:t xml:space="preserve"> </w:t>
+      </w:r>
+      <w:proofErr w:type="spellStart"/>
+      <w:r>
+        <w:t>setPostDrawFunction</w:t>
+      </w:r>
+      <w:proofErr w:type="spellEnd"/>
+      <w:r>
+        <w:t xml:space="preserve">( </w:t>
       </w:r>
       <w:r>
         <w:rPr>
@@ -1485,7 +1763,15 @@
         <w:t>void</w:t>
       </w:r>
       <w:r>
-        <w:t>(*fnPtr)(</w:t>
+        <w:t>(*</w:t>
+      </w:r>
+      <w:proofErr w:type="spellStart"/>
+      <w:r>
+        <w:t>fnPtr</w:t>
+      </w:r>
+      <w:proofErr w:type="spellEnd"/>
+      <w:r>
+        <w:t>)(</w:t>
       </w:r>
       <w:r>
         <w:rPr>
@@ -1521,14 +1807,24 @@
       <w:pPr>
         <w:pStyle w:val="Code"/>
       </w:pPr>
+      <w:proofErr w:type="gramStart"/>
       <w:r>
         <w:rPr>
           <w:color w:val="0000FF"/>
         </w:rPr>
         <w:t>void</w:t>
       </w:r>
-      <w:r>
-        <w:t xml:space="preserve"> setExternalControlCallback( </w:t>
+      <w:proofErr w:type="gramEnd"/>
+      <w:r>
+        <w:t xml:space="preserve"> </w:t>
+      </w:r>
+      <w:proofErr w:type="spellStart"/>
+      <w:r>
+        <w:t>setExternalControlCallback</w:t>
+      </w:r>
+      <w:proofErr w:type="spellEnd"/>
+      <w:r>
+        <w:t xml:space="preserve">( </w:t>
       </w:r>
       <w:r>
         <w:rPr>
@@ -1537,14 +1833,24 @@
         <w:t>void</w:t>
       </w:r>
       <w:r>
-        <w:t>(*fnPtr)(</w:t>
-      </w:r>
+        <w:t>(*</w:t>
+      </w:r>
+      <w:proofErr w:type="spellStart"/>
+      <w:r>
+        <w:t>fnPtr</w:t>
+      </w:r>
+      <w:proofErr w:type="spellEnd"/>
+      <w:r>
+        <w:t>)(</w:t>
+      </w:r>
+      <w:proofErr w:type="spellStart"/>
       <w:r>
         <w:rPr>
           <w:color w:val="0000FF"/>
         </w:rPr>
         <w:t>const</w:t>
       </w:r>
+      <w:proofErr w:type="spellEnd"/>
       <w:r>
         <w:t xml:space="preserve"> </w:t>
       </w:r>
@@ -1557,21 +1863,25 @@
       <w:r>
         <w:t xml:space="preserve"> *, </w:t>
       </w:r>
+      <w:proofErr w:type="spellStart"/>
       <w:r>
         <w:rPr>
           <w:color w:val="0000FF"/>
         </w:rPr>
         <w:t>int</w:t>
       </w:r>
+      <w:proofErr w:type="spellEnd"/>
       <w:r>
         <w:t xml:space="preserve">, </w:t>
       </w:r>
+      <w:proofErr w:type="spellStart"/>
       <w:r>
         <w:rPr>
           <w:color w:val="0000FF"/>
         </w:rPr>
         <w:t>int</w:t>
       </w:r>
+      <w:proofErr w:type="spellEnd"/>
       <w:r>
         <w:t>) );</w:t>
       </w:r>
@@ -1611,21 +1921,45 @@
         <w:rPr>
           <w:lang w:val="en-US"/>
         </w:rPr>
-        <w:t>The following functions can be found in the SharedData class to bind functions as callbacks during the Sync stage.</w:t>
-      </w:r>
-    </w:p>
-    <w:p>
-      <w:pPr>
-        <w:pStyle w:val="Code"/>
-      </w:pPr>
+        <w:t xml:space="preserve">The following functions can be found in the </w:t>
+      </w:r>
+      <w:proofErr w:type="spellStart"/>
+      <w:r>
+        <w:rPr>
+          <w:lang w:val="en-US"/>
+        </w:rPr>
+        <w:t>SharedData</w:t>
+      </w:r>
+      <w:proofErr w:type="spellEnd"/>
+      <w:r>
+        <w:rPr>
+          <w:lang w:val="en-US"/>
+        </w:rPr>
+        <w:t xml:space="preserve"> class to bind functions as callbacks during the Sync stage.</w:t>
+      </w:r>
+    </w:p>
+    <w:p>
+      <w:pPr>
+        <w:pStyle w:val="Code"/>
+      </w:pPr>
+      <w:proofErr w:type="gramStart"/>
       <w:r>
         <w:rPr>
           <w:color w:val="0000FF"/>
         </w:rPr>
         <w:t>void</w:t>
       </w:r>
-      <w:r>
-        <w:t xml:space="preserve"> setEncodeFunction( </w:t>
+      <w:proofErr w:type="gramEnd"/>
+      <w:r>
+        <w:t xml:space="preserve"> </w:t>
+      </w:r>
+      <w:proofErr w:type="spellStart"/>
+      <w:r>
+        <w:t>setEncodeFunction</w:t>
+      </w:r>
+      <w:proofErr w:type="spellEnd"/>
+      <w:r>
+        <w:t xml:space="preserve">( </w:t>
       </w:r>
       <w:r>
         <w:rPr>
@@ -1634,7 +1968,15 @@
         <w:t>void</w:t>
       </w:r>
       <w:r>
-        <w:t>(*fnPtr)(</w:t>
+        <w:t>(*</w:t>
+      </w:r>
+      <w:proofErr w:type="spellStart"/>
+      <w:r>
+        <w:t>fnPtr</w:t>
+      </w:r>
+      <w:proofErr w:type="spellEnd"/>
+      <w:r>
+        <w:t>)(</w:t>
       </w:r>
       <w:r>
         <w:rPr>
@@ -1650,14 +1992,24 @@
       <w:pPr>
         <w:pStyle w:val="Code"/>
       </w:pPr>
+      <w:proofErr w:type="gramStart"/>
       <w:r>
         <w:rPr>
           <w:color w:val="0000FF"/>
         </w:rPr>
         <w:t>void</w:t>
       </w:r>
-      <w:r>
-        <w:t xml:space="preserve"> setDecodeFunction( </w:t>
+      <w:proofErr w:type="gramEnd"/>
+      <w:r>
+        <w:t xml:space="preserve"> </w:t>
+      </w:r>
+      <w:proofErr w:type="spellStart"/>
+      <w:r>
+        <w:t>setDecodeFunction</w:t>
+      </w:r>
+      <w:proofErr w:type="spellEnd"/>
+      <w:r>
+        <w:t xml:space="preserve">( </w:t>
       </w:r>
       <w:r>
         <w:rPr>
@@ -1666,7 +2018,15 @@
         <w:t>void</w:t>
       </w:r>
       <w:r>
-        <w:t>(*fnPtr)(</w:t>
+        <w:t>(*</w:t>
+      </w:r>
+      <w:proofErr w:type="spellStart"/>
+      <w:r>
+        <w:t>fnPtr</w:t>
+      </w:r>
+      <w:proofErr w:type="spellEnd"/>
+      <w:r>
+        <w:t>)(</w:t>
       </w:r>
       <w:r>
         <w:rPr>
@@ -1770,11 +2130,19 @@
           <w:color w:val="17365D" w:themeColor="text2" w:themeShade="BF"/>
         </w:rPr>
       </w:pPr>
-      <w:r>
-        <w:rPr>
-          <w:color w:val="17365D" w:themeColor="text2" w:themeShade="BF"/>
-        </w:rPr>
-        <w:t>&lt;?xml version="1.0" ?&gt;</w:t>
+      <w:proofErr w:type="gramStart"/>
+      <w:r>
+        <w:rPr>
+          <w:color w:val="17365D" w:themeColor="text2" w:themeShade="BF"/>
+        </w:rPr>
+        <w:t>&lt;?xml</w:t>
+      </w:r>
+      <w:proofErr w:type="gramEnd"/>
+      <w:r>
+        <w:rPr>
+          <w:color w:val="17365D" w:themeColor="text2" w:themeShade="BF"/>
+        </w:rPr>
+        <w:t xml:space="preserve"> version="1.0" ?&gt;</w:t>
       </w:r>
     </w:p>
     <w:p>
@@ -1794,22 +2162,50 @@
         <w:rPr>
           <w:color w:val="17365D" w:themeColor="text2" w:themeShade="BF"/>
         </w:rPr>
-        <w:t>ster masterAddress="127.0.0.1"&gt;</w:t>
-      </w:r>
-    </w:p>
-    <w:p>
-      <w:pPr>
-        <w:pStyle w:val="Code"/>
-        <w:rPr>
-          <w:color w:val="17365D" w:themeColor="text2" w:themeShade="BF"/>
-        </w:rPr>
-      </w:pPr>
-      <w:r>
-        <w:rPr>
-          <w:color w:val="17365D" w:themeColor="text2" w:themeShade="BF"/>
-        </w:rPr>
-        <w:tab/>
-        <w:t>&lt;Node ip="12</w:t>
+        <w:t xml:space="preserve">ster </w:t>
+      </w:r>
+      <w:proofErr w:type="spellStart"/>
+      <w:r>
+        <w:rPr>
+          <w:color w:val="17365D" w:themeColor="text2" w:themeShade="BF"/>
+        </w:rPr>
+        <w:t>masterAddress</w:t>
+      </w:r>
+      <w:proofErr w:type="spellEnd"/>
+      <w:r>
+        <w:rPr>
+          <w:color w:val="17365D" w:themeColor="text2" w:themeShade="BF"/>
+        </w:rPr>
+        <w:t>="127.0.0.1"&gt;</w:t>
+      </w:r>
+    </w:p>
+    <w:p>
+      <w:pPr>
+        <w:pStyle w:val="Code"/>
+        <w:rPr>
+          <w:color w:val="17365D" w:themeColor="text2" w:themeShade="BF"/>
+        </w:rPr>
+      </w:pPr>
+      <w:r>
+        <w:rPr>
+          <w:color w:val="17365D" w:themeColor="text2" w:themeShade="BF"/>
+        </w:rPr>
+        <w:tab/>
+        <w:t xml:space="preserve">&lt;Node </w:t>
+      </w:r>
+      <w:proofErr w:type="spellStart"/>
+      <w:r>
+        <w:rPr>
+          <w:color w:val="17365D" w:themeColor="text2" w:themeShade="BF"/>
+        </w:rPr>
+        <w:t>ip</w:t>
+      </w:r>
+      <w:proofErr w:type="spellEnd"/>
+      <w:r>
+        <w:rPr>
+          <w:color w:val="17365D" w:themeColor="text2" w:themeShade="BF"/>
+        </w:rPr>
+        <w:t>="12</w:t>
       </w:r>
       <w:r>
         <w:rPr>
@@ -1836,7 +2232,21 @@
           <w:color w:val="17365D" w:themeColor="text2" w:themeShade="BF"/>
         </w:rPr>
         <w:tab/>
-        <w:t>&lt;Window fullscreen="false"&gt;</w:t>
+        <w:t xml:space="preserve">&lt;Window </w:t>
+      </w:r>
+      <w:proofErr w:type="spellStart"/>
+      <w:r>
+        <w:rPr>
+          <w:color w:val="17365D" w:themeColor="text2" w:themeShade="BF"/>
+        </w:rPr>
+        <w:t>fullscreen</w:t>
+      </w:r>
+      <w:proofErr w:type="spellEnd"/>
+      <w:r>
+        <w:rPr>
+          <w:color w:val="17365D" w:themeColor="text2" w:themeShade="BF"/>
+        </w:rPr>
+        <w:t>="false"&gt;</w:t>
       </w:r>
     </w:p>
     <w:p>
@@ -1890,34 +2300,61 @@
           <w:color w:val="17365D" w:themeColor="text2" w:themeShade="BF"/>
         </w:rPr>
         <w:tab/>
-        <w:t>&lt;Pos x="200" y="300" /&gt;</w:t>
-      </w:r>
-    </w:p>
-    <w:p>
-      <w:pPr>
-        <w:pStyle w:val="Code"/>
-        <w:rPr>
-          <w:color w:val="17365D" w:themeColor="text2" w:themeShade="BF"/>
-        </w:rPr>
-      </w:pPr>
-      <w:r>
-        <w:rPr>
-          <w:color w:val="17365D" w:themeColor="text2" w:themeShade="BF"/>
-        </w:rPr>
-        <w:tab/>
-      </w:r>
-      <w:r>
-        <w:rPr>
-          <w:color w:val="17365D" w:themeColor="text2" w:themeShade="BF"/>
-        </w:rPr>
-        <w:tab/>
-      </w:r>
-      <w:r>
-        <w:rPr>
-          <w:color w:val="17365D" w:themeColor="text2" w:themeShade="BF"/>
-        </w:rPr>
-        <w:tab/>
-        <w:t>&lt;!-- 16:9 aspect ratio --&gt;</w:t>
+        <w:t>&lt;</w:t>
+      </w:r>
+      <w:proofErr w:type="spellStart"/>
+      <w:r>
+        <w:rPr>
+          <w:color w:val="17365D" w:themeColor="text2" w:themeShade="BF"/>
+        </w:rPr>
+        <w:t>Pos</w:t>
+      </w:r>
+      <w:proofErr w:type="spellEnd"/>
+      <w:r>
+        <w:rPr>
+          <w:color w:val="17365D" w:themeColor="text2" w:themeShade="BF"/>
+        </w:rPr>
+        <w:t xml:space="preserve"> x="200" y="300" /&gt;</w:t>
+      </w:r>
+    </w:p>
+    <w:p>
+      <w:pPr>
+        <w:pStyle w:val="Code"/>
+        <w:rPr>
+          <w:color w:val="17365D" w:themeColor="text2" w:themeShade="BF"/>
+        </w:rPr>
+      </w:pPr>
+      <w:r>
+        <w:rPr>
+          <w:color w:val="17365D" w:themeColor="text2" w:themeShade="BF"/>
+        </w:rPr>
+        <w:tab/>
+      </w:r>
+      <w:r>
+        <w:rPr>
+          <w:color w:val="17365D" w:themeColor="text2" w:themeShade="BF"/>
+        </w:rPr>
+        <w:tab/>
+      </w:r>
+      <w:r>
+        <w:rPr>
+          <w:color w:val="17365D" w:themeColor="text2" w:themeShade="BF"/>
+        </w:rPr>
+        <w:tab/>
+      </w:r>
+      <w:proofErr w:type="gramStart"/>
+      <w:r>
+        <w:rPr>
+          <w:color w:val="17365D" w:themeColor="text2" w:themeShade="BF"/>
+        </w:rPr>
+        <w:t>&lt;!--</w:t>
+      </w:r>
+      <w:proofErr w:type="gramEnd"/>
+      <w:r>
+        <w:rPr>
+          <w:color w:val="17365D" w:themeColor="text2" w:themeShade="BF"/>
+        </w:rPr>
+        <w:t xml:space="preserve"> 16:9 aspect ratio --&gt;</w:t>
       </w:r>
     </w:p>
     <w:p>
@@ -2013,7 +2450,21 @@
           <w:color w:val="17365D" w:themeColor="text2" w:themeShade="BF"/>
         </w:rPr>
         <w:tab/>
-        <w:t>&lt;Pos x="0.0" y="0.0" /&gt;</w:t>
+        <w:t>&lt;</w:t>
+      </w:r>
+      <w:proofErr w:type="spellStart"/>
+      <w:r>
+        <w:rPr>
+          <w:color w:val="17365D" w:themeColor="text2" w:themeShade="BF"/>
+        </w:rPr>
+        <w:t>Pos</w:t>
+      </w:r>
+      <w:proofErr w:type="spellEnd"/>
+      <w:r>
+        <w:rPr>
+          <w:color w:val="17365D" w:themeColor="text2" w:themeShade="BF"/>
+        </w:rPr>
+        <w:t xml:space="preserve"> x="0.0" y="0.0" /&gt;</w:t>
       </w:r>
     </w:p>
     <w:p>
@@ -2067,74 +2518,109 @@
           <w:color w:val="17365D" w:themeColor="text2" w:themeShade="BF"/>
         </w:rPr>
         <w:tab/>
-        <w:t>&lt;Viewplane&gt;</w:t>
-      </w:r>
-    </w:p>
-    <w:p>
-      <w:pPr>
-        <w:pStyle w:val="Code"/>
-        <w:rPr>
-          <w:color w:val="17365D" w:themeColor="text2" w:themeShade="BF"/>
-        </w:rPr>
-      </w:pPr>
-      <w:r>
-        <w:rPr>
-          <w:color w:val="17365D" w:themeColor="text2" w:themeShade="BF"/>
-        </w:rPr>
-        <w:tab/>
-      </w:r>
-      <w:r>
-        <w:rPr>
-          <w:color w:val="17365D" w:themeColor="text2" w:themeShade="BF"/>
-        </w:rPr>
-        <w:tab/>
-      </w:r>
-      <w:r>
-        <w:rPr>
-          <w:color w:val="17365D" w:themeColor="text2" w:themeShade="BF"/>
-        </w:rPr>
-        <w:tab/>
-      </w:r>
-      <w:r>
-        <w:rPr>
-          <w:color w:val="17365D" w:themeColor="text2" w:themeShade="BF"/>
-        </w:rPr>
-        <w:tab/>
-        <w:t>&lt;!-- Lower left --&gt;</w:t>
-      </w:r>
-    </w:p>
-    <w:p>
-      <w:pPr>
-        <w:pStyle w:val="Code"/>
-        <w:rPr>
-          <w:color w:val="17365D" w:themeColor="text2" w:themeShade="BF"/>
-        </w:rPr>
-      </w:pPr>
-      <w:r>
-        <w:rPr>
-          <w:color w:val="17365D" w:themeColor="text2" w:themeShade="BF"/>
-        </w:rPr>
-        <w:tab/>
-      </w:r>
-      <w:r>
-        <w:rPr>
-          <w:color w:val="17365D" w:themeColor="text2" w:themeShade="BF"/>
-        </w:rPr>
-        <w:tab/>
-      </w:r>
-      <w:r>
-        <w:rPr>
-          <w:color w:val="17365D" w:themeColor="text2" w:themeShade="BF"/>
-        </w:rPr>
-        <w:tab/>
-      </w:r>
-      <w:r>
-        <w:rPr>
-          <w:color w:val="17365D" w:themeColor="text2" w:themeShade="BF"/>
-        </w:rPr>
-        <w:tab/>
-        <w:t>&lt;Pos</w:t>
-      </w:r>
+        <w:t>&lt;</w:t>
+      </w:r>
+      <w:proofErr w:type="spellStart"/>
+      <w:r>
+        <w:rPr>
+          <w:color w:val="17365D" w:themeColor="text2" w:themeShade="BF"/>
+        </w:rPr>
+        <w:t>Viewplane</w:t>
+      </w:r>
+      <w:proofErr w:type="spellEnd"/>
+      <w:r>
+        <w:rPr>
+          <w:color w:val="17365D" w:themeColor="text2" w:themeShade="BF"/>
+        </w:rPr>
+        <w:t>&gt;</w:t>
+      </w:r>
+    </w:p>
+    <w:p>
+      <w:pPr>
+        <w:pStyle w:val="Code"/>
+        <w:rPr>
+          <w:color w:val="17365D" w:themeColor="text2" w:themeShade="BF"/>
+        </w:rPr>
+      </w:pPr>
+      <w:r>
+        <w:rPr>
+          <w:color w:val="17365D" w:themeColor="text2" w:themeShade="BF"/>
+        </w:rPr>
+        <w:tab/>
+      </w:r>
+      <w:r>
+        <w:rPr>
+          <w:color w:val="17365D" w:themeColor="text2" w:themeShade="BF"/>
+        </w:rPr>
+        <w:tab/>
+      </w:r>
+      <w:r>
+        <w:rPr>
+          <w:color w:val="17365D" w:themeColor="text2" w:themeShade="BF"/>
+        </w:rPr>
+        <w:tab/>
+      </w:r>
+      <w:r>
+        <w:rPr>
+          <w:color w:val="17365D" w:themeColor="text2" w:themeShade="BF"/>
+        </w:rPr>
+        <w:tab/>
+      </w:r>
+      <w:proofErr w:type="gramStart"/>
+      <w:r>
+        <w:rPr>
+          <w:color w:val="17365D" w:themeColor="text2" w:themeShade="BF"/>
+        </w:rPr>
+        <w:t>&lt;!--</w:t>
+      </w:r>
+      <w:proofErr w:type="gramEnd"/>
+      <w:r>
+        <w:rPr>
+          <w:color w:val="17365D" w:themeColor="text2" w:themeShade="BF"/>
+        </w:rPr>
+        <w:t xml:space="preserve"> Lower left --&gt;</w:t>
+      </w:r>
+    </w:p>
+    <w:p>
+      <w:pPr>
+        <w:pStyle w:val="Code"/>
+        <w:rPr>
+          <w:color w:val="17365D" w:themeColor="text2" w:themeShade="BF"/>
+        </w:rPr>
+      </w:pPr>
+      <w:r>
+        <w:rPr>
+          <w:color w:val="17365D" w:themeColor="text2" w:themeShade="BF"/>
+        </w:rPr>
+        <w:tab/>
+      </w:r>
+      <w:r>
+        <w:rPr>
+          <w:color w:val="17365D" w:themeColor="text2" w:themeShade="BF"/>
+        </w:rPr>
+        <w:tab/>
+      </w:r>
+      <w:r>
+        <w:rPr>
+          <w:color w:val="17365D" w:themeColor="text2" w:themeShade="BF"/>
+        </w:rPr>
+        <w:tab/>
+      </w:r>
+      <w:r>
+        <w:rPr>
+          <w:color w:val="17365D" w:themeColor="text2" w:themeShade="BF"/>
+        </w:rPr>
+        <w:tab/>
+        <w:t>&lt;</w:t>
+      </w:r>
+      <w:proofErr w:type="spellStart"/>
+      <w:r>
+        <w:rPr>
+          <w:color w:val="17365D" w:themeColor="text2" w:themeShade="BF"/>
+        </w:rPr>
+        <w:t>Pos</w:t>
+      </w:r>
+      <w:proofErr w:type="spellEnd"/>
       <w:r>
         <w:rPr>
           <w:color w:val="17365D" w:themeColor="text2" w:themeShade="BF"/>
@@ -2172,139 +2658,207 @@
           <w:color w:val="17365D" w:themeColor="text2" w:themeShade="BF"/>
         </w:rPr>
         <w:tab/>
-        <w:t>&lt;!-- Upper left --&gt;</w:t>
-      </w:r>
-    </w:p>
-    <w:p>
-      <w:pPr>
-        <w:pStyle w:val="Code"/>
-        <w:rPr>
-          <w:color w:val="17365D" w:themeColor="text2" w:themeShade="BF"/>
-        </w:rPr>
-      </w:pPr>
-      <w:r>
-        <w:rPr>
-          <w:color w:val="17365D" w:themeColor="text2" w:themeShade="BF"/>
-        </w:rPr>
-        <w:tab/>
-      </w:r>
-      <w:r>
-        <w:rPr>
-          <w:color w:val="17365D" w:themeColor="text2" w:themeShade="BF"/>
-        </w:rPr>
-        <w:tab/>
-      </w:r>
-      <w:r>
-        <w:rPr>
-          <w:color w:val="17365D" w:themeColor="text2" w:themeShade="BF"/>
-        </w:rPr>
-        <w:tab/>
-      </w:r>
-      <w:r>
-        <w:rPr>
-          <w:color w:val="17365D" w:themeColor="text2" w:themeShade="BF"/>
-        </w:rPr>
-        <w:tab/>
-        <w:t>&lt;Po</w:t>
-      </w:r>
-      <w:r>
-        <w:rPr>
-          <w:color w:val="17365D" w:themeColor="text2" w:themeShade="BF"/>
-        </w:rPr>
-        <w:t>s x="-1.778" y="1.0" z="0.0" /&gt;</w:t>
-      </w:r>
-    </w:p>
-    <w:p>
-      <w:pPr>
-        <w:pStyle w:val="Code"/>
-        <w:rPr>
-          <w:color w:val="17365D" w:themeColor="text2" w:themeShade="BF"/>
-        </w:rPr>
-      </w:pPr>
-      <w:r>
-        <w:rPr>
-          <w:color w:val="17365D" w:themeColor="text2" w:themeShade="BF"/>
-        </w:rPr>
-        <w:tab/>
-      </w:r>
-      <w:r>
-        <w:rPr>
-          <w:color w:val="17365D" w:themeColor="text2" w:themeShade="BF"/>
-        </w:rPr>
-        <w:tab/>
-      </w:r>
-      <w:r>
-        <w:rPr>
-          <w:color w:val="17365D" w:themeColor="text2" w:themeShade="BF"/>
-        </w:rPr>
-        <w:tab/>
-      </w:r>
-      <w:r>
-        <w:rPr>
-          <w:color w:val="17365D" w:themeColor="text2" w:themeShade="BF"/>
-        </w:rPr>
-        <w:tab/>
-        <w:t>&lt;!-- Upper right --&gt;</w:t>
-      </w:r>
-    </w:p>
-    <w:p>
-      <w:pPr>
-        <w:pStyle w:val="Code"/>
-        <w:rPr>
-          <w:color w:val="17365D" w:themeColor="text2" w:themeShade="BF"/>
-        </w:rPr>
-      </w:pPr>
-      <w:r>
-        <w:rPr>
-          <w:color w:val="17365D" w:themeColor="text2" w:themeShade="BF"/>
-        </w:rPr>
-        <w:tab/>
-      </w:r>
-      <w:r>
-        <w:rPr>
-          <w:color w:val="17365D" w:themeColor="text2" w:themeShade="BF"/>
-        </w:rPr>
-        <w:tab/>
-      </w:r>
-      <w:r>
-        <w:rPr>
-          <w:color w:val="17365D" w:themeColor="text2" w:themeShade="BF"/>
-        </w:rPr>
-        <w:tab/>
-      </w:r>
-      <w:r>
-        <w:rPr>
-          <w:color w:val="17365D" w:themeColor="text2" w:themeShade="BF"/>
-        </w:rPr>
-        <w:tab/>
-        <w:t>&lt;Pos x="1.778" y="1.0" z="0.0" /&gt;</w:t>
-      </w:r>
-    </w:p>
-    <w:p>
-      <w:pPr>
-        <w:pStyle w:val="Code"/>
-        <w:rPr>
-          <w:color w:val="17365D" w:themeColor="text2" w:themeShade="BF"/>
-        </w:rPr>
-      </w:pPr>
-      <w:r>
-        <w:rPr>
-          <w:color w:val="17365D" w:themeColor="text2" w:themeShade="BF"/>
-        </w:rPr>
-        <w:tab/>
-      </w:r>
-      <w:r>
-        <w:rPr>
-          <w:color w:val="17365D" w:themeColor="text2" w:themeShade="BF"/>
-        </w:rPr>
-        <w:tab/>
-      </w:r>
-      <w:r>
-        <w:rPr>
-          <w:color w:val="17365D" w:themeColor="text2" w:themeShade="BF"/>
-        </w:rPr>
-        <w:tab/>
-        <w:t>&lt;/Viewplane&gt;</w:t>
+      </w:r>
+      <w:proofErr w:type="gramStart"/>
+      <w:r>
+        <w:rPr>
+          <w:color w:val="17365D" w:themeColor="text2" w:themeShade="BF"/>
+        </w:rPr>
+        <w:t>&lt;!--</w:t>
+      </w:r>
+      <w:proofErr w:type="gramEnd"/>
+      <w:r>
+        <w:rPr>
+          <w:color w:val="17365D" w:themeColor="text2" w:themeShade="BF"/>
+        </w:rPr>
+        <w:t xml:space="preserve"> Upper left --&gt;</w:t>
+      </w:r>
+    </w:p>
+    <w:p>
+      <w:pPr>
+        <w:pStyle w:val="Code"/>
+        <w:rPr>
+          <w:color w:val="17365D" w:themeColor="text2" w:themeShade="BF"/>
+        </w:rPr>
+      </w:pPr>
+      <w:r>
+        <w:rPr>
+          <w:color w:val="17365D" w:themeColor="text2" w:themeShade="BF"/>
+        </w:rPr>
+        <w:tab/>
+      </w:r>
+      <w:r>
+        <w:rPr>
+          <w:color w:val="17365D" w:themeColor="text2" w:themeShade="BF"/>
+        </w:rPr>
+        <w:tab/>
+      </w:r>
+      <w:r>
+        <w:rPr>
+          <w:color w:val="17365D" w:themeColor="text2" w:themeShade="BF"/>
+        </w:rPr>
+        <w:tab/>
+      </w:r>
+      <w:r>
+        <w:rPr>
+          <w:color w:val="17365D" w:themeColor="text2" w:themeShade="BF"/>
+        </w:rPr>
+        <w:tab/>
+        <w:t>&lt;</w:t>
+      </w:r>
+      <w:proofErr w:type="spellStart"/>
+      <w:r>
+        <w:rPr>
+          <w:color w:val="17365D" w:themeColor="text2" w:themeShade="BF"/>
+        </w:rPr>
+        <w:t>Po</w:t>
+      </w:r>
+      <w:r>
+        <w:rPr>
+          <w:color w:val="17365D" w:themeColor="text2" w:themeShade="BF"/>
+        </w:rPr>
+        <w:t>s</w:t>
+      </w:r>
+      <w:proofErr w:type="spellEnd"/>
+      <w:r>
+        <w:rPr>
+          <w:color w:val="17365D" w:themeColor="text2" w:themeShade="BF"/>
+        </w:rPr>
+        <w:t xml:space="preserve"> x="-1.778" y="1.0" z="0.0" /&gt;</w:t>
+      </w:r>
+    </w:p>
+    <w:p>
+      <w:pPr>
+        <w:pStyle w:val="Code"/>
+        <w:rPr>
+          <w:color w:val="17365D" w:themeColor="text2" w:themeShade="BF"/>
+        </w:rPr>
+      </w:pPr>
+      <w:r>
+        <w:rPr>
+          <w:color w:val="17365D" w:themeColor="text2" w:themeShade="BF"/>
+        </w:rPr>
+        <w:tab/>
+      </w:r>
+      <w:r>
+        <w:rPr>
+          <w:color w:val="17365D" w:themeColor="text2" w:themeShade="BF"/>
+        </w:rPr>
+        <w:tab/>
+      </w:r>
+      <w:r>
+        <w:rPr>
+          <w:color w:val="17365D" w:themeColor="text2" w:themeShade="BF"/>
+        </w:rPr>
+        <w:tab/>
+      </w:r>
+      <w:r>
+        <w:rPr>
+          <w:color w:val="17365D" w:themeColor="text2" w:themeShade="BF"/>
+        </w:rPr>
+        <w:tab/>
+      </w:r>
+      <w:proofErr w:type="gramStart"/>
+      <w:r>
+        <w:rPr>
+          <w:color w:val="17365D" w:themeColor="text2" w:themeShade="BF"/>
+        </w:rPr>
+        <w:t>&lt;!--</w:t>
+      </w:r>
+      <w:proofErr w:type="gramEnd"/>
+      <w:r>
+        <w:rPr>
+          <w:color w:val="17365D" w:themeColor="text2" w:themeShade="BF"/>
+        </w:rPr>
+        <w:t xml:space="preserve"> Upper right --&gt;</w:t>
+      </w:r>
+    </w:p>
+    <w:p>
+      <w:pPr>
+        <w:pStyle w:val="Code"/>
+        <w:rPr>
+          <w:color w:val="17365D" w:themeColor="text2" w:themeShade="BF"/>
+        </w:rPr>
+      </w:pPr>
+      <w:r>
+        <w:rPr>
+          <w:color w:val="17365D" w:themeColor="text2" w:themeShade="BF"/>
+        </w:rPr>
+        <w:tab/>
+      </w:r>
+      <w:r>
+        <w:rPr>
+          <w:color w:val="17365D" w:themeColor="text2" w:themeShade="BF"/>
+        </w:rPr>
+        <w:tab/>
+      </w:r>
+      <w:r>
+        <w:rPr>
+          <w:color w:val="17365D" w:themeColor="text2" w:themeShade="BF"/>
+        </w:rPr>
+        <w:tab/>
+      </w:r>
+      <w:r>
+        <w:rPr>
+          <w:color w:val="17365D" w:themeColor="text2" w:themeShade="BF"/>
+        </w:rPr>
+        <w:tab/>
+        <w:t>&lt;</w:t>
+      </w:r>
+      <w:proofErr w:type="spellStart"/>
+      <w:r>
+        <w:rPr>
+          <w:color w:val="17365D" w:themeColor="text2" w:themeShade="BF"/>
+        </w:rPr>
+        <w:t>Pos</w:t>
+      </w:r>
+      <w:proofErr w:type="spellEnd"/>
+      <w:r>
+        <w:rPr>
+          <w:color w:val="17365D" w:themeColor="text2" w:themeShade="BF"/>
+        </w:rPr>
+        <w:t xml:space="preserve"> x="1.778" y="1.0" z="0.0" /&gt;</w:t>
+      </w:r>
+    </w:p>
+    <w:p>
+      <w:pPr>
+        <w:pStyle w:val="Code"/>
+        <w:rPr>
+          <w:color w:val="17365D" w:themeColor="text2" w:themeShade="BF"/>
+        </w:rPr>
+      </w:pPr>
+      <w:r>
+        <w:rPr>
+          <w:color w:val="17365D" w:themeColor="text2" w:themeShade="BF"/>
+        </w:rPr>
+        <w:tab/>
+      </w:r>
+      <w:r>
+        <w:rPr>
+          <w:color w:val="17365D" w:themeColor="text2" w:themeShade="BF"/>
+        </w:rPr>
+        <w:tab/>
+      </w:r>
+      <w:r>
+        <w:rPr>
+          <w:color w:val="17365D" w:themeColor="text2" w:themeShade="BF"/>
+        </w:rPr>
+        <w:tab/>
+        <w:t>&lt;/</w:t>
+      </w:r>
+      <w:proofErr w:type="spellStart"/>
+      <w:r>
+        <w:rPr>
+          <w:color w:val="17365D" w:themeColor="text2" w:themeShade="BF"/>
+        </w:rPr>
+        <w:t>Viewplane</w:t>
+      </w:r>
+      <w:proofErr w:type="spellEnd"/>
+      <w:r>
+        <w:rPr>
+          <w:color w:val="17365D" w:themeColor="text2" w:themeShade="BF"/>
+        </w:rPr>
+        <w:t>&gt;</w:t>
       </w:r>
     </w:p>
     <w:p>
@@ -2355,7 +2909,21 @@
           <w:color w:val="17365D" w:themeColor="text2" w:themeShade="BF"/>
         </w:rPr>
         <w:tab/>
-        <w:t>&lt;User eyeSeparation="0.06</w:t>
+        <w:t xml:space="preserve">&lt;User </w:t>
+      </w:r>
+      <w:proofErr w:type="spellStart"/>
+      <w:r>
+        <w:rPr>
+          <w:color w:val="17365D" w:themeColor="text2" w:themeShade="BF"/>
+        </w:rPr>
+        <w:t>eyeSeparation</w:t>
+      </w:r>
+      <w:proofErr w:type="spellEnd"/>
+      <w:r>
+        <w:rPr>
+          <w:color w:val="17365D" w:themeColor="text2" w:themeShade="BF"/>
+        </w:rPr>
+        <w:t>="0.06</w:t>
       </w:r>
       <w:r>
         <w:rPr>
@@ -2382,13 +2950,27 @@
           <w:color w:val="17365D" w:themeColor="text2" w:themeShade="BF"/>
         </w:rPr>
         <w:tab/>
-        <w:t>&lt;Po</w:t>
-      </w:r>
-      <w:r>
-        <w:rPr>
-          <w:color w:val="17365D" w:themeColor="text2" w:themeShade="BF"/>
-        </w:rPr>
-        <w:t>s x="0.0" y="</w:t>
+        <w:t>&lt;</w:t>
+      </w:r>
+      <w:proofErr w:type="spellStart"/>
+      <w:r>
+        <w:rPr>
+          <w:color w:val="17365D" w:themeColor="text2" w:themeShade="BF"/>
+        </w:rPr>
+        <w:t>Po</w:t>
+      </w:r>
+      <w:r>
+        <w:rPr>
+          <w:color w:val="17365D" w:themeColor="text2" w:themeShade="BF"/>
+        </w:rPr>
+        <w:t>s</w:t>
+      </w:r>
+      <w:proofErr w:type="spellEnd"/>
+      <w:r>
+        <w:rPr>
+          <w:color w:val="17365D" w:themeColor="text2" w:themeShade="BF"/>
+        </w:rPr>
+        <w:t xml:space="preserve"> x="0.0" y="</w:t>
       </w:r>
       <w:r>
         <w:rPr>
@@ -2510,7 +3092,21 @@
         <w:rPr>
           <w:lang w:val="en-US"/>
         </w:rPr>
-        <w:t xml:space="preserve"> can contain several viewports. The viewport coordinates are in normalized screen space [0.0, 1.0]. Each computer will compare its ip addresses with all nodes and the master address to determine which node configuration to use and if it’s the master or not. When running several nodes on a single computer this process can be overridden b</w:t>
+        <w:t xml:space="preserve"> can contain several viewports. The viewport coordinates are in normalized screen space [0.0, 1.0]. Each computer will compare its </w:t>
+      </w:r>
+      <w:proofErr w:type="spellStart"/>
+      <w:r>
+        <w:rPr>
+          <w:lang w:val="en-US"/>
+        </w:rPr>
+        <w:t>ip</w:t>
+      </w:r>
+      <w:proofErr w:type="spellEnd"/>
+      <w:r>
+        <w:rPr>
+          <w:lang w:val="en-US"/>
+        </w:rPr>
+        <w:t xml:space="preserve"> addresses with all nodes and the master address to determine which node configuration to use and if it’s the master or not. When running several nodes on a single computer this process can be overridden b</w:t>
       </w:r>
       <w:r>
         <w:rPr>
@@ -2585,7 +3181,35 @@
         <w:rPr>
           <w:lang w:val="en-US"/>
         </w:rPr>
-        <w:t>-config &lt;path_to_configuration_file&gt;</w:t>
+        <w:t>-</w:t>
+      </w:r>
+      <w:proofErr w:type="spellStart"/>
+      <w:r>
+        <w:rPr>
+          <w:lang w:val="en-US"/>
+        </w:rPr>
+        <w:t>config</w:t>
+      </w:r>
+      <w:proofErr w:type="spellEnd"/>
+      <w:r>
+        <w:rPr>
+          <w:lang w:val="en-US"/>
+        </w:rPr>
+        <w:t xml:space="preserve"> &lt;</w:t>
+      </w:r>
+      <w:proofErr w:type="spellStart"/>
+      <w:r>
+        <w:rPr>
+          <w:lang w:val="en-US"/>
+        </w:rPr>
+        <w:t>path_to_configuration_file</w:t>
+      </w:r>
+      <w:proofErr w:type="spellEnd"/>
+      <w:r>
+        <w:rPr>
+          <w:lang w:val="en-US"/>
+        </w:rPr>
+        <w:t>&gt;</w:t>
       </w:r>
     </w:p>
     <w:p>
@@ -2661,7 +3285,15 @@
         <w:pStyle w:val="Code"/>
       </w:pPr>
       <w:r>
-        <w:t>application.exe -config “cluster.xml”</w:t>
+        <w:t>application.exe -</w:t>
+      </w:r>
+      <w:proofErr w:type="spellStart"/>
+      <w:r>
+        <w:t>config</w:t>
+      </w:r>
+      <w:proofErr w:type="spellEnd"/>
+      <w:r>
+        <w:t xml:space="preserve"> “cluster.xml”</w:t>
       </w:r>
     </w:p>
     <w:p>
@@ -2690,7 +3322,15 @@
         <w:t>a</w:t>
       </w:r>
       <w:r>
-        <w:t>pplication.exe -config “cluster.xml” -local 0</w:t>
+        <w:t>pplication.exe -</w:t>
+      </w:r>
+      <w:proofErr w:type="spellStart"/>
+      <w:r>
+        <w:t>config</w:t>
+      </w:r>
+      <w:proofErr w:type="spellEnd"/>
+      <w:r>
+        <w:t xml:space="preserve"> “cluster.xml” -local 0</w:t>
       </w:r>
       <w:r>
         <w:br/>
@@ -2699,7 +3339,15 @@
         <w:t>a</w:t>
       </w:r>
       <w:r>
-        <w:t>pplication.exe -config “cluster.xml” -local 1 –slave</w:t>
+        <w:t>pplication.exe -</w:t>
+      </w:r>
+      <w:proofErr w:type="spellStart"/>
+      <w:r>
+        <w:t>config</w:t>
+      </w:r>
+      <w:proofErr w:type="spellEnd"/>
+      <w:r>
+        <w:t xml:space="preserve"> “cluster.xml” -local 1 –slave</w:t>
       </w:r>
     </w:p>
     <w:p>
@@ -2759,33 +3407,91 @@
         <w:rPr>
           <w:color w:val="A31515"/>
         </w:rPr>
-        <w:t>"sgct.h"</w:t>
-      </w:r>
-    </w:p>
-    <w:p>
-      <w:pPr>
-        <w:pStyle w:val="Code"/>
-      </w:pPr>
-    </w:p>
-    <w:p>
-      <w:pPr>
-        <w:pStyle w:val="Code"/>
-      </w:pPr>
-      <w:r>
-        <w:t>sgct::Engine * gEngine;</w:t>
-      </w:r>
-    </w:p>
-    <w:p>
-      <w:pPr>
-        <w:pStyle w:val="Code"/>
-      </w:pPr>
-    </w:p>
-    <w:p>
-      <w:pPr>
-        <w:pStyle w:val="Code"/>
-      </w:pPr>
-      <w:r>
-        <w:t>int main( int argc, char* argv[] )</w:t>
+        <w:t>"</w:t>
+      </w:r>
+      <w:proofErr w:type="spellStart"/>
+      <w:r>
+        <w:rPr>
+          <w:color w:val="A31515"/>
+        </w:rPr>
+        <w:t>sgct.h</w:t>
+      </w:r>
+      <w:proofErr w:type="spellEnd"/>
+      <w:r>
+        <w:rPr>
+          <w:color w:val="A31515"/>
+        </w:rPr>
+        <w:t>"</w:t>
+      </w:r>
+    </w:p>
+    <w:p>
+      <w:pPr>
+        <w:pStyle w:val="Code"/>
+      </w:pPr>
+    </w:p>
+    <w:p>
+      <w:pPr>
+        <w:pStyle w:val="Code"/>
+      </w:pPr>
+      <w:proofErr w:type="spellStart"/>
+      <w:r>
+        <w:t>sgct</w:t>
+      </w:r>
+      <w:proofErr w:type="spellEnd"/>
+      <w:r>
+        <w:t xml:space="preserve">::Engine * </w:t>
+      </w:r>
+      <w:proofErr w:type="spellStart"/>
+      <w:r>
+        <w:t>gEngine</w:t>
+      </w:r>
+      <w:proofErr w:type="spellEnd"/>
+      <w:r>
+        <w:t>;</w:t>
+      </w:r>
+    </w:p>
+    <w:p>
+      <w:pPr>
+        <w:pStyle w:val="Code"/>
+      </w:pPr>
+    </w:p>
+    <w:p>
+      <w:pPr>
+        <w:pStyle w:val="Code"/>
+      </w:pPr>
+      <w:proofErr w:type="spellStart"/>
+      <w:proofErr w:type="gramStart"/>
+      <w:r>
+        <w:t>int</w:t>
+      </w:r>
+      <w:proofErr w:type="spellEnd"/>
+      <w:proofErr w:type="gramEnd"/>
+      <w:r>
+        <w:t xml:space="preserve"> main( </w:t>
+      </w:r>
+      <w:proofErr w:type="spellStart"/>
+      <w:r>
+        <w:t>int</w:t>
+      </w:r>
+      <w:proofErr w:type="spellEnd"/>
+      <w:r>
+        <w:t xml:space="preserve"> </w:t>
+      </w:r>
+      <w:proofErr w:type="spellStart"/>
+      <w:r>
+        <w:t>argc</w:t>
+      </w:r>
+      <w:proofErr w:type="spellEnd"/>
+      <w:r>
+        <w:t xml:space="preserve">, char* </w:t>
+      </w:r>
+      <w:proofErr w:type="spellStart"/>
+      <w:r>
+        <w:t>argv</w:t>
+      </w:r>
+      <w:proofErr w:type="spellEnd"/>
+      <w:r>
+        <w:t>[] )</w:t>
       </w:r>
     </w:p>
     <w:p>
@@ -2802,21 +3508,77 @@
       </w:pPr>
       <w:r>
         <w:tab/>
-        <w:t>gEngine = new sgct::Engine( argc, argv );</w:t>
-      </w:r>
-    </w:p>
-    <w:p>
-      <w:pPr>
-        <w:pStyle w:val="Code"/>
-      </w:pPr>
-    </w:p>
-    <w:p>
-      <w:pPr>
-        <w:pStyle w:val="Code"/>
-      </w:pPr>
-      <w:r>
-        <w:tab/>
-        <w:t>if( !gEngine-&gt;init() )</w:t>
+      </w:r>
+      <w:proofErr w:type="spellStart"/>
+      <w:proofErr w:type="gramStart"/>
+      <w:r>
+        <w:t>gEngine</w:t>
+      </w:r>
+      <w:proofErr w:type="spellEnd"/>
+      <w:proofErr w:type="gramEnd"/>
+      <w:r>
+        <w:t xml:space="preserve"> = new </w:t>
+      </w:r>
+      <w:proofErr w:type="spellStart"/>
+      <w:r>
+        <w:t>sgct</w:t>
+      </w:r>
+      <w:proofErr w:type="spellEnd"/>
+      <w:r>
+        <w:t xml:space="preserve">::Engine( </w:t>
+      </w:r>
+      <w:proofErr w:type="spellStart"/>
+      <w:r>
+        <w:t>argc</w:t>
+      </w:r>
+      <w:proofErr w:type="spellEnd"/>
+      <w:r>
+        <w:t xml:space="preserve">, </w:t>
+      </w:r>
+      <w:proofErr w:type="spellStart"/>
+      <w:r>
+        <w:t>argv</w:t>
+      </w:r>
+      <w:proofErr w:type="spellEnd"/>
+      <w:r>
+        <w:t xml:space="preserve"> );</w:t>
+      </w:r>
+    </w:p>
+    <w:p>
+      <w:pPr>
+        <w:pStyle w:val="Code"/>
+      </w:pPr>
+    </w:p>
+    <w:p>
+      <w:pPr>
+        <w:pStyle w:val="Code"/>
+      </w:pPr>
+      <w:r>
+        <w:tab/>
+      </w:r>
+      <w:proofErr w:type="gramStart"/>
+      <w:r>
+        <w:t>if(</w:t>
+      </w:r>
+      <w:proofErr w:type="gramEnd"/>
+      <w:r>
+        <w:t xml:space="preserve"> !</w:t>
+      </w:r>
+      <w:proofErr w:type="spellStart"/>
+      <w:r>
+        <w:t>gEngine</w:t>
+      </w:r>
+      <w:proofErr w:type="spellEnd"/>
+      <w:r>
+        <w:t>-&gt;</w:t>
+      </w:r>
+      <w:proofErr w:type="spellStart"/>
+      <w:r>
+        <w:t>init</w:t>
+      </w:r>
+      <w:proofErr w:type="spellEnd"/>
+      <w:r>
+        <w:t>() )</w:t>
       </w:r>
     </w:p>
     <w:p>
@@ -2837,19 +3599,41 @@
       </w:r>
       <w:r>
         <w:tab/>
-        <w:t>delete gEngine;</w:t>
-      </w:r>
-    </w:p>
-    <w:p>
-      <w:pPr>
-        <w:pStyle w:val="Code"/>
-      </w:pPr>
-      <w:r>
-        <w:tab/>
-      </w:r>
-      <w:r>
-        <w:tab/>
-        <w:t>return EXIT_FAILURE;</w:t>
+      </w:r>
+      <w:proofErr w:type="gramStart"/>
+      <w:r>
+        <w:t>delete</w:t>
+      </w:r>
+      <w:proofErr w:type="gramEnd"/>
+      <w:r>
+        <w:t xml:space="preserve"> </w:t>
+      </w:r>
+      <w:proofErr w:type="spellStart"/>
+      <w:r>
+        <w:t>gEngine</w:t>
+      </w:r>
+      <w:proofErr w:type="spellEnd"/>
+      <w:r>
+        <w:t>;</w:t>
+      </w:r>
+    </w:p>
+    <w:p>
+      <w:pPr>
+        <w:pStyle w:val="Code"/>
+      </w:pPr>
+      <w:r>
+        <w:tab/>
+      </w:r>
+      <w:r>
+        <w:tab/>
+      </w:r>
+      <w:proofErr w:type="gramStart"/>
+      <w:r>
+        <w:t>return</w:t>
+      </w:r>
+      <w:proofErr w:type="gramEnd"/>
+      <w:r>
+        <w:t xml:space="preserve"> EXIT_FAILURE;</w:t>
       </w:r>
     </w:p>
     <w:p>
@@ -2886,7 +3670,16 @@
       </w:pPr>
       <w:r>
         <w:tab/>
-        <w:t>gEngine-&gt;render();</w:t>
+      </w:r>
+      <w:proofErr w:type="spellStart"/>
+      <w:proofErr w:type="gramStart"/>
+      <w:r>
+        <w:t>gEngine</w:t>
+      </w:r>
+      <w:proofErr w:type="spellEnd"/>
+      <w:proofErr w:type="gramEnd"/>
+      <w:r>
+        <w:t>-&gt;render();</w:t>
       </w:r>
     </w:p>
     <w:p>
@@ -2905,34 +3698,63 @@
         <w:rPr>
           <w:color w:val="008000"/>
         </w:rPr>
-        <w:t>// Clean up</w:t>
-      </w:r>
-    </w:p>
-    <w:p>
-      <w:pPr>
-        <w:pStyle w:val="Code"/>
-      </w:pPr>
-      <w:r>
-        <w:tab/>
-        <w:t>delete gEngine;</w:t>
-      </w:r>
-    </w:p>
-    <w:p>
-      <w:pPr>
-        <w:pStyle w:val="Code"/>
-      </w:pPr>
-    </w:p>
-    <w:p>
-      <w:pPr>
-        <w:pStyle w:val="Code"/>
-      </w:pPr>
-      <w:r>
-        <w:tab/>
-      </w:r>
+        <w:t xml:space="preserve">// </w:t>
+      </w:r>
+      <w:proofErr w:type="gramStart"/>
       <w:r>
         <w:rPr>
           <w:color w:val="008000"/>
         </w:rPr>
+        <w:t>Clean</w:t>
+      </w:r>
+      <w:proofErr w:type="gramEnd"/>
+      <w:r>
+        <w:rPr>
+          <w:color w:val="008000"/>
+        </w:rPr>
+        <w:t xml:space="preserve"> up</w:t>
+      </w:r>
+    </w:p>
+    <w:p>
+      <w:pPr>
+        <w:pStyle w:val="Code"/>
+      </w:pPr>
+      <w:r>
+        <w:tab/>
+      </w:r>
+      <w:proofErr w:type="gramStart"/>
+      <w:r>
+        <w:t>delete</w:t>
+      </w:r>
+      <w:proofErr w:type="gramEnd"/>
+      <w:r>
+        <w:t xml:space="preserve"> </w:t>
+      </w:r>
+      <w:proofErr w:type="spellStart"/>
+      <w:r>
+        <w:t>gEngine</w:t>
+      </w:r>
+      <w:proofErr w:type="spellEnd"/>
+      <w:r>
+        <w:t>;</w:t>
+      </w:r>
+    </w:p>
+    <w:p>
+      <w:pPr>
+        <w:pStyle w:val="Code"/>
+      </w:pPr>
+    </w:p>
+    <w:p>
+      <w:pPr>
+        <w:pStyle w:val="Code"/>
+      </w:pPr>
+      <w:r>
+        <w:tab/>
+      </w:r>
+      <w:r>
+        <w:rPr>
+          <w:color w:val="008000"/>
+        </w:rPr>
         <w:t>// Exit program</w:t>
       </w:r>
     </w:p>
@@ -2943,8 +3765,13 @@
       <w:r>
         <w:tab/>
       </w:r>
-      <w:r>
-        <w:t>exit( EXIT_SUCCESS );</w:t>
+      <w:proofErr w:type="gramStart"/>
+      <w:r>
+        <w:t>exit(</w:t>
+      </w:r>
+      <w:proofErr w:type="gramEnd"/>
+      <w:r>
+        <w:t xml:space="preserve"> EXIT_SUCCESS );</w:t>
       </w:r>
     </w:p>
     <w:p>
@@ -2993,14 +3820,24 @@
       <w:pPr>
         <w:pStyle w:val="Code"/>
       </w:pPr>
+      <w:proofErr w:type="gramStart"/>
       <w:r>
         <w:rPr>
           <w:color w:val="0000FF"/>
         </w:rPr>
         <w:t>void</w:t>
       </w:r>
-      <w:r>
-        <w:t xml:space="preserve"> myDrawFun()</w:t>
+      <w:proofErr w:type="gramEnd"/>
+      <w:r>
+        <w:t xml:space="preserve"> </w:t>
+      </w:r>
+      <w:proofErr w:type="spellStart"/>
+      <w:r>
+        <w:t>myDrawFun</w:t>
+      </w:r>
+      <w:proofErr w:type="spellEnd"/>
+      <w:r>
+        <w:t>()</w:t>
       </w:r>
     </w:p>
     <w:p>
@@ -3031,19 +3868,38 @@
       </w:pPr>
       <w:r>
         <w:tab/>
-        <w:t>glBegin(GL_TRIANGLES);</w:t>
-      </w:r>
-    </w:p>
-    <w:p>
-      <w:pPr>
-        <w:pStyle w:val="Code"/>
-      </w:pPr>
-      <w:r>
-        <w:tab/>
-      </w:r>
-      <w:r>
-        <w:tab/>
-        <w:t xml:space="preserve">glColor3f(1.0f, 0.0f, 0.0f); </w:t>
+      </w:r>
+      <w:proofErr w:type="spellStart"/>
+      <w:proofErr w:type="gramStart"/>
+      <w:r>
+        <w:t>glBegin</w:t>
+      </w:r>
+      <w:proofErr w:type="spellEnd"/>
+      <w:r>
+        <w:t>(</w:t>
+      </w:r>
+      <w:proofErr w:type="gramEnd"/>
+      <w:r>
+        <w:t>GL_TRIANGLES);</w:t>
+      </w:r>
+    </w:p>
+    <w:p>
+      <w:pPr>
+        <w:pStyle w:val="Code"/>
+      </w:pPr>
+      <w:r>
+        <w:tab/>
+      </w:r>
+      <w:r>
+        <w:tab/>
+      </w:r>
+      <w:proofErr w:type="gramStart"/>
+      <w:r>
+        <w:t>glColor3f(</w:t>
+      </w:r>
+      <w:proofErr w:type="gramEnd"/>
+      <w:r>
+        <w:t xml:space="preserve">1.0f, 0.0f, 0.0f); </w:t>
       </w:r>
       <w:r>
         <w:rPr>
@@ -3061,24 +3917,38 @@
       </w:r>
       <w:r>
         <w:tab/>
-        <w:t>glVertex3f(-0.5f, -0.5f, 0.0f);</w:t>
-      </w:r>
-    </w:p>
-    <w:p>
-      <w:pPr>
-        <w:pStyle w:val="Code"/>
-      </w:pPr>
-    </w:p>
-    <w:p>
-      <w:pPr>
-        <w:pStyle w:val="Code"/>
-      </w:pPr>
-      <w:r>
-        <w:tab/>
-      </w:r>
-      <w:r>
-        <w:tab/>
-        <w:t xml:space="preserve">glColor3f(0.0f, 1.0f, 0.0f); </w:t>
+      </w:r>
+      <w:proofErr w:type="gramStart"/>
+      <w:r>
+        <w:t>glVertex3f(</w:t>
+      </w:r>
+      <w:proofErr w:type="gramEnd"/>
+      <w:r>
+        <w:t>-0.5f, -0.5f, 0.0f);</w:t>
+      </w:r>
+    </w:p>
+    <w:p>
+      <w:pPr>
+        <w:pStyle w:val="Code"/>
+      </w:pPr>
+    </w:p>
+    <w:p>
+      <w:pPr>
+        <w:pStyle w:val="Code"/>
+      </w:pPr>
+      <w:r>
+        <w:tab/>
+      </w:r>
+      <w:r>
+        <w:tab/>
+      </w:r>
+      <w:proofErr w:type="gramStart"/>
+      <w:r>
+        <w:t>glColor3f(</w:t>
+      </w:r>
+      <w:proofErr w:type="gramEnd"/>
+      <w:r>
+        <w:t xml:space="preserve">0.0f, 1.0f, 0.0f); </w:t>
       </w:r>
       <w:r>
         <w:rPr>
@@ -3096,24 +3966,38 @@
       </w:r>
       <w:r>
         <w:tab/>
-        <w:t>glVertex3f(0.0f, 0.5f, 0.0f);</w:t>
-      </w:r>
-    </w:p>
-    <w:p>
-      <w:pPr>
-        <w:pStyle w:val="Code"/>
-      </w:pPr>
-    </w:p>
-    <w:p>
-      <w:pPr>
-        <w:pStyle w:val="Code"/>
-      </w:pPr>
-      <w:r>
-        <w:tab/>
-      </w:r>
-      <w:r>
-        <w:tab/>
-        <w:t xml:space="preserve">glColor3f(0.0f, 0.0f, 1.0f); </w:t>
+      </w:r>
+      <w:proofErr w:type="gramStart"/>
+      <w:r>
+        <w:t>glVertex3f(</w:t>
+      </w:r>
+      <w:proofErr w:type="gramEnd"/>
+      <w:r>
+        <w:t>0.0f, 0.5f, 0.0f);</w:t>
+      </w:r>
+    </w:p>
+    <w:p>
+      <w:pPr>
+        <w:pStyle w:val="Code"/>
+      </w:pPr>
+    </w:p>
+    <w:p>
+      <w:pPr>
+        <w:pStyle w:val="Code"/>
+      </w:pPr>
+      <w:r>
+        <w:tab/>
+      </w:r>
+      <w:r>
+        <w:tab/>
+      </w:r>
+      <w:proofErr w:type="gramStart"/>
+      <w:r>
+        <w:t>glColor3f(</w:t>
+      </w:r>
+      <w:proofErr w:type="gramEnd"/>
+      <w:r>
+        <w:t xml:space="preserve">0.0f, 0.0f, 1.0f); </w:t>
       </w:r>
       <w:r>
         <w:rPr>
@@ -3131,16 +4015,35 @@
       </w:r>
       <w:r>
         <w:tab/>
-        <w:t>glVertex3f(0.5f, -0.5f, 0.0f);</w:t>
-      </w:r>
-    </w:p>
-    <w:p>
-      <w:pPr>
-        <w:pStyle w:val="Code"/>
-      </w:pPr>
-      <w:r>
-        <w:tab/>
-        <w:t>glEnd();</w:t>
+      </w:r>
+      <w:proofErr w:type="gramStart"/>
+      <w:r>
+        <w:t>glVertex3f(</w:t>
+      </w:r>
+      <w:proofErr w:type="gramEnd"/>
+      <w:r>
+        <w:t>0.5f, -0.5f, 0.0f);</w:t>
+      </w:r>
+    </w:p>
+    <w:p>
+      <w:pPr>
+        <w:pStyle w:val="Code"/>
+      </w:pPr>
+      <w:r>
+        <w:tab/>
+      </w:r>
+      <w:proofErr w:type="spellStart"/>
+      <w:proofErr w:type="gramStart"/>
+      <w:r>
+        <w:t>glEnd</w:t>
+      </w:r>
+      <w:proofErr w:type="spellEnd"/>
+      <w:r>
+        <w:t>(</w:t>
+      </w:r>
+      <w:proofErr w:type="gramEnd"/>
+      <w:r>
+        <w:t>);</w:t>
       </w:r>
     </w:p>
     <w:p>
@@ -3218,6 +4121,8 @@
           <w:lang w:val="en-US"/>
         </w:rPr>
       </w:pPr>
+      <w:proofErr w:type="spellStart"/>
+      <w:proofErr w:type="gramStart"/>
       <w:r>
         <w:rPr>
           <w:rFonts w:ascii="Consolas" w:hAnsi="Consolas" w:cs="Consolas"/>
@@ -3225,7 +4130,58 @@
           <w:szCs w:val="19"/>
           <w:lang w:val="en-US"/>
         </w:rPr>
-        <w:t>gEngine-&gt;setDrawFunction( myDrawFun );</w:t>
+        <w:t>gEngine</w:t>
+      </w:r>
+      <w:proofErr w:type="spellEnd"/>
+      <w:proofErr w:type="gramEnd"/>
+      <w:r>
+        <w:rPr>
+          <w:rFonts w:ascii="Consolas" w:hAnsi="Consolas" w:cs="Consolas"/>
+          <w:sz w:val="19"/>
+          <w:szCs w:val="19"/>
+          <w:lang w:val="en-US"/>
+        </w:rPr>
+        <w:t>-&gt;</w:t>
+      </w:r>
+      <w:proofErr w:type="spellStart"/>
+      <w:r>
+        <w:rPr>
+          <w:rFonts w:ascii="Consolas" w:hAnsi="Consolas" w:cs="Consolas"/>
+          <w:sz w:val="19"/>
+          <w:szCs w:val="19"/>
+          <w:lang w:val="en-US"/>
+        </w:rPr>
+        <w:t>setDrawFunction</w:t>
+      </w:r>
+      <w:proofErr w:type="spellEnd"/>
+      <w:r>
+        <w:rPr>
+          <w:rFonts w:ascii="Consolas" w:hAnsi="Consolas" w:cs="Consolas"/>
+          <w:sz w:val="19"/>
+          <w:szCs w:val="19"/>
+          <w:lang w:val="en-US"/>
+        </w:rPr>
+        <w:t xml:space="preserve">( </w:t>
+      </w:r>
+      <w:proofErr w:type="spellStart"/>
+      <w:r>
+        <w:rPr>
+          <w:rFonts w:ascii="Consolas" w:hAnsi="Consolas" w:cs="Consolas"/>
+          <w:sz w:val="19"/>
+          <w:szCs w:val="19"/>
+          <w:lang w:val="en-US"/>
+        </w:rPr>
+        <w:t>myDrawFun</w:t>
+      </w:r>
+      <w:proofErr w:type="spellEnd"/>
+      <w:r>
+        <w:rPr>
+          <w:rFonts w:ascii="Consolas" w:hAnsi="Consolas" w:cs="Consolas"/>
+          <w:sz w:val="19"/>
+          <w:szCs w:val="19"/>
+          <w:lang w:val="en-US"/>
+        </w:rPr>
+        <w:t xml:space="preserve"> );</w:t>
       </w:r>
     </w:p>
     <w:p>
@@ -3311,7 +4267,23 @@
           <w:rStyle w:val="CodeChar"/>
           <w:color w:val="0F243E" w:themeColor="text2" w:themeShade="80"/>
         </w:rPr>
-        <w:t>-config “path_to_the_configfile.xml”</w:t>
+        <w:t>-</w:t>
+      </w:r>
+      <w:proofErr w:type="spellStart"/>
+      <w:r>
+        <w:rPr>
+          <w:rStyle w:val="CodeChar"/>
+          <w:color w:val="0F243E" w:themeColor="text2" w:themeShade="80"/>
+        </w:rPr>
+        <w:t>config</w:t>
+      </w:r>
+      <w:proofErr w:type="spellEnd"/>
+      <w:r>
+        <w:rPr>
+          <w:rStyle w:val="CodeChar"/>
+          <w:color w:val="0F243E" w:themeColor="text2" w:themeShade="80"/>
+        </w:rPr>
+        <w:t xml:space="preserve"> “path_to_the_configfile.xml”</w:t>
       </w:r>
     </w:p>
     <w:p>
@@ -3469,59 +4441,91 @@
       <w:pPr>
         <w:pStyle w:val="Code"/>
       </w:pPr>
+      <w:proofErr w:type="gramStart"/>
       <w:r>
         <w:rPr>
           <w:color w:val="0000FF"/>
         </w:rPr>
         <w:t>void</w:t>
       </w:r>
-      <w:r>
-        <w:t xml:space="preserve"> myPreDrawFun();</w:t>
-      </w:r>
-    </w:p>
-    <w:p>
-      <w:pPr>
-        <w:pStyle w:val="Code"/>
-      </w:pPr>
+      <w:proofErr w:type="gramEnd"/>
+      <w:r>
+        <w:t xml:space="preserve"> </w:t>
+      </w:r>
+      <w:proofErr w:type="spellStart"/>
+      <w:r>
+        <w:t>myPreDrawFun</w:t>
+      </w:r>
+      <w:proofErr w:type="spellEnd"/>
+      <w:r>
+        <w:t>();</w:t>
+      </w:r>
+    </w:p>
+    <w:p>
+      <w:pPr>
+        <w:pStyle w:val="Code"/>
+      </w:pPr>
+      <w:proofErr w:type="gramStart"/>
       <w:r>
         <w:rPr>
           <w:color w:val="0000FF"/>
         </w:rPr>
         <w:t>void</w:t>
       </w:r>
-      <w:r>
-        <w:t xml:space="preserve"> myEncodeFun();</w:t>
-      </w:r>
-    </w:p>
-    <w:p>
-      <w:pPr>
-        <w:pStyle w:val="Code"/>
-      </w:pPr>
+      <w:proofErr w:type="gramEnd"/>
+      <w:r>
+        <w:t xml:space="preserve"> </w:t>
+      </w:r>
+      <w:proofErr w:type="spellStart"/>
+      <w:r>
+        <w:t>myEncodeFun</w:t>
+      </w:r>
+      <w:proofErr w:type="spellEnd"/>
+      <w:r>
+        <w:t>();</w:t>
+      </w:r>
+    </w:p>
+    <w:p>
+      <w:pPr>
+        <w:pStyle w:val="Code"/>
+      </w:pPr>
+      <w:proofErr w:type="gramStart"/>
       <w:r>
         <w:rPr>
           <w:color w:val="0000FF"/>
         </w:rPr>
         <w:t>void</w:t>
       </w:r>
-      <w:r>
-        <w:t xml:space="preserve"> myDecodeFun();</w:t>
-      </w:r>
-    </w:p>
-    <w:p>
-      <w:pPr>
-        <w:pStyle w:val="Code"/>
-      </w:pPr>
-    </w:p>
-    <w:p>
-      <w:pPr>
-        <w:pStyle w:val="Code"/>
-      </w:pPr>
+      <w:proofErr w:type="gramEnd"/>
+      <w:r>
+        <w:t xml:space="preserve"> </w:t>
+      </w:r>
+      <w:proofErr w:type="spellStart"/>
+      <w:r>
+        <w:t>myDecodeFun</w:t>
+      </w:r>
+      <w:proofErr w:type="spellEnd"/>
+      <w:r>
+        <w:t>();</w:t>
+      </w:r>
+    </w:p>
+    <w:p>
+      <w:pPr>
+        <w:pStyle w:val="Code"/>
+      </w:pPr>
+    </w:p>
+    <w:p>
+      <w:pPr>
+        <w:pStyle w:val="Code"/>
+      </w:pPr>
+      <w:proofErr w:type="gramStart"/>
       <w:r>
         <w:rPr>
           <w:color w:val="0000FF"/>
         </w:rPr>
         <w:t>double</w:t>
       </w:r>
+      <w:proofErr w:type="gramEnd"/>
       <w:r>
         <w:t xml:space="preserve"> time = 0.0;</w:t>
       </w:r>
@@ -3535,14 +4539,24 @@
       <w:pPr>
         <w:pStyle w:val="Code"/>
       </w:pPr>
+      <w:proofErr w:type="gramStart"/>
       <w:r>
         <w:rPr>
           <w:color w:val="0000FF"/>
         </w:rPr>
         <w:t>void</w:t>
       </w:r>
-      <w:r>
-        <w:t xml:space="preserve"> myEncodeFun()</w:t>
+      <w:proofErr w:type="gramEnd"/>
+      <w:r>
+        <w:t xml:space="preserve"> </w:t>
+      </w:r>
+      <w:proofErr w:type="spellStart"/>
+      <w:r>
+        <w:t>myEncodeFun</w:t>
+      </w:r>
+      <w:proofErr w:type="spellEnd"/>
+      <w:r>
+        <w:t>()</w:t>
       </w:r>
     </w:p>
     <w:p>
@@ -3559,7 +4573,30 @@
       </w:pPr>
       <w:r>
         <w:tab/>
-        <w:t>sgct::SharedData::Instance()-&gt;writeDouble( time );</w:t>
+      </w:r>
+      <w:proofErr w:type="spellStart"/>
+      <w:r>
+        <w:t>sgct</w:t>
+      </w:r>
+      <w:proofErr w:type="spellEnd"/>
+      <w:r>
+        <w:t>::</w:t>
+      </w:r>
+      <w:proofErr w:type="spellStart"/>
+      <w:r>
+        <w:t>SharedData</w:t>
+      </w:r>
+      <w:proofErr w:type="spellEnd"/>
+      <w:r>
+        <w:t>::Instance()-&gt;</w:t>
+      </w:r>
+      <w:proofErr w:type="spellStart"/>
+      <w:r>
+        <w:t>writeDouble</w:t>
+      </w:r>
+      <w:proofErr w:type="spellEnd"/>
+      <w:r>
+        <w:t>( time );</w:t>
       </w:r>
     </w:p>
     <w:p>
@@ -3579,14 +4616,24 @@
       <w:pPr>
         <w:pStyle w:val="Code"/>
       </w:pPr>
+      <w:proofErr w:type="gramStart"/>
       <w:r>
         <w:rPr>
           <w:color w:val="0000FF"/>
         </w:rPr>
         <w:t>void</w:t>
       </w:r>
-      <w:r>
-        <w:t xml:space="preserve"> myDecodeFun()</w:t>
+      <w:proofErr w:type="gramEnd"/>
+      <w:r>
+        <w:t xml:space="preserve"> </w:t>
+      </w:r>
+      <w:proofErr w:type="spellStart"/>
+      <w:r>
+        <w:t>myDecodeFun</w:t>
+      </w:r>
+      <w:proofErr w:type="spellEnd"/>
+      <w:r>
+        <w:t>()</w:t>
       </w:r>
     </w:p>
     <w:p>
@@ -3603,7 +4650,38 @@
       </w:pPr>
       <w:r>
         <w:tab/>
-        <w:t>time = sgct::SharedData::Instance()-&gt;readDouble();</w:t>
+      </w:r>
+      <w:proofErr w:type="gramStart"/>
+      <w:r>
+        <w:t>time</w:t>
+      </w:r>
+      <w:proofErr w:type="gramEnd"/>
+      <w:r>
+        <w:t xml:space="preserve"> = </w:t>
+      </w:r>
+      <w:proofErr w:type="spellStart"/>
+      <w:r>
+        <w:t>sgct</w:t>
+      </w:r>
+      <w:proofErr w:type="spellEnd"/>
+      <w:r>
+        <w:t>::</w:t>
+      </w:r>
+      <w:proofErr w:type="spellStart"/>
+      <w:r>
+        <w:t>SharedData</w:t>
+      </w:r>
+      <w:proofErr w:type="spellEnd"/>
+      <w:r>
+        <w:t>::Instance()-&gt;</w:t>
+      </w:r>
+      <w:proofErr w:type="spellStart"/>
+      <w:r>
+        <w:t>readDouble</w:t>
+      </w:r>
+      <w:proofErr w:type="spellEnd"/>
+      <w:r>
+        <w:t>();</w:t>
       </w:r>
     </w:p>
     <w:p>
@@ -3623,14 +4701,24 @@
       <w:pPr>
         <w:pStyle w:val="Code"/>
       </w:pPr>
+      <w:proofErr w:type="gramStart"/>
       <w:r>
         <w:rPr>
           <w:color w:val="0000FF"/>
         </w:rPr>
         <w:t>void</w:t>
       </w:r>
-      <w:r>
-        <w:t xml:space="preserve"> myPreDrawFun()</w:t>
+      <w:proofErr w:type="gramEnd"/>
+      <w:r>
+        <w:t xml:space="preserve"> </w:t>
+      </w:r>
+      <w:proofErr w:type="spellStart"/>
+      <w:r>
+        <w:t>myPreDrawFun</w:t>
+      </w:r>
+      <w:proofErr w:type="spellEnd"/>
+      <w:r>
+        <w:t>()</w:t>
       </w:r>
     </w:p>
     <w:p>
@@ -3648,6 +4736,7 @@
       <w:r>
         <w:tab/>
       </w:r>
+      <w:proofErr w:type="gramStart"/>
       <w:r>
         <w:rPr>
           <w:color w:val="0000FF"/>
@@ -3655,7 +4744,27 @@
         <w:t>if</w:t>
       </w:r>
       <w:r>
-        <w:t>( gEngine-&gt;isMaster() )</w:t>
+        <w:t>(</w:t>
+      </w:r>
+      <w:proofErr w:type="gramEnd"/>
+      <w:r>
+        <w:t xml:space="preserve"> </w:t>
+      </w:r>
+      <w:proofErr w:type="spellStart"/>
+      <w:r>
+        <w:t>gEngine</w:t>
+      </w:r>
+      <w:proofErr w:type="spellEnd"/>
+      <w:r>
+        <w:t>-&gt;</w:t>
+      </w:r>
+      <w:proofErr w:type="spellStart"/>
+      <w:r>
+        <w:t>isMaster</w:t>
+      </w:r>
+      <w:proofErr w:type="spellEnd"/>
+      <w:r>
+        <w:t>() )</w:t>
       </w:r>
     </w:p>
     <w:p>
@@ -3678,7 +4787,22 @@
       </w:r>
       <w:r>
         <w:tab/>
-        <w:t>time = glfwGetTime();</w:t>
+      </w:r>
+      <w:proofErr w:type="gramStart"/>
+      <w:r>
+        <w:t>time</w:t>
+      </w:r>
+      <w:proofErr w:type="gramEnd"/>
+      <w:r>
+        <w:t xml:space="preserve"> = </w:t>
+      </w:r>
+      <w:proofErr w:type="spellStart"/>
+      <w:r>
+        <w:t>glfwGetTime</w:t>
+      </w:r>
+      <w:proofErr w:type="spellEnd"/>
+      <w:r>
+        <w:t>();</w:t>
       </w:r>
     </w:p>
     <w:p>
@@ -3744,24 +4868,109 @@
       <w:pPr>
         <w:pStyle w:val="Code"/>
       </w:pPr>
-      <w:r>
-        <w:t>gEngine-&gt;setPreDrawFunction( myPreDrawFun );</w:t>
-      </w:r>
-    </w:p>
-    <w:p>
-      <w:pPr>
-        <w:pStyle w:val="Code"/>
-      </w:pPr>
-      <w:r>
-        <w:t>sgct::SharedData::Instance()-&gt;setEncodeFunction(myEncodeFun);</w:t>
-      </w:r>
-    </w:p>
-    <w:p>
-      <w:pPr>
-        <w:pStyle w:val="Code"/>
-      </w:pPr>
-      <w:r>
-        <w:t>sgct::SharedData::Instance()-&gt;setDecodeFunction(myDecodeFun);</w:t>
+      <w:proofErr w:type="spellStart"/>
+      <w:proofErr w:type="gramStart"/>
+      <w:r>
+        <w:t>gEngine</w:t>
+      </w:r>
+      <w:proofErr w:type="spellEnd"/>
+      <w:proofErr w:type="gramEnd"/>
+      <w:r>
+        <w:t>-&gt;</w:t>
+      </w:r>
+      <w:proofErr w:type="spellStart"/>
+      <w:r>
+        <w:t>setPreDrawFunction</w:t>
+      </w:r>
+      <w:proofErr w:type="spellEnd"/>
+      <w:r>
+        <w:t xml:space="preserve">( </w:t>
+      </w:r>
+      <w:proofErr w:type="spellStart"/>
+      <w:r>
+        <w:t>myPreDrawFun</w:t>
+      </w:r>
+      <w:proofErr w:type="spellEnd"/>
+      <w:r>
+        <w:t xml:space="preserve"> );</w:t>
+      </w:r>
+    </w:p>
+    <w:p>
+      <w:pPr>
+        <w:pStyle w:val="Code"/>
+      </w:pPr>
+      <w:proofErr w:type="spellStart"/>
+      <w:proofErr w:type="gramStart"/>
+      <w:r>
+        <w:t>sgct</w:t>
+      </w:r>
+      <w:proofErr w:type="spellEnd"/>
+      <w:proofErr w:type="gramEnd"/>
+      <w:r>
+        <w:t>::</w:t>
+      </w:r>
+      <w:proofErr w:type="spellStart"/>
+      <w:r>
+        <w:t>SharedData</w:t>
+      </w:r>
+      <w:proofErr w:type="spellEnd"/>
+      <w:r>
+        <w:t>::Instance()-&gt;</w:t>
+      </w:r>
+      <w:proofErr w:type="spellStart"/>
+      <w:r>
+        <w:t>setEncodeFunction</w:t>
+      </w:r>
+      <w:proofErr w:type="spellEnd"/>
+      <w:r>
+        <w:t>(</w:t>
+      </w:r>
+      <w:proofErr w:type="spellStart"/>
+      <w:r>
+        <w:t>myEncodeFun</w:t>
+      </w:r>
+      <w:proofErr w:type="spellEnd"/>
+      <w:r>
+        <w:t>);</w:t>
+      </w:r>
+    </w:p>
+    <w:p>
+      <w:pPr>
+        <w:pStyle w:val="Code"/>
+      </w:pPr>
+      <w:proofErr w:type="spellStart"/>
+      <w:proofErr w:type="gramStart"/>
+      <w:r>
+        <w:t>sgct</w:t>
+      </w:r>
+      <w:proofErr w:type="spellEnd"/>
+      <w:proofErr w:type="gramEnd"/>
+      <w:r>
+        <w:t>::</w:t>
+      </w:r>
+      <w:proofErr w:type="spellStart"/>
+      <w:r>
+        <w:t>SharedData</w:t>
+      </w:r>
+      <w:proofErr w:type="spellEnd"/>
+      <w:r>
+        <w:t>::Instance()-&gt;</w:t>
+      </w:r>
+      <w:proofErr w:type="spellStart"/>
+      <w:r>
+        <w:t>setDecodeFunction</w:t>
+      </w:r>
+      <w:proofErr w:type="spellEnd"/>
+      <w:r>
+        <w:t>(</w:t>
+      </w:r>
+      <w:proofErr w:type="spellStart"/>
+      <w:r>
+        <w:t>myDecodeFun</w:t>
+      </w:r>
+      <w:proofErr w:type="spellEnd"/>
+      <w:r>
+        <w:t>);</w:t>
       </w:r>
     </w:p>
     <w:p>
@@ -3828,12 +5037,14 @@
       <w:pPr>
         <w:pStyle w:val="Code"/>
       </w:pPr>
+      <w:proofErr w:type="gramStart"/>
       <w:r>
         <w:rPr>
           <w:color w:val="0000FF"/>
         </w:rPr>
         <w:t>float</w:t>
       </w:r>
+      <w:proofErr w:type="gramEnd"/>
       <w:r>
         <w:t xml:space="preserve"> speed = 50.0f;</w:t>
       </w:r>
@@ -3842,15 +5053,24 @@
       <w:pPr>
         <w:pStyle w:val="Code"/>
       </w:pPr>
-      <w:r>
-        <w:t>glRotatef(</w:t>
-      </w:r>
+      <w:proofErr w:type="spellStart"/>
+      <w:proofErr w:type="gramStart"/>
+      <w:r>
+        <w:t>glRotatef</w:t>
+      </w:r>
+      <w:proofErr w:type="spellEnd"/>
+      <w:r>
+        <w:t>(</w:t>
+      </w:r>
+      <w:proofErr w:type="spellStart"/>
+      <w:proofErr w:type="gramEnd"/>
       <w:r>
         <w:rPr>
           <w:color w:val="0000FF"/>
         </w:rPr>
         <w:t>static_cast</w:t>
       </w:r>
+      <w:proofErr w:type="spellEnd"/>
       <w:r>
         <w:t>&lt;</w:t>
       </w:r>
@@ -3953,13 +5173,33 @@
           <w:lang w:val="en-US"/>
         </w:rPr>
       </w:pPr>
-      <w:r>
-        <w:rPr>
-          <w:lang w:val="en-US"/>
-        </w:rPr>
-        <w:t xml:space="preserve">This tutorial will teach you how to create a spinning triangle (single polygon), colorize it and synchronize it on a cluster. </w:t>
-      </w:r>
-    </w:p>
+      <w:bookmarkStart w:id="0" w:name="_GoBack"/>
+      <w:r>
+        <w:rPr>
+          <w:lang w:val="en-US"/>
+        </w:rPr>
+        <w:t xml:space="preserve">This tutorial will teach you how to create a </w:t>
+      </w:r>
+      <w:r>
+        <w:rPr>
+          <w:lang w:val="en-US"/>
+        </w:rPr>
+        <w:t xml:space="preserve">colorful </w:t>
+      </w:r>
+      <w:r>
+        <w:rPr>
+          <w:lang w:val="en-US"/>
+        </w:rPr>
+        <w:t>spinning triangle (single polygon)</w:t>
+      </w:r>
+      <w:r>
+        <w:rPr>
+          <w:lang w:val="en-US"/>
+        </w:rPr>
+        <w:t>.</w:t>
+      </w:r>
+    </w:p>
+    <w:bookmarkEnd w:id="0"/>
     <w:p>
       <w:pPr>
         <w:pStyle w:val="Heading3"/>
@@ -3980,48 +5220,412 @@
           <w:lang w:val="en-US"/>
         </w:rPr>
       </w:pPr>
-      <w:bookmarkStart w:id="0" w:name="_GoBack"/>
-      <w:r>
-        <w:rPr>
-          <w:lang w:val="en-US"/>
-        </w:rPr>
-        <w:t>Create a cpp file and name it main.cpp. Start with including SGCT and create an pointer to the Engine class.</w:t>
-      </w:r>
-    </w:p>
-    <w:bookmarkEnd w:id="0"/>
-    <w:p>
-      <w:pPr>
-        <w:rPr>
-          <w:lang w:val="en-US"/>
-        </w:rPr>
-      </w:pPr>
-      <w:r>
-        <w:rPr>
-          <w:lang w:val="en-US"/>
-        </w:rPr>
-        <w:t>&lt;code&gt;</w:t>
-      </w:r>
-    </w:p>
-    <w:p>
-      <w:pPr>
-        <w:rPr>
-          <w:lang w:val="en-US"/>
-        </w:rPr>
-      </w:pPr>
-    </w:p>
-    <w:p>
-      <w:pPr>
-        <w:rPr>
-          <w:lang w:val="en-US"/>
-        </w:rPr>
-      </w:pPr>
-    </w:p>
-    <w:p>
-      <w:pPr>
-        <w:rPr>
-          <w:lang w:val="en-US"/>
-        </w:rPr>
-      </w:pPr>
+      <w:r>
+        <w:rPr>
+          <w:lang w:val="en-US"/>
+        </w:rPr>
+        <w:t xml:space="preserve">Create a </w:t>
+      </w:r>
+      <w:proofErr w:type="spellStart"/>
+      <w:r>
+        <w:rPr>
+          <w:lang w:val="en-US"/>
+        </w:rPr>
+        <w:t>cpp</w:t>
+      </w:r>
+      <w:proofErr w:type="spellEnd"/>
+      <w:r>
+        <w:rPr>
+          <w:lang w:val="en-US"/>
+        </w:rPr>
+        <w:t xml:space="preserve"> file and name it main.cpp. Start w</w:t>
+      </w:r>
+      <w:r>
+        <w:rPr>
+          <w:lang w:val="en-US"/>
+        </w:rPr>
+        <w:t>ith including SGCT and create a</w:t>
+      </w:r>
+      <w:r>
+        <w:rPr>
+          <w:lang w:val="en-US"/>
+        </w:rPr>
+        <w:t xml:space="preserve"> pointer to the Engine class.</w:t>
+      </w:r>
+    </w:p>
+    <w:p>
+      <w:pPr>
+        <w:rPr>
+          <w:lang w:val="en-US"/>
+        </w:rPr>
+      </w:pPr>
+      <w:r>
+        <w:rPr>
+          <w:lang w:val="en-US"/>
+        </w:rPr>
+        <w:t>&lt;</w:t>
+      </w:r>
+      <w:proofErr w:type="gramStart"/>
+      <w:r>
+        <w:rPr>
+          <w:lang w:val="en-US"/>
+        </w:rPr>
+        <w:t>code</w:t>
+      </w:r>
+      <w:proofErr w:type="gramEnd"/>
+      <w:r>
+        <w:rPr>
+          <w:lang w:val="en-US"/>
+        </w:rPr>
+        <w:t>&gt;</w:t>
+      </w:r>
+    </w:p>
+    <w:p>
+      <w:pPr>
+        <w:pStyle w:val="Heading3"/>
+        <w:rPr>
+          <w:lang w:val="en-US"/>
+        </w:rPr>
+      </w:pPr>
+      <w:r>
+        <w:rPr>
+          <w:lang w:val="en-US"/>
+        </w:rPr>
+        <w:t>Step 2</w:t>
+      </w:r>
+    </w:p>
+    <w:p>
+      <w:pPr>
+        <w:rPr>
+          <w:lang w:val="en-US"/>
+        </w:rPr>
+      </w:pPr>
+      <w:r>
+        <w:rPr>
+          <w:lang w:val="en-US"/>
+        </w:rPr>
+        <w:t xml:space="preserve">Write a main </w:t>
+      </w:r>
+      <w:r>
+        <w:rPr>
+          <w:lang w:val="en-US"/>
+        </w:rPr>
+        <w:t xml:space="preserve">function that allocates the engine object, initiates the engine, start the rendering end de-allocate the engine object. </w:t>
+      </w:r>
+    </w:p>
+    <w:p>
+      <w:pPr>
+        <w:rPr>
+          <w:lang w:val="en-US"/>
+        </w:rPr>
+      </w:pPr>
+      <w:r>
+        <w:rPr>
+          <w:lang w:val="en-US"/>
+        </w:rPr>
+        <w:t>&lt;</w:t>
+      </w:r>
+      <w:proofErr w:type="gramStart"/>
+      <w:r>
+        <w:rPr>
+          <w:lang w:val="en-US"/>
+        </w:rPr>
+        <w:t>code</w:t>
+      </w:r>
+      <w:proofErr w:type="gramEnd"/>
+      <w:r>
+        <w:rPr>
+          <w:lang w:val="en-US"/>
+        </w:rPr>
+        <w:t>&gt;</w:t>
+      </w:r>
+    </w:p>
+    <w:p>
+      <w:pPr>
+        <w:pStyle w:val="Heading3"/>
+        <w:rPr>
+          <w:lang w:val="en-US"/>
+        </w:rPr>
+      </w:pPr>
+      <w:r>
+        <w:rPr>
+          <w:lang w:val="en-US"/>
+        </w:rPr>
+        <w:t>Step 3</w:t>
+      </w:r>
+    </w:p>
+    <w:p>
+      <w:pPr>
+        <w:rPr>
+          <w:lang w:val="en-US"/>
+        </w:rPr>
+      </w:pPr>
+      <w:r>
+        <w:rPr>
+          <w:lang w:val="en-US"/>
+        </w:rPr>
+        <w:t>Declare and w</w:t>
+      </w:r>
+      <w:r>
+        <w:rPr>
+          <w:lang w:val="en-US"/>
+        </w:rPr>
+        <w:t>rite a draw fu</w:t>
+      </w:r>
+      <w:r>
+        <w:rPr>
+          <w:lang w:val="en-US"/>
+        </w:rPr>
+        <w:t>nction that renders a triangle with per vertex color.</w:t>
+      </w:r>
+    </w:p>
+    <w:p>
+      <w:pPr>
+        <w:pStyle w:val="Heading3"/>
+        <w:rPr>
+          <w:lang w:val="en-US"/>
+        </w:rPr>
+      </w:pPr>
+      <w:r>
+        <w:rPr>
+          <w:lang w:val="en-US"/>
+        </w:rPr>
+        <w:t>Step 4</w:t>
+      </w:r>
+    </w:p>
+    <w:p>
+      <w:pPr>
+        <w:rPr>
+          <w:lang w:val="en-US"/>
+        </w:rPr>
+      </w:pPr>
+      <w:r>
+        <w:rPr>
+          <w:lang w:val="en-US"/>
+        </w:rPr>
+        <w:t>Bind t</w:t>
+      </w:r>
+      <w:r>
+        <w:rPr>
+          <w:lang w:val="en-US"/>
+        </w:rPr>
+        <w:t>he draw function to the engine in the main function.</w:t>
+      </w:r>
+    </w:p>
+    <w:p>
+      <w:pPr>
+        <w:pStyle w:val="Heading3"/>
+        <w:rPr>
+          <w:lang w:val="en-US"/>
+        </w:rPr>
+      </w:pPr>
+      <w:r>
+        <w:rPr>
+          <w:lang w:val="en-US"/>
+        </w:rPr>
+        <w:t>Step 5</w:t>
+      </w:r>
+    </w:p>
+    <w:p>
+      <w:pPr>
+        <w:rPr>
+          <w:lang w:val="en-US"/>
+        </w:rPr>
+      </w:pPr>
+      <w:r>
+        <w:rPr>
+          <w:lang w:val="en-US"/>
+        </w:rPr>
+        <w:t>Base the rotation angle on a multiple of time. This will result in a frame-rate independent animation. Create a global double variable that will hold the time and use it to set the rotation. A constant can be used to control the speed of the animation.</w:t>
+      </w:r>
+    </w:p>
+    <w:p>
+      <w:pPr>
+        <w:pStyle w:val="Heading3"/>
+        <w:rPr>
+          <w:lang w:val="en-US"/>
+        </w:rPr>
+      </w:pPr>
+      <w:r>
+        <w:rPr>
+          <w:lang w:val="en-US"/>
+        </w:rPr>
+        <w:t>Step 6</w:t>
+      </w:r>
+    </w:p>
+    <w:p>
+      <w:pPr>
+        <w:rPr>
+          <w:lang w:val="en-US"/>
+        </w:rPr>
+      </w:pPr>
+      <w:r>
+        <w:rPr>
+          <w:lang w:val="en-US"/>
+        </w:rPr>
+        <w:t>In order to properly synchronize the master with the slaves, the time variable must be set before the synchronization. The draw function is called after the synchronization and may be called several times depending on your screen configuration. Therefore all shared variables must be set in the pre-frame stage of the rendering. Pre-</w:t>
+      </w:r>
+      <w:r>
+        <w:rPr>
+          <w:lang w:val="en-US"/>
+        </w:rPr>
+        <w:t>draw</w:t>
+      </w:r>
+      <w:r>
+        <w:rPr>
+          <w:lang w:val="en-US"/>
+        </w:rPr>
+        <w:t xml:space="preserve"> callbacks are only called once per frame before the synchronization occurs. Declare and create a pre-draw callback function that sets the following code:</w:t>
+      </w:r>
+    </w:p>
+    <w:p>
+      <w:pPr>
+        <w:pStyle w:val="Heading3"/>
+        <w:rPr>
+          <w:lang w:val="en-US"/>
+        </w:rPr>
+      </w:pPr>
+      <w:r>
+        <w:rPr>
+          <w:lang w:val="en-US"/>
+        </w:rPr>
+        <w:t>Step 7</w:t>
+      </w:r>
+    </w:p>
+    <w:p>
+      <w:pPr>
+        <w:rPr>
+          <w:lang w:val="en-US"/>
+        </w:rPr>
+      </w:pPr>
+      <w:r>
+        <w:rPr>
+          <w:lang w:val="en-US"/>
+        </w:rPr>
+        <w:t xml:space="preserve">Now the triangle is animated but only on the master. SGCT must have the information about which variables to share. This is done by adding a decoder and encoder callback. </w:t>
+      </w:r>
+      <w:r>
+        <w:rPr>
+          <w:lang w:val="en-US"/>
+        </w:rPr>
+        <w:t>The encode</w:t>
+      </w:r>
+      <w:r>
+        <w:rPr>
+          <w:lang w:val="en-US"/>
+        </w:rPr>
+        <w:t>r</w:t>
+      </w:r>
+      <w:r>
+        <w:rPr>
+          <w:lang w:val="en-US"/>
+        </w:rPr>
+        <w:t xml:space="preserve"> and decoder </w:t>
+      </w:r>
+      <w:proofErr w:type="gramStart"/>
+      <w:r>
+        <w:rPr>
+          <w:lang w:val="en-US"/>
+        </w:rPr>
+        <w:t>serializes</w:t>
+      </w:r>
+      <w:proofErr w:type="gramEnd"/>
+      <w:r>
+        <w:rPr>
+          <w:lang w:val="en-US"/>
+        </w:rPr>
+        <w:t xml:space="preserve"> and de-serializes the data so if you have several variables to share, make sure you read then in the same order as you write them.</w:t>
+      </w:r>
+    </w:p>
+    <w:p>
+      <w:pPr>
+        <w:pStyle w:val="Heading3"/>
+        <w:rPr>
+          <w:lang w:val="en-US"/>
+        </w:rPr>
+      </w:pPr>
+      <w:r>
+        <w:rPr>
+          <w:lang w:val="en-US"/>
+        </w:rPr>
+        <w:t>Step 8</w:t>
+      </w:r>
+    </w:p>
+    <w:p>
+      <w:pPr>
+        <w:rPr>
+          <w:lang w:val="en-US"/>
+        </w:rPr>
+      </w:pPr>
+      <w:r>
+        <w:rPr>
+          <w:lang w:val="en-US"/>
+        </w:rPr>
+        <w:t>Test the application by running a server and a client simultaneously</w:t>
+      </w:r>
+      <w:r>
+        <w:rPr>
+          <w:lang w:val="en-US"/>
+        </w:rPr>
+        <w:t xml:space="preserve">. You can use </w:t>
+      </w:r>
+      <w:r>
+        <w:rPr>
+          <w:lang w:val="en-US"/>
+        </w:rPr>
+        <w:t xml:space="preserve">the </w:t>
+      </w:r>
+      <w:r>
+        <w:rPr>
+          <w:lang w:val="en-US"/>
+        </w:rPr>
+        <w:t>b</w:t>
+      </w:r>
+      <w:r>
+        <w:rPr>
+          <w:lang w:val="en-US"/>
+        </w:rPr>
+        <w:t xml:space="preserve">atch files provided or run the application using two </w:t>
+      </w:r>
+      <w:proofErr w:type="spellStart"/>
+      <w:r>
+        <w:rPr>
+          <w:lang w:val="en-US"/>
+        </w:rPr>
+        <w:t>cmd</w:t>
+      </w:r>
+      <w:proofErr w:type="spellEnd"/>
+      <w:r>
+        <w:rPr>
+          <w:lang w:val="en-US"/>
+        </w:rPr>
+        <w:t xml:space="preserve"> window</w:t>
+      </w:r>
+      <w:r>
+        <w:rPr>
+          <w:lang w:val="en-US"/>
+        </w:rPr>
+        <w:t>s and use the following command to start the master</w:t>
+      </w:r>
+      <w:r>
+        <w:rPr>
+          <w:lang w:val="en-US"/>
+        </w:rPr>
+        <w:t>:</w:t>
+      </w:r>
+    </w:p>
+    <w:p>
+      <w:pPr>
+        <w:rPr>
+          <w:lang w:val="en-US"/>
+        </w:rPr>
+      </w:pPr>
+      <w:r>
+        <w:rPr>
+          <w:lang w:val="en-US"/>
+        </w:rPr>
+        <w:t>This command will start the slave:</w:t>
+      </w:r>
     </w:p>
     <w:p>
       <w:pPr>
@@ -4160,7 +5764,23 @@
                 <w:sz w:val="18"/>
                 <w:szCs w:val="18"/>
               </w:rPr>
-              <w:t xml:space="preserve"> of </w:t>
+              <w:t xml:space="preserve"> </w:t>
+            </w:r>
+            <w:proofErr w:type="spellStart"/>
+            <w:r>
+              <w:rPr>
+                <w:sz w:val="18"/>
+                <w:szCs w:val="18"/>
+              </w:rPr>
+              <w:t>of</w:t>
+            </w:r>
+            <w:proofErr w:type="spellEnd"/>
+            <w:r>
+              <w:rPr>
+                <w:sz w:val="18"/>
+                <w:szCs w:val="18"/>
+              </w:rPr>
+              <w:t xml:space="preserve"> </w:t>
             </w:r>
             <w:r>
               <w:rPr>
@@ -4193,7 +5813,7 @@
                 <w:sz w:val="18"/>
                 <w:szCs w:val="18"/>
               </w:rPr>
-              <w:t>9</w:t>
+              <w:t>10</w:t>
             </w:r>
             <w:r>
               <w:rPr>
@@ -5976,7 +7596,7 @@
 </file>
 
 <file path=customXml/itemProps1.xml><?xml version="1.0" encoding="utf-8"?>
-<ds:datastoreItem xmlns:ds="http://schemas.openxmlformats.org/officeDocument/2006/customXml" ds:itemID="{B00B5B21-D13D-414E-B9E5-61ED9C6AD686}">
+<ds:datastoreItem xmlns:ds="http://schemas.openxmlformats.org/officeDocument/2006/customXml" ds:itemID="{40996661-D345-4A6E-AF1D-2253C1C20594}">
   <ds:schemaRefs>
     <ds:schemaRef ds:uri="http://schemas.openxmlformats.org/officeDocument/2006/bibliography"/>
   </ds:schemaRefs>

</xml_diff>

<commit_message>
Fixed some minor #if #ifdef issues and added __WIN32__ in the codeblocks SGCT poject file. Added support to disable the master lock/sync in the configfiles. Added an additional texture reading function that doesn't use the index variable.
</commit_message>
<xml_diff>
--- a/SGCT_users_guide.docx
+++ b/SGCT_users_guide.docx
@@ -5150,6 +5150,37 @@
           <w:lang w:val="en-US"/>
         </w:rPr>
         <w:lastRenderedPageBreak/>
+        <w:t>Configuration files</w:t>
+      </w:r>
+    </w:p>
+    <w:p>
+      <w:pPr>
+        <w:pStyle w:val="Heading2"/>
+        <w:rPr>
+          <w:lang w:val="en-US"/>
+        </w:rPr>
+      </w:pPr>
+      <w:bookmarkStart w:id="0" w:name="_GoBack"/>
+      <w:bookmarkEnd w:id="0"/>
+      <w:r>
+        <w:rPr>
+          <w:lang w:val="en-US"/>
+        </w:rPr>
+        <w:br w:type="page"/>
+      </w:r>
+    </w:p>
+    <w:p>
+      <w:pPr>
+        <w:pStyle w:val="Heading2"/>
+        <w:rPr>
+          <w:lang w:val="en-US"/>
+        </w:rPr>
+      </w:pPr>
+      <w:r>
+        <w:rPr>
+          <w:lang w:val="en-US"/>
+        </w:rPr>
+        <w:lastRenderedPageBreak/>
         <w:t>Tutorials</w:t>
       </w:r>
     </w:p>
@@ -5173,7 +5204,6 @@
           <w:lang w:val="en-US"/>
         </w:rPr>
       </w:pPr>
-      <w:bookmarkStart w:id="0" w:name="_GoBack"/>
       <w:r>
         <w:rPr>
           <w:lang w:val="en-US"/>
@@ -5199,7 +5229,6 @@
         <w:t>.</w:t>
       </w:r>
     </w:p>
-    <w:bookmarkEnd w:id="0"/>
     <w:p>
       <w:pPr>
         <w:pStyle w:val="Heading3"/>
@@ -5625,6 +5654,1114 @@
           <w:lang w:val="en-US"/>
         </w:rPr>
         <w:t>This command will start the slave:</w:t>
+      </w:r>
+    </w:p>
+    <w:p>
+      <w:pPr>
+        <w:pStyle w:val="Heading2"/>
+        <w:rPr>
+          <w:lang w:val="en-US"/>
+        </w:rPr>
+      </w:pPr>
+      <w:r>
+        <w:rPr>
+          <w:lang w:val="en-US"/>
+        </w:rPr>
+        <w:lastRenderedPageBreak/>
+        <w:t>Getting started using Code::Blocks</w:t>
+      </w:r>
+    </w:p>
+    <w:p>
+      <w:pPr>
+        <w:rPr>
+          <w:lang w:val="en-US"/>
+        </w:rPr>
+      </w:pPr>
+      <w:r>
+        <w:rPr>
+          <w:lang w:val="en-US"/>
+        </w:rPr>
+        <w:t xml:space="preserve">This tutorial will show you how to create and compile a project from scratch using the Code::Blocks IDE together with the </w:t>
+      </w:r>
+      <w:proofErr w:type="spellStart"/>
+      <w:r>
+        <w:rPr>
+          <w:lang w:val="en-US"/>
+        </w:rPr>
+        <w:t>gcc</w:t>
+      </w:r>
+      <w:proofErr w:type="spellEnd"/>
+      <w:r>
+        <w:rPr>
+          <w:lang w:val="en-US"/>
+        </w:rPr>
+        <w:t xml:space="preserve"> compiler. </w:t>
+      </w:r>
+    </w:p>
+    <w:p>
+      <w:pPr>
+        <w:pStyle w:val="Heading3"/>
+        <w:rPr>
+          <w:lang w:val="en-US"/>
+        </w:rPr>
+      </w:pPr>
+      <w:r>
+        <w:rPr>
+          <w:lang w:val="en-US"/>
+        </w:rPr>
+        <w:t>Step 1</w:t>
+      </w:r>
+    </w:p>
+    <w:p>
+      <w:pPr>
+        <w:rPr>
+          <w:lang w:val="en-US"/>
+        </w:rPr>
+      </w:pPr>
+      <w:r>
+        <w:rPr>
+          <w:lang w:val="en-US"/>
+        </w:rPr>
+        <w:t xml:space="preserve">Download and install </w:t>
+      </w:r>
+      <w:r>
+        <w:rPr>
+          <w:lang w:val="en-US"/>
+        </w:rPr>
+        <w:t xml:space="preserve">the </w:t>
+      </w:r>
+      <w:proofErr w:type="spellStart"/>
+      <w:r>
+        <w:rPr>
+          <w:lang w:val="en-US"/>
+        </w:rPr>
+        <w:t>MinGW</w:t>
+      </w:r>
+      <w:proofErr w:type="spellEnd"/>
+      <w:r>
+        <w:rPr>
+          <w:lang w:val="en-US"/>
+        </w:rPr>
+        <w:t xml:space="preserve"> </w:t>
+      </w:r>
+      <w:proofErr w:type="spellStart"/>
+      <w:r>
+        <w:rPr>
+          <w:lang w:val="en-US"/>
+        </w:rPr>
+        <w:t>gcc</w:t>
+      </w:r>
+      <w:proofErr w:type="spellEnd"/>
+      <w:r>
+        <w:rPr>
+          <w:lang w:val="en-US"/>
+        </w:rPr>
+        <w:t xml:space="preserve"> 4.2 compiler. In the Windows start menu right-click on Computer and choose Properties. On the left side of the window press “Advanced system settings”. Press the “Environment Variables…” button to open the environment variables window. In the System variables find the Path variable.  </w:t>
+      </w:r>
+      <w:r>
+        <w:rPr>
+          <w:lang w:val="en-US"/>
+        </w:rPr>
+        <w:t>It’s very important that you don’t delete anything stored in this variable otherwise some programs &amp; windows won’t work properly. The path variable is a list of paths separated by ‘;’. These paths are used by windows to find executable files outside the current working directory.</w:t>
+      </w:r>
+    </w:p>
+    <w:p>
+      <w:pPr>
+        <w:rPr>
+          <w:lang w:val="en-US"/>
+        </w:rPr>
+      </w:pPr>
+      <w:r>
+        <w:rPr>
+          <w:lang w:val="en-US"/>
+        </w:rPr>
+        <w:t xml:space="preserve">Select the Path variable and press the “Edit…” button. Append the path file with your </w:t>
+      </w:r>
+      <w:proofErr w:type="spellStart"/>
+      <w:r>
+        <w:rPr>
+          <w:lang w:val="en-US"/>
+        </w:rPr>
+        <w:t>MinGW</w:t>
+      </w:r>
+      <w:proofErr w:type="spellEnd"/>
+      <w:r>
+        <w:rPr>
+          <w:lang w:val="en-US"/>
+        </w:rPr>
+        <w:t xml:space="preserve"> bin path. If you installed </w:t>
+      </w:r>
+      <w:proofErr w:type="spellStart"/>
+      <w:r>
+        <w:rPr>
+          <w:lang w:val="en-US"/>
+        </w:rPr>
+        <w:t>MinGW</w:t>
+      </w:r>
+      <w:proofErr w:type="spellEnd"/>
+      <w:r>
+        <w:rPr>
+          <w:lang w:val="en-US"/>
+        </w:rPr>
+        <w:t xml:space="preserve"> using the default settings it should be:  “</w:t>
+      </w:r>
+      <w:proofErr w:type="gramStart"/>
+      <w:r>
+        <w:rPr>
+          <w:lang w:val="en-US"/>
+        </w:rPr>
+        <w:t>;C</w:t>
+      </w:r>
+      <w:proofErr w:type="gramEnd"/>
+      <w:r>
+        <w:rPr>
+          <w:lang w:val="en-US"/>
+        </w:rPr>
+        <w:t>:\</w:t>
+      </w:r>
+      <w:proofErr w:type="spellStart"/>
+      <w:r>
+        <w:rPr>
+          <w:lang w:val="en-US"/>
+        </w:rPr>
+        <w:t>MinGW</w:t>
+      </w:r>
+      <w:proofErr w:type="spellEnd"/>
+      <w:r>
+        <w:rPr>
+          <w:lang w:val="en-US"/>
+        </w:rPr>
+        <w:t>\bin</w:t>
+      </w:r>
+      <w:r>
+        <w:rPr>
+          <w:lang w:val="en-US"/>
+        </w:rPr>
+        <w:t>” (don’t forget the semicolon to separate this path from the other in the list).</w:t>
+      </w:r>
+    </w:p>
+    <w:p>
+      <w:pPr>
+        <w:rPr>
+          <w:lang w:val="en-US"/>
+        </w:rPr>
+      </w:pPr>
+      <w:r>
+        <w:rPr>
+          <w:lang w:val="en-US"/>
+        </w:rPr>
+        <w:t>Press OK and reboot your computer.</w:t>
+      </w:r>
+    </w:p>
+    <w:p>
+      <w:pPr>
+        <w:pStyle w:val="Heading2"/>
+        <w:rPr>
+          <w:lang w:val="en-US"/>
+        </w:rPr>
+      </w:pPr>
+      <w:r>
+        <w:rPr>
+          <w:lang w:val="en-US"/>
+        </w:rPr>
+        <w:t>Step 2</w:t>
+      </w:r>
+    </w:p>
+    <w:p>
+      <w:pPr>
+        <w:rPr>
+          <w:lang w:val="en-US"/>
+        </w:rPr>
+      </w:pPr>
+      <w:r>
+        <w:rPr>
+          <w:lang w:val="en-US"/>
+        </w:rPr>
+        <w:t>Download and install the Code::Blocks IDE. Choose the version that doesn’t include the compiler since you just installed a newer version in Step 1.</w:t>
+      </w:r>
+    </w:p>
+    <w:p>
+      <w:pPr>
+        <w:pStyle w:val="Heading3"/>
+        <w:rPr>
+          <w:lang w:val="en-US"/>
+        </w:rPr>
+      </w:pPr>
+      <w:r>
+        <w:rPr>
+          <w:lang w:val="en-US"/>
+        </w:rPr>
+        <w:t>Step 3</w:t>
+      </w:r>
+    </w:p>
+    <w:p>
+      <w:pPr>
+        <w:rPr>
+          <w:lang w:val="en-US"/>
+        </w:rPr>
+      </w:pPr>
+      <w:r>
+        <w:rPr>
+          <w:lang w:val="en-US"/>
+        </w:rPr>
+        <w:t xml:space="preserve">Start </w:t>
+      </w:r>
+      <w:r>
+        <w:rPr>
+          <w:lang w:val="en-US"/>
+        </w:rPr>
+        <w:t xml:space="preserve">Code::Blocks. Verify that the </w:t>
+      </w:r>
+      <w:proofErr w:type="spellStart"/>
+      <w:r>
+        <w:rPr>
+          <w:lang w:val="en-US"/>
+        </w:rPr>
+        <w:t>MinGW</w:t>
+      </w:r>
+      <w:proofErr w:type="spellEnd"/>
+      <w:r>
+        <w:rPr>
+          <w:lang w:val="en-US"/>
+        </w:rPr>
+        <w:t xml:space="preserve"> compiler you just installed is being used by navigating to “Settings-&gt;Compiler and debugger…</w:t>
+      </w:r>
+      <w:proofErr w:type="gramStart"/>
+      <w:r>
+        <w:rPr>
+          <w:lang w:val="en-US"/>
+        </w:rPr>
+        <w:t>”.</w:t>
+      </w:r>
+      <w:proofErr w:type="gramEnd"/>
+      <w:r>
+        <w:rPr>
+          <w:lang w:val="en-US"/>
+        </w:rPr>
+        <w:t xml:space="preserve"> Select the “GNU GCC Compiler” and under the “</w:t>
+      </w:r>
+      <w:proofErr w:type="spellStart"/>
+      <w:r>
+        <w:rPr>
+          <w:lang w:val="en-US"/>
+        </w:rPr>
+        <w:t>Toolchain</w:t>
+      </w:r>
+      <w:proofErr w:type="spellEnd"/>
+      <w:r>
+        <w:rPr>
+          <w:lang w:val="en-US"/>
+        </w:rPr>
+        <w:t xml:space="preserve"> </w:t>
+      </w:r>
+      <w:proofErr w:type="spellStart"/>
+      <w:r>
+        <w:rPr>
+          <w:lang w:val="en-US"/>
+        </w:rPr>
+        <w:t>executables</w:t>
+      </w:r>
+      <w:proofErr w:type="spellEnd"/>
+      <w:r>
+        <w:rPr>
+          <w:lang w:val="en-US"/>
+        </w:rPr>
+        <w:t xml:space="preserve">” tab the settings should look like the image below if you installed </w:t>
+      </w:r>
+      <w:proofErr w:type="spellStart"/>
+      <w:r>
+        <w:rPr>
+          <w:lang w:val="en-US"/>
+        </w:rPr>
+        <w:t>MinGW</w:t>
+      </w:r>
+      <w:proofErr w:type="spellEnd"/>
+      <w:r>
+        <w:rPr>
+          <w:lang w:val="en-US"/>
+        </w:rPr>
+        <w:t xml:space="preserve"> by default directly under c</w:t>
+      </w:r>
+      <w:proofErr w:type="gramStart"/>
+      <w:r>
+        <w:rPr>
+          <w:lang w:val="en-US"/>
+        </w:rPr>
+        <w:t>:.</w:t>
+      </w:r>
+      <w:proofErr w:type="gramEnd"/>
+    </w:p>
+    <w:p>
+      <w:pPr>
+        <w:rPr>
+          <w:lang w:val="en-US"/>
+        </w:rPr>
+      </w:pPr>
+      <w:r>
+        <w:rPr>
+          <w:lang w:val="en-US"/>
+        </w:rPr>
+        <w:t>&lt;</w:t>
+      </w:r>
+      <w:proofErr w:type="spellStart"/>
+      <w:proofErr w:type="gramStart"/>
+      <w:r>
+        <w:rPr>
+          <w:lang w:val="en-US"/>
+        </w:rPr>
+        <w:t>img</w:t>
+      </w:r>
+      <w:proofErr w:type="spellEnd"/>
+      <w:proofErr w:type="gramEnd"/>
+      <w:r>
+        <w:rPr>
+          <w:lang w:val="en-US"/>
+        </w:rPr>
+        <w:t>&gt;</w:t>
+      </w:r>
+    </w:p>
+    <w:p>
+      <w:pPr>
+        <w:rPr>
+          <w:lang w:val="en-US"/>
+        </w:rPr>
+      </w:pPr>
+      <w:r>
+        <w:rPr>
+          <w:lang w:val="en-US"/>
+        </w:rPr>
+        <w:t>If Code::Blocks cannot find the compiler you just installed, browse its location and press the “Auto-detect” button. Press OK to close the window.</w:t>
+      </w:r>
+    </w:p>
+    <w:p>
+      <w:pPr>
+        <w:pStyle w:val="Heading3"/>
+        <w:rPr>
+          <w:lang w:val="en-US"/>
+        </w:rPr>
+      </w:pPr>
+      <w:r>
+        <w:rPr>
+          <w:lang w:val="en-US"/>
+        </w:rPr>
+        <w:t>Step 4</w:t>
+      </w:r>
+    </w:p>
+    <w:p>
+      <w:pPr>
+        <w:rPr>
+          <w:lang w:val="en-US"/>
+        </w:rPr>
+      </w:pPr>
+      <w:r>
+        <w:rPr>
+          <w:lang w:val="en-US"/>
+        </w:rPr>
+        <w:t>C</w:t>
+      </w:r>
+      <w:r>
+        <w:rPr>
+          <w:lang w:val="en-US"/>
+        </w:rPr>
+        <w:t>reate an empty project by choosing “File-&gt;New-&gt;Project…</w:t>
+      </w:r>
+      <w:proofErr w:type="gramStart"/>
+      <w:r>
+        <w:rPr>
+          <w:lang w:val="en-US"/>
+        </w:rPr>
+        <w:t>”.</w:t>
+      </w:r>
+      <w:proofErr w:type="gramEnd"/>
+      <w:r>
+        <w:rPr>
+          <w:lang w:val="en-US"/>
+        </w:rPr>
+        <w:t xml:space="preserve"> Select “Empty project” and press </w:t>
+      </w:r>
+      <w:proofErr w:type="gramStart"/>
+      <w:r>
+        <w:rPr>
+          <w:lang w:val="en-US"/>
+        </w:rPr>
+        <w:t>Go</w:t>
+      </w:r>
+      <w:proofErr w:type="gramEnd"/>
+      <w:r>
+        <w:rPr>
+          <w:lang w:val="en-US"/>
+        </w:rPr>
+        <w:t>.</w:t>
+      </w:r>
+    </w:p>
+    <w:p>
+      <w:pPr>
+        <w:pStyle w:val="Heading3"/>
+        <w:rPr>
+          <w:lang w:val="en-US"/>
+        </w:rPr>
+      </w:pPr>
+      <w:r>
+        <w:rPr>
+          <w:lang w:val="en-US"/>
+        </w:rPr>
+        <w:t>Step 5</w:t>
+      </w:r>
+    </w:p>
+    <w:p>
+      <w:pPr>
+        <w:rPr>
+          <w:lang w:val="en-US"/>
+        </w:rPr>
+      </w:pPr>
+      <w:proofErr w:type="gramStart"/>
+      <w:r>
+        <w:rPr>
+          <w:lang w:val="en-US"/>
+        </w:rPr>
+        <w:t>Press next to continue the wizard.</w:t>
+      </w:r>
+      <w:proofErr w:type="gramEnd"/>
+      <w:r>
+        <w:rPr>
+          <w:lang w:val="en-US"/>
+        </w:rPr>
+        <w:t xml:space="preserve">  Then choose an appropriate</w:t>
+      </w:r>
+      <w:r>
+        <w:rPr>
+          <w:lang w:val="en-US"/>
+        </w:rPr>
+        <w:t xml:space="preserve"> project name and press next.</w:t>
+      </w:r>
+    </w:p>
+    <w:p>
+      <w:pPr>
+        <w:pStyle w:val="Heading3"/>
+        <w:rPr>
+          <w:lang w:val="en-US"/>
+        </w:rPr>
+      </w:pPr>
+      <w:r>
+        <w:rPr>
+          <w:lang w:val="en-US"/>
+        </w:rPr>
+        <w:t>Step 6</w:t>
+      </w:r>
+    </w:p>
+    <w:p>
+      <w:pPr>
+        <w:rPr>
+          <w:lang w:val="en-US"/>
+        </w:rPr>
+      </w:pPr>
+      <w:r>
+        <w:rPr>
+          <w:lang w:val="en-US"/>
+        </w:rPr>
+        <w:t>Select the GNU GCC Compiler and to make things easier set the output directories for the binary files to the same as the project file by clearing the fields.</w:t>
+      </w:r>
+    </w:p>
+    <w:p>
+      <w:pPr>
+        <w:rPr>
+          <w:lang w:val="en-US"/>
+        </w:rPr>
+      </w:pPr>
+      <w:r>
+        <w:rPr>
+          <w:lang w:val="en-US"/>
+        </w:rPr>
+        <w:t>Now p</w:t>
+      </w:r>
+      <w:r>
+        <w:rPr>
+          <w:lang w:val="en-US"/>
+        </w:rPr>
+        <w:t>ress the Finish button.</w:t>
+      </w:r>
+    </w:p>
+    <w:p>
+      <w:pPr>
+        <w:pStyle w:val="Heading3"/>
+        <w:rPr>
+          <w:lang w:val="en-US"/>
+        </w:rPr>
+      </w:pPr>
+      <w:r>
+        <w:rPr>
+          <w:lang w:val="en-US"/>
+        </w:rPr>
+        <w:t>Step 7</w:t>
+      </w:r>
+    </w:p>
+    <w:p>
+      <w:pPr>
+        <w:rPr>
+          <w:lang w:val="en-US"/>
+        </w:rPr>
+      </w:pPr>
+      <w:r>
+        <w:rPr>
+          <w:lang w:val="en-US"/>
+        </w:rPr>
+        <w:t xml:space="preserve">In the project tree right click on the project and choose </w:t>
+      </w:r>
+      <w:r>
+        <w:rPr>
+          <w:lang w:val="en-US"/>
+        </w:rPr>
+        <w:t>“</w:t>
+      </w:r>
+      <w:r>
+        <w:rPr>
+          <w:lang w:val="en-US"/>
+        </w:rPr>
+        <w:t>Properties</w:t>
+      </w:r>
+      <w:r>
+        <w:rPr>
+          <w:lang w:val="en-US"/>
+        </w:rPr>
+        <w:t>…</w:t>
+      </w:r>
+      <w:proofErr w:type="gramStart"/>
+      <w:r>
+        <w:rPr>
+          <w:lang w:val="en-US"/>
+        </w:rPr>
+        <w:t>”</w:t>
+      </w:r>
+      <w:r>
+        <w:rPr>
+          <w:lang w:val="en-US"/>
+        </w:rPr>
+        <w:t>.</w:t>
+      </w:r>
+      <w:proofErr w:type="gramEnd"/>
+      <w:r>
+        <w:rPr>
+          <w:lang w:val="en-US"/>
+        </w:rPr>
+        <w:t xml:space="preserve"> In the “Project settings” tab press the “Project’s build options…” button. In the Linker settings tab link these libraries: </w:t>
+      </w:r>
+    </w:p>
+    <w:p>
+      <w:pPr>
+        <w:pStyle w:val="ListParagraph"/>
+        <w:numPr>
+          <w:ilvl w:val="0"/>
+          <w:numId w:val="6"/>
+        </w:numPr>
+        <w:rPr>
+          <w:lang w:val="en-US"/>
+        </w:rPr>
+      </w:pPr>
+      <w:r>
+        <w:rPr>
+          <w:lang w:val="en-US"/>
+        </w:rPr>
+        <w:lastRenderedPageBreak/>
+        <w:t>Sgct32</w:t>
+      </w:r>
+    </w:p>
+    <w:p>
+      <w:pPr>
+        <w:pStyle w:val="ListParagraph"/>
+        <w:numPr>
+          <w:ilvl w:val="0"/>
+          <w:numId w:val="6"/>
+        </w:numPr>
+        <w:rPr>
+          <w:lang w:val="en-US"/>
+        </w:rPr>
+      </w:pPr>
+      <w:r>
+        <w:rPr>
+          <w:lang w:val="en-US"/>
+        </w:rPr>
+        <w:t>Opengl32</w:t>
+      </w:r>
+    </w:p>
+    <w:p>
+      <w:pPr>
+        <w:pStyle w:val="ListParagraph"/>
+        <w:numPr>
+          <w:ilvl w:val="0"/>
+          <w:numId w:val="6"/>
+        </w:numPr>
+        <w:rPr>
+          <w:lang w:val="en-US"/>
+        </w:rPr>
+      </w:pPr>
+      <w:r>
+        <w:rPr>
+          <w:lang w:val="en-US"/>
+        </w:rPr>
+        <w:t>Glu32</w:t>
+      </w:r>
+    </w:p>
+    <w:p>
+      <w:pPr>
+        <w:pStyle w:val="ListParagraph"/>
+        <w:numPr>
+          <w:ilvl w:val="0"/>
+          <w:numId w:val="6"/>
+        </w:numPr>
+        <w:rPr>
+          <w:lang w:val="en-US"/>
+        </w:rPr>
+      </w:pPr>
+      <w:r>
+        <w:rPr>
+          <w:lang w:val="en-US"/>
+        </w:rPr>
+        <w:t>Ws2_32</w:t>
+      </w:r>
+    </w:p>
+    <w:p>
+      <w:pPr>
+        <w:rPr>
+          <w:lang w:val="en-US"/>
+        </w:rPr>
+      </w:pPr>
+      <w:r>
+        <w:rPr>
+          <w:lang w:val="en-US"/>
+        </w:rPr>
+        <w:t xml:space="preserve">The last one is to link the </w:t>
+      </w:r>
+      <w:proofErr w:type="spellStart"/>
+      <w:r>
+        <w:rPr>
+          <w:lang w:val="en-US"/>
+        </w:rPr>
+        <w:t>winsocks</w:t>
+      </w:r>
+      <w:proofErr w:type="spellEnd"/>
+      <w:r>
+        <w:rPr>
+          <w:lang w:val="en-US"/>
+        </w:rPr>
+        <w:t xml:space="preserve"> 2 library used for the networking. If you want to be able to distribute your compiled application to friends that don’t have </w:t>
+      </w:r>
+      <w:proofErr w:type="spellStart"/>
+      <w:r>
+        <w:rPr>
+          <w:lang w:val="en-US"/>
+        </w:rPr>
+        <w:t>MinGW</w:t>
+      </w:r>
+      <w:proofErr w:type="spellEnd"/>
+      <w:r>
+        <w:rPr>
+          <w:lang w:val="en-US"/>
+        </w:rPr>
+        <w:t xml:space="preserve"> installed</w:t>
+      </w:r>
+      <w:r>
+        <w:rPr>
+          <w:lang w:val="en-US"/>
+        </w:rPr>
+        <w:t>,</w:t>
+      </w:r>
+      <w:r>
+        <w:rPr>
+          <w:lang w:val="en-US"/>
+        </w:rPr>
+        <w:t xml:space="preserve"> then you need to specify to use static linking. The file size will be slightly larger but the application will not have any </w:t>
+      </w:r>
+      <w:proofErr w:type="spellStart"/>
+      <w:r>
+        <w:rPr>
+          <w:lang w:val="en-US"/>
+        </w:rPr>
+        <w:t>dll</w:t>
+      </w:r>
+      <w:proofErr w:type="spellEnd"/>
+      <w:r>
+        <w:rPr>
+          <w:lang w:val="en-US"/>
+        </w:rPr>
+        <w:t xml:space="preserve"> dependencies.</w:t>
+      </w:r>
+      <w:r>
+        <w:rPr>
+          <w:lang w:val="en-US"/>
+        </w:rPr>
+        <w:t xml:space="preserve"> To use static linking paste the following text in the “Other linker options:” field.</w:t>
+      </w:r>
+    </w:p>
+    <w:p>
+      <w:pPr>
+        <w:rPr>
+          <w:lang w:val="en-US"/>
+        </w:rPr>
+      </w:pPr>
+      <w:r>
+        <w:rPr>
+          <w:lang w:val="en-US"/>
+        </w:rPr>
+        <w:t>-</w:t>
+      </w:r>
+      <w:proofErr w:type="gramStart"/>
+      <w:r>
+        <w:rPr>
+          <w:lang w:val="en-US"/>
+        </w:rPr>
+        <w:t>static-</w:t>
+      </w:r>
+      <w:proofErr w:type="spellStart"/>
+      <w:proofErr w:type="gramEnd"/>
+      <w:r>
+        <w:rPr>
+          <w:lang w:val="en-US"/>
+        </w:rPr>
+        <w:t>libgcc</w:t>
+      </w:r>
+      <w:proofErr w:type="spellEnd"/>
+    </w:p>
+    <w:p>
+      <w:pPr>
+        <w:rPr>
+          <w:lang w:val="en-US"/>
+        </w:rPr>
+      </w:pPr>
+      <w:r>
+        <w:rPr>
+          <w:lang w:val="en-US"/>
+        </w:rPr>
+        <w:t>-</w:t>
+      </w:r>
+      <w:proofErr w:type="gramStart"/>
+      <w:r>
+        <w:rPr>
+          <w:lang w:val="en-US"/>
+        </w:rPr>
+        <w:t>static-</w:t>
+      </w:r>
+      <w:proofErr w:type="spellStart"/>
+      <w:proofErr w:type="gramEnd"/>
+      <w:r>
+        <w:rPr>
+          <w:lang w:val="en-US"/>
+        </w:rPr>
+        <w:t>libstdc</w:t>
+      </w:r>
+      <w:proofErr w:type="spellEnd"/>
+      <w:r>
+        <w:rPr>
+          <w:lang w:val="en-US"/>
+        </w:rPr>
+        <w:t>++</w:t>
+      </w:r>
+    </w:p>
+    <w:p>
+      <w:pPr>
+        <w:rPr>
+          <w:lang w:val="en-US"/>
+        </w:rPr>
+      </w:pPr>
+      <w:r>
+        <w:rPr>
+          <w:lang w:val="en-US"/>
+        </w:rPr>
+        <w:t>&lt;</w:t>
+      </w:r>
+      <w:proofErr w:type="spellStart"/>
+      <w:proofErr w:type="gramStart"/>
+      <w:r>
+        <w:rPr>
+          <w:lang w:val="en-US"/>
+        </w:rPr>
+        <w:t>img</w:t>
+      </w:r>
+      <w:proofErr w:type="spellEnd"/>
+      <w:proofErr w:type="gramEnd"/>
+      <w:r>
+        <w:rPr>
+          <w:lang w:val="en-US"/>
+        </w:rPr>
+        <w:t>&gt;</w:t>
+      </w:r>
+    </w:p>
+    <w:p>
+      <w:pPr>
+        <w:pStyle w:val="Heading3"/>
+        <w:rPr>
+          <w:lang w:val="en-US"/>
+        </w:rPr>
+      </w:pPr>
+      <w:r>
+        <w:rPr>
+          <w:lang w:val="en-US"/>
+        </w:rPr>
+        <w:t>Step 8</w:t>
+      </w:r>
+    </w:p>
+    <w:p>
+      <w:pPr>
+        <w:rPr>
+          <w:lang w:val="en-US"/>
+        </w:rPr>
+      </w:pPr>
+      <w:r>
+        <w:rPr>
+          <w:lang w:val="en-US"/>
+        </w:rPr>
+        <w:t>In the “Search directories”</w:t>
+      </w:r>
+      <w:r>
+        <w:rPr>
+          <w:lang w:val="en-US"/>
+        </w:rPr>
+        <w:t xml:space="preserve"> tab set the Compiler search directories to where your SGCT include directory is located. Then set the Linker search directories to where your SGCT lib directory is located. Press OK until all dialog windows are closed.</w:t>
+      </w:r>
+    </w:p>
+    <w:p>
+      <w:pPr>
+        <w:pStyle w:val="Heading3"/>
+        <w:rPr>
+          <w:lang w:val="en-US"/>
+        </w:rPr>
+      </w:pPr>
+      <w:r>
+        <w:rPr>
+          <w:lang w:val="en-US"/>
+        </w:rPr>
+        <w:t>Step 9</w:t>
+      </w:r>
+    </w:p>
+    <w:p>
+      <w:pPr>
+        <w:rPr>
+          <w:lang w:val="en-US"/>
+        </w:rPr>
+      </w:pPr>
+      <w:r>
+        <w:rPr>
+          <w:lang w:val="en-US"/>
+        </w:rPr>
+        <w:t>Add an empty fi</w:t>
+      </w:r>
+      <w:r>
+        <w:rPr>
+          <w:lang w:val="en-US"/>
+        </w:rPr>
+        <w:t>le “File-&gt;New-&gt;Empty file” and save it as main.cpp. Add the following code and press the compile button.</w:t>
+      </w:r>
+    </w:p>
+    <w:p>
+      <w:pPr>
+        <w:rPr>
+          <w:lang w:val="en-US"/>
+        </w:rPr>
+      </w:pPr>
+      <w:r>
+        <w:rPr>
+          <w:lang w:val="en-US"/>
+        </w:rPr>
+        <w:t>&lt;</w:t>
+      </w:r>
+      <w:proofErr w:type="gramStart"/>
+      <w:r>
+        <w:rPr>
+          <w:lang w:val="en-US"/>
+        </w:rPr>
+        <w:t>code</w:t>
+      </w:r>
+      <w:proofErr w:type="gramEnd"/>
+      <w:r>
+        <w:rPr>
+          <w:lang w:val="en-US"/>
+        </w:rPr>
+        <w:t>&gt;</w:t>
+      </w:r>
+    </w:p>
+    <w:p>
+      <w:pPr>
+        <w:pStyle w:val="Heading3"/>
+        <w:rPr>
+          <w:lang w:val="en-US"/>
+        </w:rPr>
+      </w:pPr>
+      <w:r>
+        <w:rPr>
+          <w:lang w:val="en-US"/>
+        </w:rPr>
+        <w:t>Step 10</w:t>
+      </w:r>
+    </w:p>
+    <w:p>
+      <w:pPr>
+        <w:rPr>
+          <w:lang w:val="en-US"/>
+        </w:rPr>
+      </w:pPr>
+      <w:r>
+        <w:rPr>
+          <w:lang w:val="en-US"/>
+        </w:rPr>
+        <w:t>In order to run the file you will need a SGCT configuration file. Download the file below and place it in your project directory.</w:t>
+      </w:r>
+    </w:p>
+    <w:p>
+      <w:pPr>
+        <w:rPr>
+          <w:lang w:val="en-US"/>
+        </w:rPr>
+      </w:pPr>
+      <w:r>
+        <w:rPr>
+          <w:lang w:val="en-US"/>
+        </w:rPr>
+        <w:t>&lt;</w:t>
+      </w:r>
+      <w:proofErr w:type="gramStart"/>
+      <w:r>
+        <w:rPr>
+          <w:lang w:val="en-US"/>
+        </w:rPr>
+        <w:t>xml</w:t>
+      </w:r>
+      <w:proofErr w:type="gramEnd"/>
+      <w:r>
+        <w:rPr>
+          <w:lang w:val="en-US"/>
+        </w:rPr>
+        <w:t xml:space="preserve"> code&gt;</w:t>
+      </w:r>
+    </w:p>
+    <w:p>
+      <w:pPr>
+        <w:rPr>
+          <w:lang w:val="en-US"/>
+        </w:rPr>
+      </w:pPr>
+      <w:r>
+        <w:rPr>
+          <w:lang w:val="en-US"/>
+        </w:rPr>
+        <w:t>In Code:</w:t>
+      </w:r>
+      <w:proofErr w:type="gramStart"/>
+      <w:r>
+        <w:rPr>
+          <w:lang w:val="en-US"/>
+        </w:rPr>
+        <w:t>:Blocks’</w:t>
+      </w:r>
+      <w:proofErr w:type="gramEnd"/>
+      <w:r>
+        <w:rPr>
+          <w:lang w:val="en-US"/>
+        </w:rPr>
+        <w:t xml:space="preserve"> menu press “Project-&gt;Set programs’ arguments…” and type the following:</w:t>
+      </w:r>
+    </w:p>
+    <w:p>
+      <w:pPr>
+        <w:rPr>
+          <w:lang w:val="en-US"/>
+        </w:rPr>
+      </w:pPr>
+      <w:r>
+        <w:rPr>
+          <w:lang w:val="en-US"/>
+        </w:rPr>
+        <w:t>-</w:t>
+      </w:r>
+      <w:proofErr w:type="spellStart"/>
+      <w:r>
+        <w:rPr>
+          <w:lang w:val="en-US"/>
+        </w:rPr>
+        <w:t>config</w:t>
+      </w:r>
+      <w:proofErr w:type="spellEnd"/>
+      <w:r>
+        <w:rPr>
+          <w:lang w:val="en-US"/>
+        </w:rPr>
+        <w:t xml:space="preserve"> “single.xml”</w:t>
+      </w:r>
+    </w:p>
+    <w:p>
+      <w:pPr>
+        <w:rPr>
+          <w:lang w:val="en-US"/>
+        </w:rPr>
+      </w:pPr>
+      <w:r>
+        <w:rPr>
+          <w:lang w:val="en-US"/>
+        </w:rPr>
+        <w:t>No</w:t>
+      </w:r>
+      <w:r>
+        <w:rPr>
+          <w:lang w:val="en-US"/>
+        </w:rPr>
+        <w:t>w you can run the application by pressing the run button (play).</w:t>
+      </w:r>
+    </w:p>
+    <w:p>
+      <w:pPr>
+        <w:pStyle w:val="Heading3"/>
+        <w:rPr>
+          <w:lang w:val="en-US"/>
+        </w:rPr>
+      </w:pPr>
+      <w:r>
+        <w:rPr>
+          <w:lang w:val="en-US"/>
+        </w:rPr>
+        <w:t>Step 11</w:t>
+      </w:r>
+    </w:p>
+    <w:p>
+      <w:pPr>
+        <w:rPr>
+          <w:lang w:val="en-US"/>
+        </w:rPr>
+      </w:pPr>
+      <w:r>
+        <w:rPr>
+          <w:lang w:val="en-US"/>
+        </w:rPr>
+        <w:t>If you want to run your application outside the Code::Blocks environment you can create a batch file or download the one below. Put the file in the same direc</w:t>
+      </w:r>
+      <w:r>
+        <w:rPr>
+          <w:lang w:val="en-US"/>
+        </w:rPr>
+        <w:t xml:space="preserve">tory as </w:t>
+      </w:r>
+      <w:proofErr w:type="spellStart"/>
+      <w:r>
+        <w:rPr>
+          <w:lang w:val="en-US"/>
+        </w:rPr>
+        <w:t>your</w:t>
+      </w:r>
+      <w:proofErr w:type="spellEnd"/>
+      <w:r>
+        <w:rPr>
+          <w:lang w:val="en-US"/>
+        </w:rPr>
+        <w:t xml:space="preserve"> .exe and .xml file and the</w:t>
+      </w:r>
+      <w:r>
+        <w:rPr>
+          <w:lang w:val="en-US"/>
+        </w:rPr>
+        <w:t>n</w:t>
+      </w:r>
+      <w:r>
+        <w:rPr>
+          <w:lang w:val="en-US"/>
+        </w:rPr>
+        <w:t xml:space="preserve"> double-click the batch file.</w:t>
       </w:r>
     </w:p>
     <w:p>
@@ -5813,7 +6950,7 @@
                 <w:sz w:val="18"/>
                 <w:szCs w:val="18"/>
               </w:rPr>
-              <w:t>10</w:t>
+              <w:t>12</w:t>
             </w:r>
             <w:r>
               <w:rPr>
@@ -6203,6 +7340,119 @@
     </w:lvl>
   </w:abstractNum>
   <w:abstractNum w:abstractNumId="3">
+    <w:nsid w:val="52070C63"/>
+    <w:multiLevelType w:val="hybridMultilevel"/>
+    <w:tmpl w:val="D9C04048"/>
+    <w:lvl w:ilvl="0" w:tplc="041D0001">
+      <w:start w:val="1"/>
+      <w:numFmt w:val="bullet"/>
+      <w:lvlText w:val=""/>
+      <w:lvlJc w:val="left"/>
+      <w:pPr>
+        <w:ind w:left="720" w:hanging="360"/>
+      </w:pPr>
+      <w:rPr>
+        <w:rFonts w:ascii="Symbol" w:hAnsi="Symbol" w:hint="default"/>
+      </w:rPr>
+    </w:lvl>
+    <w:lvl w:ilvl="1" w:tplc="041D0003" w:tentative="1">
+      <w:start w:val="1"/>
+      <w:numFmt w:val="bullet"/>
+      <w:lvlText w:val="o"/>
+      <w:lvlJc w:val="left"/>
+      <w:pPr>
+        <w:ind w:left="1440" w:hanging="360"/>
+      </w:pPr>
+      <w:rPr>
+        <w:rFonts w:ascii="Courier New" w:hAnsi="Courier New" w:cs="Courier New" w:hint="default"/>
+      </w:rPr>
+    </w:lvl>
+    <w:lvl w:ilvl="2" w:tplc="041D0005" w:tentative="1">
+      <w:start w:val="1"/>
+      <w:numFmt w:val="bullet"/>
+      <w:lvlText w:val=""/>
+      <w:lvlJc w:val="left"/>
+      <w:pPr>
+        <w:ind w:left="2160" w:hanging="360"/>
+      </w:pPr>
+      <w:rPr>
+        <w:rFonts w:ascii="Wingdings" w:hAnsi="Wingdings" w:hint="default"/>
+      </w:rPr>
+    </w:lvl>
+    <w:lvl w:ilvl="3" w:tplc="041D0001" w:tentative="1">
+      <w:start w:val="1"/>
+      <w:numFmt w:val="bullet"/>
+      <w:lvlText w:val=""/>
+      <w:lvlJc w:val="left"/>
+      <w:pPr>
+        <w:ind w:left="2880" w:hanging="360"/>
+      </w:pPr>
+      <w:rPr>
+        <w:rFonts w:ascii="Symbol" w:hAnsi="Symbol" w:hint="default"/>
+      </w:rPr>
+    </w:lvl>
+    <w:lvl w:ilvl="4" w:tplc="041D0003" w:tentative="1">
+      <w:start w:val="1"/>
+      <w:numFmt w:val="bullet"/>
+      <w:lvlText w:val="o"/>
+      <w:lvlJc w:val="left"/>
+      <w:pPr>
+        <w:ind w:left="3600" w:hanging="360"/>
+      </w:pPr>
+      <w:rPr>
+        <w:rFonts w:ascii="Courier New" w:hAnsi="Courier New" w:cs="Courier New" w:hint="default"/>
+      </w:rPr>
+    </w:lvl>
+    <w:lvl w:ilvl="5" w:tplc="041D0005" w:tentative="1">
+      <w:start w:val="1"/>
+      <w:numFmt w:val="bullet"/>
+      <w:lvlText w:val=""/>
+      <w:lvlJc w:val="left"/>
+      <w:pPr>
+        <w:ind w:left="4320" w:hanging="360"/>
+      </w:pPr>
+      <w:rPr>
+        <w:rFonts w:ascii="Wingdings" w:hAnsi="Wingdings" w:hint="default"/>
+      </w:rPr>
+    </w:lvl>
+    <w:lvl w:ilvl="6" w:tplc="041D0001" w:tentative="1">
+      <w:start w:val="1"/>
+      <w:numFmt w:val="bullet"/>
+      <w:lvlText w:val=""/>
+      <w:lvlJc w:val="left"/>
+      <w:pPr>
+        <w:ind w:left="5040" w:hanging="360"/>
+      </w:pPr>
+      <w:rPr>
+        <w:rFonts w:ascii="Symbol" w:hAnsi="Symbol" w:hint="default"/>
+      </w:rPr>
+    </w:lvl>
+    <w:lvl w:ilvl="7" w:tplc="041D0003" w:tentative="1">
+      <w:start w:val="1"/>
+      <w:numFmt w:val="bullet"/>
+      <w:lvlText w:val="o"/>
+      <w:lvlJc w:val="left"/>
+      <w:pPr>
+        <w:ind w:left="5760" w:hanging="360"/>
+      </w:pPr>
+      <w:rPr>
+        <w:rFonts w:ascii="Courier New" w:hAnsi="Courier New" w:cs="Courier New" w:hint="default"/>
+      </w:rPr>
+    </w:lvl>
+    <w:lvl w:ilvl="8" w:tplc="041D0005" w:tentative="1">
+      <w:start w:val="1"/>
+      <w:numFmt w:val="bullet"/>
+      <w:lvlText w:val=""/>
+      <w:lvlJc w:val="left"/>
+      <w:pPr>
+        <w:ind w:left="6480" w:hanging="360"/>
+      </w:pPr>
+      <w:rPr>
+        <w:rFonts w:ascii="Wingdings" w:hAnsi="Wingdings" w:hint="default"/>
+      </w:rPr>
+    </w:lvl>
+  </w:abstractNum>
+  <w:abstractNum w:abstractNumId="4">
     <w:nsid w:val="729924AC"/>
     <w:multiLevelType w:val="hybridMultilevel"/>
     <w:tmpl w:val="414EA74A"/>
@@ -6291,7 +7541,7 @@
       </w:pPr>
     </w:lvl>
   </w:abstractNum>
-  <w:abstractNum w:abstractNumId="4">
+  <w:abstractNum w:abstractNumId="5">
     <w:nsid w:val="735027FF"/>
     <w:multiLevelType w:val="hybridMultilevel"/>
     <w:tmpl w:val="48A0B506"/>
@@ -6411,13 +7661,16 @@
     <w:abstractNumId w:val="0"/>
   </w:num>
   <w:num w:numId="3">
-    <w:abstractNumId w:val="3"/>
+    <w:abstractNumId w:val="4"/>
   </w:num>
   <w:num w:numId="4">
-    <w:abstractNumId w:val="4"/>
+    <w:abstractNumId w:val="5"/>
   </w:num>
   <w:num w:numId="5">
     <w:abstractNumId w:val="2"/>
+  </w:num>
+  <w:num w:numId="6">
+    <w:abstractNumId w:val="3"/>
   </w:num>
 </w:numbering>
 </file>
@@ -7596,7 +8849,7 @@
 </file>
 
 <file path=customXml/itemProps1.xml><?xml version="1.0" encoding="utf-8"?>
-<ds:datastoreItem xmlns:ds="http://schemas.openxmlformats.org/officeDocument/2006/customXml" ds:itemID="{40996661-D345-4A6E-AF1D-2253C1C20594}">
+<ds:datastoreItem xmlns:ds="http://schemas.openxmlformats.org/officeDocument/2006/customXml" ds:itemID="{57D90A38-1863-4E90-A26E-2C5CF2683746}">
   <ds:schemaRefs>
     <ds:schemaRef ds:uri="http://schemas.openxmlformats.org/officeDocument/2006/bibliography"/>
   </ds:schemaRefs>

</xml_diff>